<commit_message>
Frame Creation Designs Added, with Creation of Frame and Stock in and Stock out
</commit_message>
<xml_diff>
--- a/formColumnsInventoryNew.docx
+++ b/formColumnsInventoryNew.docx
@@ -22,9 +22,28 @@
       </w:r>
     </w:p>
     <w:p>
+      <w:pPr>
+        <w:rPr>
+          <w:b/>
+          <w:u w:val="single"/>
+        </w:rPr>
+      </w:pPr>
+      <w:r>
+        <w:rPr>
+          <w:b/>
+          <w:u w:val="single"/>
+        </w:rPr>
+        <w:t>Raw Supplies</w:t>
+      </w:r>
+    </w:p>
+    <w:p>
+      <w:proofErr w:type="spellStart"/>
+      <w:proofErr w:type="gramStart"/>
       <w:r>
         <w:t>frmSupplier</w:t>
       </w:r>
+      <w:proofErr w:type="spellEnd"/>
+      <w:proofErr w:type="gramEnd"/>
     </w:p>
     <w:tbl>
       <w:tblPr>
@@ -112,8 +131,13 @@
           </w:tcPr>
           <w:p>
             <w:r>
-              <w:t>supplier - supplierName</w:t>
-            </w:r>
+              <w:t xml:space="preserve">supplier - </w:t>
+            </w:r>
+            <w:proofErr w:type="spellStart"/>
+            <w:r>
+              <w:t>supplierName</w:t>
+            </w:r>
+            <w:proofErr w:type="spellEnd"/>
           </w:p>
         </w:tc>
       </w:tr>
@@ -141,8 +165,13 @@
           </w:tcPr>
           <w:p>
             <w:r>
-              <w:t>supplier - supplierDetails</w:t>
-            </w:r>
+              <w:t xml:space="preserve">supplier - </w:t>
+            </w:r>
+            <w:proofErr w:type="spellStart"/>
+            <w:r>
+              <w:t>supplierDetails</w:t>
+            </w:r>
+            <w:proofErr w:type="spellEnd"/>
           </w:p>
         </w:tc>
       </w:tr>
@@ -172,9 +201,11 @@
             <w:r>
               <w:t xml:space="preserve">supplier - </w:t>
             </w:r>
+            <w:proofErr w:type="spellStart"/>
             <w:r>
               <w:t>contactDetails</w:t>
             </w:r>
+            <w:proofErr w:type="spellEnd"/>
           </w:p>
         </w:tc>
       </w:tr>
@@ -202,10 +233,7 @@
           </w:tcPr>
           <w:p>
             <w:r>
-              <w:t xml:space="preserve">supplier - </w:t>
-            </w:r>
-            <w:r>
-              <w:t>address</w:t>
+              <w:t>supplier - address</w:t>
             </w:r>
           </w:p>
         </w:tc>
@@ -297,15 +325,19 @@
             <w:tcW w:w="3117" w:type="dxa"/>
           </w:tcPr>
           <w:p>
+            <w:proofErr w:type="spellStart"/>
             <w:r>
               <w:t>Supply_category</w:t>
             </w:r>
+            <w:proofErr w:type="spellEnd"/>
             <w:r>
               <w:t xml:space="preserve"> - </w:t>
             </w:r>
+            <w:proofErr w:type="spellStart"/>
             <w:r>
               <w:t>categoryName</w:t>
             </w:r>
+            <w:proofErr w:type="spellEnd"/>
           </w:p>
         </w:tc>
       </w:tr>
@@ -332,15 +364,19 @@
             <w:tcW w:w="3117" w:type="dxa"/>
           </w:tcPr>
           <w:p>
+            <w:proofErr w:type="spellStart"/>
             <w:r>
               <w:t>Supply_items</w:t>
             </w:r>
+            <w:proofErr w:type="spellEnd"/>
             <w:r>
               <w:t xml:space="preserve"> - </w:t>
             </w:r>
+            <w:proofErr w:type="spellStart"/>
             <w:r>
               <w:t>supplyName</w:t>
             </w:r>
+            <w:proofErr w:type="spellEnd"/>
           </w:p>
         </w:tc>
       </w:tr>
@@ -446,9 +482,19 @@
             <w:tcW w:w="3117" w:type="dxa"/>
           </w:tcPr>
           <w:p>
-            <w:r>
-              <w:t>Supply_category - categoryName</w:t>
-            </w:r>
+            <w:proofErr w:type="spellStart"/>
+            <w:r>
+              <w:t>Supply_category</w:t>
+            </w:r>
+            <w:proofErr w:type="spellEnd"/>
+            <w:r>
+              <w:t xml:space="preserve"> - </w:t>
+            </w:r>
+            <w:proofErr w:type="spellStart"/>
+            <w:r>
+              <w:t>categoryName</w:t>
+            </w:r>
+            <w:proofErr w:type="spellEnd"/>
           </w:p>
         </w:tc>
       </w:tr>
@@ -552,53 +598,71 @@
             <w:tcW w:w="3117" w:type="dxa"/>
           </w:tcPr>
           <w:p>
-            <w:r>
-              <w:t>Supply_items - supplyName</w:t>
-            </w:r>
-          </w:p>
-        </w:tc>
-      </w:tr>
-      <w:tr>
-        <w:tc>
-          <w:tcPr>
-            <w:tcW w:w="3116" w:type="dxa"/>
-            <w:vMerge/>
-          </w:tcPr>
-          <w:p/>
-        </w:tc>
-        <w:tc>
-          <w:tcPr>
-            <w:tcW w:w="3117" w:type="dxa"/>
-          </w:tcPr>
-          <w:p>
-            <w:r>
-              <w:t xml:space="preserve">Supply </w:t>
-            </w:r>
-            <w:r>
-              <w:t>Description</w:t>
-            </w:r>
-          </w:p>
-        </w:tc>
-        <w:tc>
-          <w:tcPr>
-            <w:tcW w:w="3117" w:type="dxa"/>
-          </w:tcPr>
-          <w:p>
-            <w:r>
-              <w:t xml:space="preserve">Supply_items - </w:t>
-            </w:r>
+            <w:proofErr w:type="spellStart"/>
+            <w:r>
+              <w:t>Supply_items</w:t>
+            </w:r>
+            <w:proofErr w:type="spellEnd"/>
+            <w:r>
+              <w:t xml:space="preserve"> - </w:t>
+            </w:r>
+            <w:proofErr w:type="spellStart"/>
+            <w:r>
+              <w:t>supplyName</w:t>
+            </w:r>
+            <w:proofErr w:type="spellEnd"/>
+          </w:p>
+        </w:tc>
+      </w:tr>
+      <w:tr>
+        <w:tc>
+          <w:tcPr>
+            <w:tcW w:w="3116" w:type="dxa"/>
+            <w:vMerge/>
+          </w:tcPr>
+          <w:p/>
+        </w:tc>
+        <w:tc>
+          <w:tcPr>
+            <w:tcW w:w="3117" w:type="dxa"/>
+          </w:tcPr>
+          <w:p>
+            <w:r>
+              <w:t>Supply Description</w:t>
+            </w:r>
+          </w:p>
+        </w:tc>
+        <w:tc>
+          <w:tcPr>
+            <w:tcW w:w="3117" w:type="dxa"/>
+          </w:tcPr>
+          <w:p>
+            <w:proofErr w:type="spellStart"/>
+            <w:r>
+              <w:t>Supply_items</w:t>
+            </w:r>
+            <w:proofErr w:type="spellEnd"/>
+            <w:r>
+              <w:t xml:space="preserve"> - </w:t>
+            </w:r>
+            <w:proofErr w:type="spellStart"/>
             <w:r>
               <w:t>supplyDescription</w:t>
             </w:r>
+            <w:proofErr w:type="spellEnd"/>
           </w:p>
         </w:tc>
       </w:tr>
     </w:tbl>
     <w:p/>
     <w:p>
+      <w:proofErr w:type="spellStart"/>
+      <w:proofErr w:type="gramStart"/>
       <w:r>
         <w:t>frmAddSupplierItems</w:t>
       </w:r>
+      <w:proofErr w:type="spellEnd"/>
+      <w:proofErr w:type="gramEnd"/>
     </w:p>
     <w:tbl>
       <w:tblPr>
@@ -685,9 +749,19 @@
             <w:tcW w:w="3117" w:type="dxa"/>
           </w:tcPr>
           <w:p>
-            <w:r>
-              <w:t>Supply_category - categoryName</w:t>
-            </w:r>
+            <w:proofErr w:type="spellStart"/>
+            <w:r>
+              <w:t>Supply_category</w:t>
+            </w:r>
+            <w:proofErr w:type="spellEnd"/>
+            <w:r>
+              <w:t xml:space="preserve"> - </w:t>
+            </w:r>
+            <w:proofErr w:type="spellStart"/>
+            <w:r>
+              <w:t>categoryName</w:t>
+            </w:r>
+            <w:proofErr w:type="spellEnd"/>
           </w:p>
         </w:tc>
       </w:tr>
@@ -714,21 +788,35 @@
             <w:tcW w:w="3117" w:type="dxa"/>
           </w:tcPr>
           <w:p>
-            <w:r>
-              <w:t>Supply_items - supplyName</w:t>
-            </w:r>
+            <w:proofErr w:type="spellStart"/>
+            <w:r>
+              <w:t>Supply_items</w:t>
+            </w:r>
+            <w:proofErr w:type="spellEnd"/>
+            <w:r>
+              <w:t xml:space="preserve"> - </w:t>
+            </w:r>
+            <w:proofErr w:type="spellStart"/>
+            <w:r>
+              <w:t>supplyName</w:t>
+            </w:r>
+            <w:proofErr w:type="spellEnd"/>
           </w:p>
         </w:tc>
       </w:tr>
     </w:tbl>
     <w:p/>
     <w:p>
+      <w:proofErr w:type="spellStart"/>
+      <w:proofErr w:type="gramStart"/>
       <w:r>
         <w:t>frmAddSupply</w:t>
       </w:r>
       <w:r>
         <w:t>Category</w:t>
       </w:r>
+      <w:proofErr w:type="spellEnd"/>
+      <w:proofErr w:type="gramEnd"/>
     </w:p>
     <w:tbl>
       <w:tblPr>
@@ -815,9 +903,19 @@
             <w:tcW w:w="3117" w:type="dxa"/>
           </w:tcPr>
           <w:p>
-            <w:r>
-              <w:t>Supply_category - categoryName</w:t>
-            </w:r>
+            <w:proofErr w:type="spellStart"/>
+            <w:r>
+              <w:t>Supply_category</w:t>
+            </w:r>
+            <w:proofErr w:type="spellEnd"/>
+            <w:r>
+              <w:t xml:space="preserve"> - </w:t>
+            </w:r>
+            <w:proofErr w:type="spellStart"/>
+            <w:r>
+              <w:t>categoryName</w:t>
+            </w:r>
+            <w:proofErr w:type="spellEnd"/>
           </w:p>
         </w:tc>
       </w:tr>
@@ -844,9 +942,19 @@
             <w:tcW w:w="3117" w:type="dxa"/>
           </w:tcPr>
           <w:p>
-            <w:r>
-              <w:t>Supply_category - categoryName</w:t>
-            </w:r>
+            <w:proofErr w:type="spellStart"/>
+            <w:r>
+              <w:t>Supply_category</w:t>
+            </w:r>
+            <w:proofErr w:type="spellEnd"/>
+            <w:r>
+              <w:t xml:space="preserve"> - </w:t>
+            </w:r>
+            <w:proofErr w:type="spellStart"/>
+            <w:r>
+              <w:t>categoryName</w:t>
+            </w:r>
+            <w:proofErr w:type="spellEnd"/>
           </w:p>
         </w:tc>
       </w:tr>
@@ -873,9 +981,19 @@
             <w:tcW w:w="3117" w:type="dxa"/>
           </w:tcPr>
           <w:p>
-            <w:r>
-              <w:t>Supply_category - categoryName</w:t>
-            </w:r>
+            <w:proofErr w:type="spellStart"/>
+            <w:r>
+              <w:t>Supply_category</w:t>
+            </w:r>
+            <w:proofErr w:type="spellEnd"/>
+            <w:r>
+              <w:t xml:space="preserve"> - </w:t>
+            </w:r>
+            <w:proofErr w:type="spellStart"/>
+            <w:r>
+              <w:t>categoryName</w:t>
+            </w:r>
+            <w:proofErr w:type="spellEnd"/>
           </w:p>
         </w:tc>
       </w:tr>
@@ -883,10 +1001,13 @@
     <w:p/>
     <w:p/>
     <w:p>
+      <w:proofErr w:type="spellStart"/>
+      <w:proofErr w:type="gramStart"/>
       <w:r>
-        <w:lastRenderedPageBreak/>
         <w:t>frmSupplyItems</w:t>
       </w:r>
+      <w:proofErr w:type="spellEnd"/>
+      <w:proofErr w:type="gramEnd"/>
     </w:p>
     <w:tbl>
       <w:tblPr>
@@ -973,9 +1094,19 @@
             <w:tcW w:w="3362" w:type="dxa"/>
           </w:tcPr>
           <w:p>
-            <w:r>
-              <w:t>Supply_items - supplyName</w:t>
-            </w:r>
+            <w:proofErr w:type="spellStart"/>
+            <w:r>
+              <w:t>Supply_items</w:t>
+            </w:r>
+            <w:proofErr w:type="spellEnd"/>
+            <w:r>
+              <w:t xml:space="preserve"> - </w:t>
+            </w:r>
+            <w:proofErr w:type="spellStart"/>
+            <w:r>
+              <w:t>supplyName</w:t>
+            </w:r>
+            <w:proofErr w:type="spellEnd"/>
           </w:p>
         </w:tc>
       </w:tr>
@@ -1002,9 +1133,19 @@
             <w:tcW w:w="3362" w:type="dxa"/>
           </w:tcPr>
           <w:p>
-            <w:r>
-              <w:t>Supply_category - categoryName</w:t>
-            </w:r>
+            <w:proofErr w:type="spellStart"/>
+            <w:r>
+              <w:t>Supply_category</w:t>
+            </w:r>
+            <w:proofErr w:type="spellEnd"/>
+            <w:r>
+              <w:t xml:space="preserve"> - </w:t>
+            </w:r>
+            <w:proofErr w:type="spellStart"/>
+            <w:r>
+              <w:t>categoryName</w:t>
+            </w:r>
+            <w:proofErr w:type="spellEnd"/>
           </w:p>
         </w:tc>
       </w:tr>
@@ -1022,10 +1163,7 @@
           </w:tcPr>
           <w:p>
             <w:r>
-              <w:t xml:space="preserve">Supply </w:t>
-            </w:r>
-            <w:r>
-              <w:t>Description</w:t>
+              <w:t>Supply Description</w:t>
             </w:r>
           </w:p>
         </w:tc>
@@ -1034,12 +1172,19 @@
             <w:tcW w:w="3362" w:type="dxa"/>
           </w:tcPr>
           <w:p>
-            <w:r>
-              <w:t xml:space="preserve">Supply_items - </w:t>
-            </w:r>
+            <w:proofErr w:type="spellStart"/>
+            <w:r>
+              <w:t>Supply_items</w:t>
+            </w:r>
+            <w:proofErr w:type="spellEnd"/>
+            <w:r>
+              <w:t xml:space="preserve"> - </w:t>
+            </w:r>
+            <w:proofErr w:type="spellStart"/>
             <w:r>
               <w:t>supplyDescription</w:t>
             </w:r>
+            <w:proofErr w:type="spellEnd"/>
           </w:p>
         </w:tc>
       </w:tr>
@@ -1066,17 +1211,29 @@
             <w:tcW w:w="3362" w:type="dxa"/>
           </w:tcPr>
           <w:p>
-            <w:r>
-              <w:t xml:space="preserve">Supply_items </w:t>
-            </w:r>
-            <w:r>
-              <w:t>–</w:t>
-            </w:r>
-            <w:r>
-              <w:t xml:space="preserve"> </w:t>
-            </w:r>
-            <w:r>
-              <w:t>if Area{concat(measureA,measureB)}</w:t>
+            <w:proofErr w:type="spellStart"/>
+            <w:r>
+              <w:t>Supply_items</w:t>
+            </w:r>
+            <w:proofErr w:type="spellEnd"/>
+            <w:r>
+              <w:t xml:space="preserve"> – if Area{</w:t>
+            </w:r>
+            <w:proofErr w:type="spellStart"/>
+            <w:r>
+              <w:t>concat</w:t>
+            </w:r>
+            <w:proofErr w:type="spellEnd"/>
+            <w:r>
+              <w:t>(</w:t>
+            </w:r>
+            <w:proofErr w:type="spellStart"/>
+            <w:r>
+              <w:t>measureA,measureB</w:t>
+            </w:r>
+            <w:proofErr w:type="spellEnd"/>
+            <w:r>
+              <w:t>)}</w:t>
             </w:r>
           </w:p>
           <w:p>
@@ -1086,7 +1243,15 @@
           </w:p>
           <w:p>
             <w:r>
-              <w:t>{measureA}</w:t>
+              <w:t>{</w:t>
+            </w:r>
+            <w:proofErr w:type="spellStart"/>
+            <w:r>
+              <w:t>measureA</w:t>
+            </w:r>
+            <w:proofErr w:type="spellEnd"/>
+            <w:r>
+              <w:t>}</w:t>
             </w:r>
           </w:p>
         </w:tc>
@@ -1114,12 +1279,19 @@
             <w:tcW w:w="3362" w:type="dxa"/>
           </w:tcPr>
           <w:p>
-            <w:r>
-              <w:t xml:space="preserve">Supply_items - </w:t>
-            </w:r>
+            <w:proofErr w:type="spellStart"/>
+            <w:r>
+              <w:t>Supply_items</w:t>
+            </w:r>
+            <w:proofErr w:type="spellEnd"/>
+            <w:r>
+              <w:t xml:space="preserve"> - </w:t>
+            </w:r>
+            <w:proofErr w:type="spellStart"/>
             <w:r>
               <w:t>unitMeasure</w:t>
             </w:r>
+            <w:proofErr w:type="spellEnd"/>
           </w:p>
         </w:tc>
       </w:tr>
@@ -1146,18 +1318,19 @@
             <w:tcW w:w="3362" w:type="dxa"/>
           </w:tcPr>
           <w:p>
-            <w:r>
-              <w:t xml:space="preserve">Supply_items </w:t>
-            </w:r>
-            <w:r>
-              <w:t>–</w:t>
-            </w:r>
-            <w:r>
-              <w:t xml:space="preserve"> unit</w:t>
-            </w:r>
-            <w:r>
-              <w:t>PurchasePrice</w:t>
-            </w:r>
+            <w:proofErr w:type="spellStart"/>
+            <w:r>
+              <w:t>Supply_items</w:t>
+            </w:r>
+            <w:proofErr w:type="spellEnd"/>
+            <w:r>
+              <w:t xml:space="preserve"> – </w:t>
+            </w:r>
+            <w:proofErr w:type="spellStart"/>
+            <w:r>
+              <w:t>unitPurchasePrice</w:t>
+            </w:r>
+            <w:proofErr w:type="spellEnd"/>
           </w:p>
         </w:tc>
       </w:tr>
@@ -1195,7 +1368,23 @@
           </w:p>
           <w:p>
             <w:r>
-              <w:t>Quantity Left = (1-(Total Lengths used Stock Out/Total StockIn Amount in Length))*Total StockIn Quantity</w:t>
+              <w:t xml:space="preserve">Quantity Left = (1-(Total Lengths used Stock Out/Total </w:t>
+            </w:r>
+            <w:proofErr w:type="spellStart"/>
+            <w:r>
+              <w:t>StockIn</w:t>
+            </w:r>
+            <w:proofErr w:type="spellEnd"/>
+            <w:r>
+              <w:t xml:space="preserve"> Amount in Length))*Total </w:t>
+            </w:r>
+            <w:proofErr w:type="spellStart"/>
+            <w:r>
+              <w:t>StockIn</w:t>
+            </w:r>
+            <w:proofErr w:type="spellEnd"/>
+            <w:r>
+              <w:t xml:space="preserve"> Quantity</w:t>
             </w:r>
           </w:p>
           <w:p>
@@ -1210,7 +1399,15 @@
           </w:p>
           <w:p>
             <w:r>
-              <w:t>Get Area first (LxW)</w:t>
+              <w:t>Get Area first (</w:t>
+            </w:r>
+            <w:proofErr w:type="spellStart"/>
+            <w:r>
+              <w:t>LxW</w:t>
+            </w:r>
+            <w:proofErr w:type="spellEnd"/>
+            <w:r>
+              <w:t>)</w:t>
             </w:r>
           </w:p>
           <w:p>
@@ -1224,16 +1421,26 @@
               <w:t>2</w:t>
             </w:r>
             <w:r>
-              <w:t>=measureA*measureB</w:t>
-            </w:r>
-          </w:p>
-          <w:p/>
-          <w:p>
-            <w:r>
-              <w:t xml:space="preserve">Quantity Left = (1-(Total </w:t>
-            </w:r>
-            <w:r>
-              <w:t>Areas</w:t>
+              <w:t>=</w:t>
+            </w:r>
+            <w:proofErr w:type="spellStart"/>
+            <w:r>
+              <w:t>measureA</w:t>
+            </w:r>
+            <w:proofErr w:type="spellEnd"/>
+            <w:r>
+              <w:t>*</w:t>
+            </w:r>
+            <w:proofErr w:type="spellStart"/>
+            <w:r>
+              <w:t>measureB</w:t>
+            </w:r>
+            <w:proofErr w:type="spellEnd"/>
+          </w:p>
+          <w:p/>
+          <w:p>
+            <w:r>
+              <w:t>Quantity Left = (1-(Total Areas</w:t>
             </w:r>
             <w:r>
               <w:rPr>
@@ -1242,7 +1449,15 @@
               <w:t>2</w:t>
             </w:r>
             <w:r>
-              <w:t xml:space="preserve"> Stock Out/Total StockIn Amount in Area</w:t>
+              <w:t xml:space="preserve"> Stock Out/Total </w:t>
+            </w:r>
+            <w:proofErr w:type="spellStart"/>
+            <w:r>
+              <w:t>StockIn</w:t>
+            </w:r>
+            <w:proofErr w:type="spellEnd"/>
+            <w:r>
+              <w:t xml:space="preserve"> Amount in Area</w:t>
             </w:r>
             <w:r>
               <w:rPr>
@@ -1251,7 +1466,15 @@
               <w:t>2</w:t>
             </w:r>
             <w:r>
-              <w:t>))*Total StockIn Quantity</w:t>
+              <w:t xml:space="preserve">))*Total </w:t>
+            </w:r>
+            <w:proofErr w:type="spellStart"/>
+            <w:r>
+              <w:t>StockIn</w:t>
+            </w:r>
+            <w:proofErr w:type="spellEnd"/>
+            <w:r>
+              <w:t xml:space="preserve"> Quantity</w:t>
             </w:r>
           </w:p>
           <w:p>
@@ -1266,13 +1489,23 @@
           </w:p>
           <w:p>
             <w:r>
-              <w:t xml:space="preserve">Quantity Left = (1-(Total </w:t>
-            </w:r>
-            <w:r>
-              <w:t>Weights</w:t>
-            </w:r>
-            <w:r>
-              <w:t xml:space="preserve"> Stock Out/Total StockIn Amount in Length))*Total StockIn Quantity</w:t>
+              <w:t xml:space="preserve">Quantity Left = (1-(Total Weights Stock Out/Total </w:t>
+            </w:r>
+            <w:proofErr w:type="spellStart"/>
+            <w:r>
+              <w:t>StockIn</w:t>
+            </w:r>
+            <w:proofErr w:type="spellEnd"/>
+            <w:r>
+              <w:t xml:space="preserve"> Amount in Length))*Total </w:t>
+            </w:r>
+            <w:proofErr w:type="spellStart"/>
+            <w:r>
+              <w:t>StockIn</w:t>
+            </w:r>
+            <w:proofErr w:type="spellEnd"/>
+            <w:r>
+              <w:t xml:space="preserve"> Quantity</w:t>
             </w:r>
           </w:p>
           <w:p>
@@ -1288,7 +1521,23 @@
           </w:p>
           <w:p>
             <w:r>
-              <w:t>Total StockIn Quantity-Total Stockout Quantity</w:t>
+              <w:t xml:space="preserve">Total </w:t>
+            </w:r>
+            <w:proofErr w:type="spellStart"/>
+            <w:r>
+              <w:t>StockIn</w:t>
+            </w:r>
+            <w:proofErr w:type="spellEnd"/>
+            <w:r>
+              <w:t xml:space="preserve"> Quantity-Total </w:t>
+            </w:r>
+            <w:proofErr w:type="spellStart"/>
+            <w:r>
+              <w:t>Stockout</w:t>
+            </w:r>
+            <w:proofErr w:type="spellEnd"/>
+            <w:r>
+              <w:t xml:space="preserve"> Quantity</w:t>
             </w:r>
           </w:p>
           <w:p>
@@ -1302,9 +1551,11 @@
             </w:r>
           </w:p>
           <w:p>
+            <w:proofErr w:type="spellStart"/>
             <w:r>
               <w:t>MeasureA</w:t>
             </w:r>
+            <w:proofErr w:type="spellEnd"/>
           </w:p>
           <w:p>
             <w:pPr>
@@ -1314,9 +1565,11 @@
                 <w:numId w:val="1"/>
               </w:numPr>
             </w:pPr>
+            <w:proofErr w:type="spellStart"/>
             <w:r>
               <w:t>LengthMeasurement</w:t>
             </w:r>
+            <w:proofErr w:type="spellEnd"/>
           </w:p>
           <w:p>
             <w:pPr>
@@ -1326,9 +1579,11 @@
                 <w:numId w:val="1"/>
               </w:numPr>
             </w:pPr>
+            <w:proofErr w:type="spellStart"/>
             <w:r>
               <w:t>WeightMeasurement</w:t>
             </w:r>
+            <w:proofErr w:type="spellEnd"/>
           </w:p>
           <w:p>
             <w:pPr>
@@ -1338,8 +1593,29 @@
                 <w:numId w:val="1"/>
               </w:numPr>
             </w:pPr>
-            <w:r>
-              <w:t>TotalStockOutQuantity(1 ang value nila and cannot use decimal)</w:t>
+            <w:proofErr w:type="spellStart"/>
+            <w:r>
+              <w:t>TotalStockOutQuantity</w:t>
+            </w:r>
+            <w:proofErr w:type="spellEnd"/>
+            <w:r>
+              <w:t xml:space="preserve">(1 </w:t>
+            </w:r>
+            <w:proofErr w:type="spellStart"/>
+            <w:r>
+              <w:t>ang</w:t>
+            </w:r>
+            <w:proofErr w:type="spellEnd"/>
+            <w:r>
+              <w:t xml:space="preserve"> value </w:t>
+            </w:r>
+            <w:proofErr w:type="spellStart"/>
+            <w:r>
+              <w:t>nila</w:t>
+            </w:r>
+            <w:proofErr w:type="spellEnd"/>
+            <w:r>
+              <w:t xml:space="preserve"> and cannot use decimal)</w:t>
             </w:r>
           </w:p>
           <w:p>
@@ -1353,13 +1629,21 @@
             <w:r>
               <w:t>Whole pieces</w:t>
             </w:r>
-            <w:bookmarkStart w:id="0" w:name="_GoBack"/>
-            <w:bookmarkEnd w:id="0"/>
-          </w:p>
-          <w:p>
-            <w:r>
-              <w:t>MeasureA*MeasureB</w:t>
-            </w:r>
+          </w:p>
+          <w:p>
+            <w:proofErr w:type="spellStart"/>
+            <w:r>
+              <w:t>MeasureA</w:t>
+            </w:r>
+            <w:proofErr w:type="spellEnd"/>
+            <w:r>
+              <w:t>*</w:t>
+            </w:r>
+            <w:proofErr w:type="spellStart"/>
+            <w:r>
+              <w:t>MeasureB</w:t>
+            </w:r>
+            <w:proofErr w:type="spellEnd"/>
           </w:p>
           <w:p>
             <w:pPr>
@@ -1370,6 +1654,7 @@
               </w:numPr>
             </w:pPr>
             <w:r>
+              <w:lastRenderedPageBreak/>
               <w:t>Area</w:t>
             </w:r>
             <w:r>
@@ -1417,20 +1702,29 @@
           </w:p>
           <w:p>
             <w:r>
-              <w:t xml:space="preserve">Quantity Left = </w:t>
-            </w:r>
-            <w:r>
-              <w:t>(</w:t>
-            </w:r>
-            <w:r>
-              <w:t>LengthMeasurement* Total StockIn Quantity)</w:t>
-            </w:r>
-            <w:r>
-              <w:t xml:space="preserve"> - </w:t>
-            </w:r>
-            <w:r>
-              <w:t>Total Lengths Used in StockOut</w:t>
-            </w:r>
+              <w:t>Quantity Left = (</w:t>
+            </w:r>
+            <w:proofErr w:type="spellStart"/>
+            <w:r>
+              <w:t>LengthMeasurement</w:t>
+            </w:r>
+            <w:proofErr w:type="spellEnd"/>
+            <w:r>
+              <w:t xml:space="preserve">* Total </w:t>
+            </w:r>
+            <w:proofErr w:type="spellStart"/>
+            <w:r>
+              <w:t>StockIn</w:t>
+            </w:r>
+            <w:proofErr w:type="spellEnd"/>
+            <w:r>
+              <w:t xml:space="preserve"> Quantity) - Total Lengths Used in </w:t>
+            </w:r>
+            <w:proofErr w:type="spellStart"/>
+            <w:r>
+              <w:t>StockOut</w:t>
+            </w:r>
+            <w:proofErr w:type="spellEnd"/>
           </w:p>
           <w:p>
             <w:r>
@@ -1444,7 +1738,15 @@
           </w:p>
           <w:p>
             <w:r>
-              <w:t>Get Area first (LxW)</w:t>
+              <w:t>Get Area first (</w:t>
+            </w:r>
+            <w:proofErr w:type="spellStart"/>
+            <w:r>
+              <w:t>LxW</w:t>
+            </w:r>
+            <w:proofErr w:type="spellEnd"/>
+            <w:r>
+              <w:t>)</w:t>
             </w:r>
           </w:p>
           <w:p>
@@ -1458,8 +1760,21 @@
               <w:t>2</w:t>
             </w:r>
             <w:r>
-              <w:t>=measureA*measureB</w:t>
-            </w:r>
+              <w:t>=</w:t>
+            </w:r>
+            <w:proofErr w:type="spellStart"/>
+            <w:r>
+              <w:t>measureA</w:t>
+            </w:r>
+            <w:proofErr w:type="spellEnd"/>
+            <w:r>
+              <w:t>*</w:t>
+            </w:r>
+            <w:proofErr w:type="spellStart"/>
+            <w:r>
+              <w:t>measureB</w:t>
+            </w:r>
+            <w:proofErr w:type="spellEnd"/>
           </w:p>
           <w:p/>
           <w:p>
@@ -1473,23 +1788,30 @@
               <w:t>2</w:t>
             </w:r>
             <w:r>
-              <w:t>Measurement* Total StockIn Quantity) - Total Area</w:t>
+              <w:t xml:space="preserve">Measurement* Total </w:t>
+            </w:r>
+            <w:proofErr w:type="spellStart"/>
+            <w:r>
+              <w:t>StockIn</w:t>
+            </w:r>
+            <w:proofErr w:type="spellEnd"/>
+            <w:r>
+              <w:t xml:space="preserve"> Quantity) - Total Area</w:t>
             </w:r>
             <w:r>
               <w:rPr>
                 <w:vertAlign w:val="superscript"/>
               </w:rPr>
-              <w:t>2</w:t>
-            </w:r>
-            <w:r>
-              <w:rPr>
-                <w:vertAlign w:val="superscript"/>
-              </w:rPr>
-              <w:t xml:space="preserve"> </w:t>
-            </w:r>
-            <w:r>
-              <w:t>Used in StockOut</w:t>
-            </w:r>
+              <w:t xml:space="preserve">2 </w:t>
+            </w:r>
+            <w:r>
+              <w:t xml:space="preserve">Used in </w:t>
+            </w:r>
+            <w:proofErr w:type="spellStart"/>
+            <w:r>
+              <w:t>StockOut</w:t>
+            </w:r>
+            <w:proofErr w:type="spellEnd"/>
           </w:p>
           <w:p>
             <w:r>
@@ -1503,14 +1825,21 @@
           </w:p>
           <w:p>
             <w:r>
-              <w:t>Quantity Left = (Weight</w:t>
-            </w:r>
-            <w:r>
-              <w:t xml:space="preserve"> </w:t>
-            </w:r>
-            <w:r>
-              <w:t>Measurement* Total StockIn Quantity) - Total Weight Used in StockOut</w:t>
-            </w:r>
+              <w:t xml:space="preserve">Quantity Left = (Weight Measurement* Total </w:t>
+            </w:r>
+            <w:proofErr w:type="spellStart"/>
+            <w:r>
+              <w:t>StockIn</w:t>
+            </w:r>
+            <w:proofErr w:type="spellEnd"/>
+            <w:r>
+              <w:t xml:space="preserve"> Quantity) - Total Weight Used in </w:t>
+            </w:r>
+            <w:proofErr w:type="spellStart"/>
+            <w:r>
+              <w:t>StockOut</w:t>
+            </w:r>
+            <w:proofErr w:type="spellEnd"/>
           </w:p>
           <w:p>
             <w:r>
@@ -1525,7 +1854,23 @@
           </w:p>
           <w:p>
             <w:r>
-              <w:t>Total StockIn Quantity-Total Stockout Quantity</w:t>
+              <w:t xml:space="preserve">Total </w:t>
+            </w:r>
+            <w:proofErr w:type="spellStart"/>
+            <w:r>
+              <w:t>StockIn</w:t>
+            </w:r>
+            <w:proofErr w:type="spellEnd"/>
+            <w:r>
+              <w:t xml:space="preserve"> Quantity-Total </w:t>
+            </w:r>
+            <w:proofErr w:type="spellStart"/>
+            <w:r>
+              <w:t>Stockout</w:t>
+            </w:r>
+            <w:proofErr w:type="spellEnd"/>
+            <w:r>
+              <w:t xml:space="preserve"> Quantity</w:t>
             </w:r>
           </w:p>
           <w:p>
@@ -1539,9 +1884,11 @@
             </w:r>
           </w:p>
           <w:p>
+            <w:proofErr w:type="spellStart"/>
             <w:r>
               <w:t>MeasureA</w:t>
             </w:r>
+            <w:proofErr w:type="spellEnd"/>
           </w:p>
           <w:p>
             <w:pPr>
@@ -1551,9 +1898,11 @@
                 <w:numId w:val="1"/>
               </w:numPr>
             </w:pPr>
+            <w:proofErr w:type="spellStart"/>
             <w:r>
               <w:t>LengthMeasurement</w:t>
             </w:r>
+            <w:proofErr w:type="spellEnd"/>
           </w:p>
           <w:p>
             <w:pPr>
@@ -1563,9 +1912,11 @@
                 <w:numId w:val="1"/>
               </w:numPr>
             </w:pPr>
+            <w:proofErr w:type="spellStart"/>
             <w:r>
               <w:t>WeightMeasurement</w:t>
             </w:r>
+            <w:proofErr w:type="spellEnd"/>
           </w:p>
           <w:p>
             <w:pPr>
@@ -1575,14 +1926,45 @@
                 <w:numId w:val="1"/>
               </w:numPr>
             </w:pPr>
-            <w:r>
-              <w:t>TotalStockOutQuantity(1 ang value nila and cannot use decimal)</w:t>
-            </w:r>
-          </w:p>
-          <w:p>
-            <w:r>
-              <w:t>MeasureA*MeasureB</w:t>
-            </w:r>
+            <w:proofErr w:type="spellStart"/>
+            <w:r>
+              <w:t>TotalStockOutQuantity</w:t>
+            </w:r>
+            <w:proofErr w:type="spellEnd"/>
+            <w:r>
+              <w:t xml:space="preserve">(1 </w:t>
+            </w:r>
+            <w:proofErr w:type="spellStart"/>
+            <w:r>
+              <w:t>ang</w:t>
+            </w:r>
+            <w:proofErr w:type="spellEnd"/>
+            <w:r>
+              <w:t xml:space="preserve"> value </w:t>
+            </w:r>
+            <w:proofErr w:type="spellStart"/>
+            <w:r>
+              <w:t>nila</w:t>
+            </w:r>
+            <w:proofErr w:type="spellEnd"/>
+            <w:r>
+              <w:t xml:space="preserve"> and cannot use decimal)</w:t>
+            </w:r>
+          </w:p>
+          <w:p>
+            <w:proofErr w:type="spellStart"/>
+            <w:r>
+              <w:t>MeasureA</w:t>
+            </w:r>
+            <w:proofErr w:type="spellEnd"/>
+            <w:r>
+              <w:t>*</w:t>
+            </w:r>
+            <w:proofErr w:type="spellStart"/>
+            <w:r>
+              <w:t>MeasureB</w:t>
+            </w:r>
+            <w:proofErr w:type="spellEnd"/>
           </w:p>
           <w:p>
             <w:pPr>
@@ -1616,10 +1998,14 @@
       </w:r>
     </w:p>
     <w:p>
+      <w:proofErr w:type="spellStart"/>
+      <w:proofErr w:type="gramStart"/>
       <w:r>
         <w:lastRenderedPageBreak/>
         <w:t>frmSupplyStockIn</w:t>
       </w:r>
+      <w:proofErr w:type="spellEnd"/>
+      <w:proofErr w:type="gramEnd"/>
     </w:p>
     <w:tbl>
       <w:tblPr>
@@ -1707,8 +2093,13 @@
           </w:tcPr>
           <w:p>
             <w:r>
-              <w:t>supplier - supplierName</w:t>
-            </w:r>
+              <w:t xml:space="preserve">supplier - </w:t>
+            </w:r>
+            <w:proofErr w:type="spellStart"/>
+            <w:r>
+              <w:t>supplierName</w:t>
+            </w:r>
+            <w:proofErr w:type="spellEnd"/>
           </w:p>
         </w:tc>
       </w:tr>
@@ -1736,8 +2127,13 @@
           </w:tcPr>
           <w:p>
             <w:r>
-              <w:t>supplier - supplierDetails</w:t>
-            </w:r>
+              <w:t xml:space="preserve">supplier - </w:t>
+            </w:r>
+            <w:proofErr w:type="spellStart"/>
+            <w:r>
+              <w:t>supplierDetails</w:t>
+            </w:r>
+            <w:proofErr w:type="spellEnd"/>
           </w:p>
         </w:tc>
       </w:tr>
@@ -1765,16 +2161,7 @@
           </w:tcPr>
           <w:p>
             <w:r>
-              <w:t xml:space="preserve">supplier </w:t>
-            </w:r>
-            <w:r>
-              <w:t>–</w:t>
-            </w:r>
-            <w:r>
-              <w:t xml:space="preserve"> </w:t>
-            </w:r>
-            <w:r>
-              <w:t>Contact Details</w:t>
+              <w:t>supplier – Contact Details</w:t>
             </w:r>
           </w:p>
         </w:tc>
@@ -1866,18 +2253,19 @@
             <w:tcW w:w="3117" w:type="dxa"/>
           </w:tcPr>
           <w:p>
+            <w:proofErr w:type="spellStart"/>
             <w:r>
               <w:t>Supply_details</w:t>
             </w:r>
+            <w:proofErr w:type="spellEnd"/>
             <w:r>
               <w:t xml:space="preserve"> - </w:t>
             </w:r>
-            <w:r>
-              <w:t>supply</w:t>
-            </w:r>
-            <w:r>
-              <w:t>Name</w:t>
-            </w:r>
+            <w:proofErr w:type="spellStart"/>
+            <w:r>
+              <w:t>supplyName</w:t>
+            </w:r>
+            <w:proofErr w:type="spellEnd"/>
           </w:p>
         </w:tc>
       </w:tr>
@@ -1905,14 +2293,13 @@
           </w:tcPr>
           <w:p>
             <w:r>
-              <w:t xml:space="preserve">Supplier </w:t>
-            </w:r>
-            <w:r>
-              <w:t xml:space="preserve">- </w:t>
-            </w:r>
+              <w:t xml:space="preserve">Supplier - </w:t>
+            </w:r>
+            <w:proofErr w:type="spellStart"/>
             <w:r>
               <w:t>supplierName</w:t>
             </w:r>
+            <w:proofErr w:type="spellEnd"/>
           </w:p>
         </w:tc>
       </w:tr>
@@ -1939,12 +2326,19 @@
             <w:tcW w:w="3117" w:type="dxa"/>
           </w:tcPr>
           <w:p>
-            <w:r>
-              <w:t xml:space="preserve">Supply_details – </w:t>
-            </w:r>
+            <w:proofErr w:type="spellStart"/>
+            <w:r>
+              <w:t>Supply_details</w:t>
+            </w:r>
+            <w:proofErr w:type="spellEnd"/>
+            <w:r>
+              <w:t xml:space="preserve"> – </w:t>
+            </w:r>
+            <w:proofErr w:type="spellStart"/>
             <w:r>
               <w:t>delivery_date</w:t>
             </w:r>
+            <w:proofErr w:type="spellEnd"/>
           </w:p>
         </w:tc>
       </w:tr>
@@ -1971,12 +2365,19 @@
             <w:tcW w:w="3117" w:type="dxa"/>
           </w:tcPr>
           <w:p>
-            <w:r>
-              <w:t xml:space="preserve">Supply_details – </w:t>
-            </w:r>
+            <w:proofErr w:type="spellStart"/>
+            <w:r>
+              <w:t>Supply_details</w:t>
+            </w:r>
+            <w:proofErr w:type="spellEnd"/>
+            <w:r>
+              <w:t xml:space="preserve"> – </w:t>
+            </w:r>
+            <w:proofErr w:type="spellStart"/>
             <w:r>
               <w:t>priceRawTotal</w:t>
             </w:r>
+            <w:proofErr w:type="spellEnd"/>
           </w:p>
         </w:tc>
       </w:tr>
@@ -2003,21 +2404,35 @@
             <w:tcW w:w="3117" w:type="dxa"/>
           </w:tcPr>
           <w:p>
-            <w:r>
-              <w:t>Supply_details - pricePurchaseTotal</w:t>
-            </w:r>
+            <w:proofErr w:type="spellStart"/>
+            <w:r>
+              <w:t>Supply_details</w:t>
+            </w:r>
+            <w:proofErr w:type="spellEnd"/>
+            <w:r>
+              <w:t xml:space="preserve"> - </w:t>
+            </w:r>
+            <w:proofErr w:type="spellStart"/>
+            <w:r>
+              <w:t>pricePurchaseTotal</w:t>
+            </w:r>
+            <w:proofErr w:type="spellEnd"/>
           </w:p>
         </w:tc>
       </w:tr>
     </w:tbl>
     <w:p/>
     <w:p>
+      <w:proofErr w:type="spellStart"/>
+      <w:proofErr w:type="gramStart"/>
       <w:r>
         <w:t>frm</w:t>
       </w:r>
       <w:r>
         <w:t>StockInSupplyEdit</w:t>
       </w:r>
+      <w:proofErr w:type="spellEnd"/>
+      <w:proofErr w:type="gramEnd"/>
     </w:p>
     <w:tbl>
       <w:tblPr>
@@ -2105,8 +2520,13 @@
           </w:tcPr>
           <w:p>
             <w:r>
-              <w:t>supplier - supplierName</w:t>
-            </w:r>
+              <w:t xml:space="preserve">supplier - </w:t>
+            </w:r>
+            <w:proofErr w:type="spellStart"/>
+            <w:r>
+              <w:t>supplierName</w:t>
+            </w:r>
+            <w:proofErr w:type="spellEnd"/>
           </w:p>
         </w:tc>
       </w:tr>
@@ -2134,8 +2554,13 @@
           </w:tcPr>
           <w:p>
             <w:r>
-              <w:t>supplier - supplierDetails</w:t>
-            </w:r>
+              <w:t xml:space="preserve">supplier - </w:t>
+            </w:r>
+            <w:proofErr w:type="spellStart"/>
+            <w:r>
+              <w:t>supplierDetails</w:t>
+            </w:r>
+            <w:proofErr w:type="spellEnd"/>
           </w:p>
         </w:tc>
       </w:tr>
@@ -2165,6 +2590,2988 @@
             <w:r>
               <w:t>supplier – Contact Details</w:t>
             </w:r>
+          </w:p>
+        </w:tc>
+      </w:tr>
+    </w:tbl>
+    <w:p/>
+    <w:p>
+      <w:pPr>
+        <w:rPr>
+          <w:b/>
+          <w:u w:val="single"/>
+        </w:rPr>
+      </w:pPr>
+      <w:r>
+        <w:rPr>
+          <w:b/>
+          <w:u w:val="single"/>
+        </w:rPr>
+        <w:br w:type="page"/>
+      </w:r>
+    </w:p>
+    <w:p>
+      <w:pPr>
+        <w:rPr>
+          <w:b/>
+          <w:u w:val="single"/>
+        </w:rPr>
+      </w:pPr>
+      <w:r>
+        <w:rPr>
+          <w:b/>
+          <w:u w:val="single"/>
+        </w:rPr>
+        <w:lastRenderedPageBreak/>
+        <w:t>Frame Inventory</w:t>
+      </w:r>
+    </w:p>
+    <w:p>
+      <w:proofErr w:type="spellStart"/>
+      <w:proofErr w:type="gramStart"/>
+      <w:r>
+        <w:t>frmFrameList</w:t>
+      </w:r>
+      <w:proofErr w:type="spellEnd"/>
+      <w:proofErr w:type="gramEnd"/>
+    </w:p>
+    <w:tbl>
+      <w:tblPr>
+        <w:tblStyle w:val="TableGrid"/>
+        <w:tblW w:w="0" w:type="auto"/>
+        <w:tblLook w:val="04A0" w:firstRow="1" w:lastRow="0" w:firstColumn="1" w:lastColumn="0" w:noHBand="0" w:noVBand="1"/>
+      </w:tblPr>
+      <w:tblGrid>
+        <w:gridCol w:w="3116"/>
+        <w:gridCol w:w="3117"/>
+        <w:gridCol w:w="3117"/>
+      </w:tblGrid>
+      <w:tr>
+        <w:tc>
+          <w:tcPr>
+            <w:tcW w:w="3116" w:type="dxa"/>
+            <w:vMerge w:val="restart"/>
+          </w:tcPr>
+          <w:p>
+            <w:r>
+              <w:t>List of Frames</w:t>
+            </w:r>
+          </w:p>
+        </w:tc>
+        <w:tc>
+          <w:tcPr>
+            <w:tcW w:w="3117" w:type="dxa"/>
+          </w:tcPr>
+          <w:p>
+            <w:pPr>
+              <w:jc w:val="center"/>
+              <w:rPr>
+                <w:b/>
+              </w:rPr>
+            </w:pPr>
+            <w:r>
+              <w:rPr>
+                <w:b/>
+              </w:rPr>
+              <w:t>Column Name</w:t>
+            </w:r>
+          </w:p>
+        </w:tc>
+        <w:tc>
+          <w:tcPr>
+            <w:tcW w:w="3117" w:type="dxa"/>
+          </w:tcPr>
+          <w:p>
+            <w:pPr>
+              <w:jc w:val="center"/>
+              <w:rPr>
+                <w:b/>
+              </w:rPr>
+            </w:pPr>
+            <w:r>
+              <w:rPr>
+                <w:b/>
+              </w:rPr>
+              <w:t>Database or Equivalent</w:t>
+            </w:r>
+          </w:p>
+        </w:tc>
+      </w:tr>
+      <w:tr>
+        <w:tc>
+          <w:tcPr>
+            <w:tcW w:w="3116" w:type="dxa"/>
+            <w:vMerge/>
+          </w:tcPr>
+          <w:p/>
+        </w:tc>
+        <w:tc>
+          <w:tcPr>
+            <w:tcW w:w="3117" w:type="dxa"/>
+          </w:tcPr>
+          <w:p>
+            <w:r>
+              <w:t>Frame Name</w:t>
+            </w:r>
+          </w:p>
+        </w:tc>
+        <w:tc>
+          <w:tcPr>
+            <w:tcW w:w="3117" w:type="dxa"/>
+          </w:tcPr>
+          <w:p>
+            <w:proofErr w:type="spellStart"/>
+            <w:r>
+              <w:t>Frame_list</w:t>
+            </w:r>
+            <w:proofErr w:type="spellEnd"/>
+            <w:r>
+              <w:t xml:space="preserve"> - </w:t>
+            </w:r>
+            <w:proofErr w:type="spellStart"/>
+            <w:r>
+              <w:t>frameName</w:t>
+            </w:r>
+            <w:proofErr w:type="spellEnd"/>
+          </w:p>
+        </w:tc>
+      </w:tr>
+      <w:tr>
+        <w:tc>
+          <w:tcPr>
+            <w:tcW w:w="3116" w:type="dxa"/>
+            <w:vMerge/>
+          </w:tcPr>
+          <w:p/>
+        </w:tc>
+        <w:tc>
+          <w:tcPr>
+            <w:tcW w:w="3117" w:type="dxa"/>
+          </w:tcPr>
+          <w:p>
+            <w:r>
+              <w:t>Dimension</w:t>
+            </w:r>
+          </w:p>
+        </w:tc>
+        <w:tc>
+          <w:tcPr>
+            <w:tcW w:w="3117" w:type="dxa"/>
+          </w:tcPr>
+          <w:p>
+            <w:proofErr w:type="spellStart"/>
+            <w:r>
+              <w:t>Frame_list</w:t>
+            </w:r>
+            <w:proofErr w:type="spellEnd"/>
+            <w:r>
+              <w:t xml:space="preserve"> - dimension</w:t>
+            </w:r>
+          </w:p>
+        </w:tc>
+      </w:tr>
+      <w:tr>
+        <w:tc>
+          <w:tcPr>
+            <w:tcW w:w="3116" w:type="dxa"/>
+            <w:vMerge/>
+          </w:tcPr>
+          <w:p/>
+        </w:tc>
+        <w:tc>
+          <w:tcPr>
+            <w:tcW w:w="3117" w:type="dxa"/>
+          </w:tcPr>
+          <w:p>
+            <w:r>
+              <w:t>Description</w:t>
+            </w:r>
+          </w:p>
+        </w:tc>
+        <w:tc>
+          <w:tcPr>
+            <w:tcW w:w="3117" w:type="dxa"/>
+          </w:tcPr>
+          <w:p>
+            <w:proofErr w:type="spellStart"/>
+            <w:r>
+              <w:t>Frame_list</w:t>
+            </w:r>
+            <w:proofErr w:type="spellEnd"/>
+            <w:r>
+              <w:t xml:space="preserve"> – </w:t>
+            </w:r>
+            <w:proofErr w:type="spellStart"/>
+            <w:r>
+              <w:t>frameDescription</w:t>
+            </w:r>
+            <w:proofErr w:type="spellEnd"/>
+          </w:p>
+        </w:tc>
+      </w:tr>
+      <w:tr>
+        <w:tc>
+          <w:tcPr>
+            <w:tcW w:w="3116" w:type="dxa"/>
+            <w:vMerge/>
+          </w:tcPr>
+          <w:p/>
+        </w:tc>
+        <w:tc>
+          <w:tcPr>
+            <w:tcW w:w="3117" w:type="dxa"/>
+          </w:tcPr>
+          <w:p>
+            <w:r>
+              <w:t>Quantity Left</w:t>
+            </w:r>
+          </w:p>
+        </w:tc>
+        <w:tc>
+          <w:tcPr>
+            <w:tcW w:w="3117" w:type="dxa"/>
+          </w:tcPr>
+          <w:p>
+            <w:r>
+              <w:t xml:space="preserve">Quantity Left = Total of </w:t>
+            </w:r>
+            <w:proofErr w:type="spellStart"/>
+            <w:r>
+              <w:t>frameStock_In</w:t>
+            </w:r>
+            <w:proofErr w:type="spellEnd"/>
+            <w:r>
+              <w:t xml:space="preserve"> Quantity – Total of </w:t>
+            </w:r>
+            <w:proofErr w:type="spellStart"/>
+            <w:r>
+              <w:t>sOrder_Details</w:t>
+            </w:r>
+            <w:proofErr w:type="spellEnd"/>
+            <w:r>
+              <w:t xml:space="preserve"> Quantity</w:t>
+            </w:r>
+          </w:p>
+        </w:tc>
+      </w:tr>
+      <w:tr>
+        <w:tc>
+          <w:tcPr>
+            <w:tcW w:w="3116" w:type="dxa"/>
+            <w:vMerge/>
+          </w:tcPr>
+          <w:p/>
+        </w:tc>
+        <w:tc>
+          <w:tcPr>
+            <w:tcW w:w="3117" w:type="dxa"/>
+          </w:tcPr>
+          <w:p>
+            <w:r>
+              <w:t>Sales Price per Unit</w:t>
+            </w:r>
+          </w:p>
+        </w:tc>
+        <w:tc>
+          <w:tcPr>
+            <w:tcW w:w="3117" w:type="dxa"/>
+          </w:tcPr>
+          <w:p>
+            <w:proofErr w:type="spellStart"/>
+            <w:r>
+              <w:t>Frame_list</w:t>
+            </w:r>
+            <w:proofErr w:type="spellEnd"/>
+            <w:r>
+              <w:t xml:space="preserve"> – </w:t>
+            </w:r>
+            <w:proofErr w:type="spellStart"/>
+            <w:r>
+              <w:t>unitSalesPrice</w:t>
+            </w:r>
+            <w:proofErr w:type="spellEnd"/>
+          </w:p>
+        </w:tc>
+      </w:tr>
+    </w:tbl>
+    <w:p/>
+    <w:p>
+      <w:r>
+        <w:br w:type="page"/>
+      </w:r>
+    </w:p>
+    <w:tbl>
+      <w:tblPr>
+        <w:tblStyle w:val="TableGrid"/>
+        <w:tblW w:w="0" w:type="auto"/>
+        <w:tblLook w:val="04A0" w:firstRow="1" w:lastRow="0" w:firstColumn="1" w:lastColumn="0" w:noHBand="0" w:noVBand="1"/>
+      </w:tblPr>
+      <w:tblGrid>
+        <w:gridCol w:w="3116"/>
+        <w:gridCol w:w="2909"/>
+        <w:gridCol w:w="3325"/>
+      </w:tblGrid>
+      <w:tr>
+        <w:tc>
+          <w:tcPr>
+            <w:tcW w:w="3116" w:type="dxa"/>
+            <w:vMerge w:val="restart"/>
+          </w:tcPr>
+          <w:p>
+            <w:r>
+              <w:lastRenderedPageBreak/>
+              <w:t xml:space="preserve">Select </w:t>
+            </w:r>
+            <w:r>
+              <w:t>Supplies Used by Selected Frame</w:t>
+            </w:r>
+          </w:p>
+        </w:tc>
+        <w:tc>
+          <w:tcPr>
+            <w:tcW w:w="2909" w:type="dxa"/>
+          </w:tcPr>
+          <w:p>
+            <w:pPr>
+              <w:jc w:val="center"/>
+              <w:rPr>
+                <w:b/>
+              </w:rPr>
+            </w:pPr>
+            <w:r>
+              <w:rPr>
+                <w:b/>
+              </w:rPr>
+              <w:t>Column Name</w:t>
+            </w:r>
+          </w:p>
+        </w:tc>
+        <w:tc>
+          <w:tcPr>
+            <w:tcW w:w="3325" w:type="dxa"/>
+          </w:tcPr>
+          <w:p>
+            <w:pPr>
+              <w:jc w:val="center"/>
+              <w:rPr>
+                <w:b/>
+              </w:rPr>
+            </w:pPr>
+            <w:r>
+              <w:rPr>
+                <w:b/>
+              </w:rPr>
+              <w:t>Database or Equivalent</w:t>
+            </w:r>
+          </w:p>
+        </w:tc>
+      </w:tr>
+      <w:tr>
+        <w:tc>
+          <w:tcPr>
+            <w:tcW w:w="3116" w:type="dxa"/>
+            <w:vMerge/>
+          </w:tcPr>
+          <w:p/>
+        </w:tc>
+        <w:tc>
+          <w:tcPr>
+            <w:tcW w:w="2909" w:type="dxa"/>
+          </w:tcPr>
+          <w:p>
+            <w:r>
+              <w:t>Supply Name</w:t>
+            </w:r>
+          </w:p>
+        </w:tc>
+        <w:tc>
+          <w:tcPr>
+            <w:tcW w:w="3325" w:type="dxa"/>
+          </w:tcPr>
+          <w:p>
+            <w:proofErr w:type="spellStart"/>
+            <w:r>
+              <w:t>Supply_items</w:t>
+            </w:r>
+            <w:proofErr w:type="spellEnd"/>
+            <w:r>
+              <w:t xml:space="preserve"> - </w:t>
+            </w:r>
+            <w:proofErr w:type="spellStart"/>
+            <w:r>
+              <w:t>supplyName</w:t>
+            </w:r>
+            <w:proofErr w:type="spellEnd"/>
+          </w:p>
+        </w:tc>
+      </w:tr>
+      <w:tr>
+        <w:tc>
+          <w:tcPr>
+            <w:tcW w:w="3116" w:type="dxa"/>
+            <w:vMerge/>
+          </w:tcPr>
+          <w:p/>
+        </w:tc>
+        <w:tc>
+          <w:tcPr>
+            <w:tcW w:w="2909" w:type="dxa"/>
+          </w:tcPr>
+          <w:p>
+            <w:r>
+              <w:t>Supply Category</w:t>
+            </w:r>
+          </w:p>
+        </w:tc>
+        <w:tc>
+          <w:tcPr>
+            <w:tcW w:w="3325" w:type="dxa"/>
+          </w:tcPr>
+          <w:p>
+            <w:proofErr w:type="spellStart"/>
+            <w:r>
+              <w:t>Supply_category</w:t>
+            </w:r>
+            <w:proofErr w:type="spellEnd"/>
+            <w:r>
+              <w:t xml:space="preserve"> - </w:t>
+            </w:r>
+            <w:proofErr w:type="spellStart"/>
+            <w:r>
+              <w:t>categoryName</w:t>
+            </w:r>
+            <w:proofErr w:type="spellEnd"/>
+          </w:p>
+        </w:tc>
+      </w:tr>
+      <w:tr>
+        <w:tc>
+          <w:tcPr>
+            <w:tcW w:w="3116" w:type="dxa"/>
+            <w:vMerge/>
+          </w:tcPr>
+          <w:p/>
+        </w:tc>
+        <w:tc>
+          <w:tcPr>
+            <w:tcW w:w="2909" w:type="dxa"/>
+          </w:tcPr>
+          <w:p>
+            <w:r>
+              <w:t>Measurements</w:t>
+            </w:r>
+          </w:p>
+        </w:tc>
+        <w:tc>
+          <w:tcPr>
+            <w:tcW w:w="3325" w:type="dxa"/>
+          </w:tcPr>
+          <w:p>
+            <w:proofErr w:type="spellStart"/>
+            <w:r>
+              <w:t>Frame_materials</w:t>
+            </w:r>
+            <w:proofErr w:type="spellEnd"/>
+            <w:r>
+              <w:t xml:space="preserve"> – if(Area, </w:t>
+            </w:r>
+            <w:proofErr w:type="spellStart"/>
+            <w:r>
+              <w:t>concat</w:t>
+            </w:r>
+            <w:proofErr w:type="spellEnd"/>
+            <w:r>
+              <w:t>(</w:t>
+            </w:r>
+            <w:proofErr w:type="spellStart"/>
+            <w:r>
+              <w:t>measureADeduction</w:t>
+            </w:r>
+            <w:proofErr w:type="spellEnd"/>
+            <w:r>
+              <w:t>,’x’,</w:t>
+            </w:r>
+          </w:p>
+          <w:p>
+            <w:proofErr w:type="spellStart"/>
+            <w:r>
+              <w:t>measureBDeduction</w:t>
+            </w:r>
+            <w:proofErr w:type="spellEnd"/>
+            <w:r>
+              <w:t>))</w:t>
+            </w:r>
+          </w:p>
+          <w:p>
+            <w:r>
+              <w:t xml:space="preserve">else </w:t>
+            </w:r>
+            <w:proofErr w:type="spellStart"/>
+            <w:r>
+              <w:t>measureA</w:t>
+            </w:r>
+            <w:proofErr w:type="spellEnd"/>
+          </w:p>
+        </w:tc>
+      </w:tr>
+      <w:tr>
+        <w:tc>
+          <w:tcPr>
+            <w:tcW w:w="3116" w:type="dxa"/>
+            <w:vMerge/>
+          </w:tcPr>
+          <w:p/>
+        </w:tc>
+        <w:tc>
+          <w:tcPr>
+            <w:tcW w:w="2909" w:type="dxa"/>
+          </w:tcPr>
+          <w:p>
+            <w:r>
+              <w:t>Unit Measure</w:t>
+            </w:r>
+          </w:p>
+        </w:tc>
+        <w:tc>
+          <w:tcPr>
+            <w:tcW w:w="3325" w:type="dxa"/>
+          </w:tcPr>
+          <w:p>
+            <w:proofErr w:type="spellStart"/>
+            <w:r>
+              <w:t>Frame_materials</w:t>
+            </w:r>
+            <w:proofErr w:type="spellEnd"/>
+            <w:r>
+              <w:t xml:space="preserve"> - </w:t>
+            </w:r>
+            <w:proofErr w:type="spellStart"/>
+            <w:r>
+              <w:t>unitMeasure</w:t>
+            </w:r>
+            <w:proofErr w:type="spellEnd"/>
+          </w:p>
+        </w:tc>
+      </w:tr>
+      <w:tr>
+        <w:tc>
+          <w:tcPr>
+            <w:tcW w:w="3116" w:type="dxa"/>
+            <w:vMerge/>
+          </w:tcPr>
+          <w:p/>
+        </w:tc>
+        <w:tc>
+          <w:tcPr>
+            <w:tcW w:w="2909" w:type="dxa"/>
+          </w:tcPr>
+          <w:p>
+            <w:r>
+              <w:t>Price per Unit Measure</w:t>
+            </w:r>
+          </w:p>
+        </w:tc>
+        <w:tc>
+          <w:tcPr>
+            <w:tcW w:w="3325" w:type="dxa"/>
+          </w:tcPr>
+          <w:p>
+            <w:pPr>
+              <w:rPr>
+                <w:i/>
+              </w:rPr>
+            </w:pPr>
+            <w:r>
+              <w:rPr>
+                <w:i/>
+              </w:rPr>
+              <w:t xml:space="preserve">See </w:t>
+            </w:r>
+            <w:proofErr w:type="spellStart"/>
+            <w:r>
+              <w:rPr>
+                <w:i/>
+              </w:rPr>
+              <w:t>FrmFrameCreate</w:t>
+            </w:r>
+            <w:proofErr w:type="spellEnd"/>
+          </w:p>
+        </w:tc>
+      </w:tr>
+      <w:tr>
+        <w:tc>
+          <w:tcPr>
+            <w:tcW w:w="3116" w:type="dxa"/>
+            <w:vMerge/>
+          </w:tcPr>
+          <w:p/>
+        </w:tc>
+        <w:tc>
+          <w:tcPr>
+            <w:tcW w:w="2909" w:type="dxa"/>
+          </w:tcPr>
+          <w:p>
+            <w:r>
+              <w:t>Raw Cost</w:t>
+            </w:r>
+          </w:p>
+        </w:tc>
+        <w:tc>
+          <w:tcPr>
+            <w:tcW w:w="3325" w:type="dxa"/>
+          </w:tcPr>
+          <w:p>
+            <w:pPr>
+              <w:rPr>
+                <w:i/>
+              </w:rPr>
+            </w:pPr>
+            <w:r>
+              <w:rPr>
+                <w:i/>
+              </w:rPr>
+              <w:t xml:space="preserve">See </w:t>
+            </w:r>
+            <w:proofErr w:type="spellStart"/>
+            <w:r>
+              <w:rPr>
+                <w:i/>
+              </w:rPr>
+              <w:t>FrmFrameCreate</w:t>
+            </w:r>
+            <w:proofErr w:type="spellEnd"/>
+          </w:p>
+        </w:tc>
+      </w:tr>
+      <w:tr>
+        <w:tc>
+          <w:tcPr>
+            <w:tcW w:w="3116" w:type="dxa"/>
+            <w:vMerge/>
+          </w:tcPr>
+          <w:p/>
+        </w:tc>
+        <w:tc>
+          <w:tcPr>
+            <w:tcW w:w="2909" w:type="dxa"/>
+          </w:tcPr>
+          <w:p>
+            <w:r>
+              <w:t>Total Raw Cost based on Quantity Left</w:t>
+            </w:r>
+          </w:p>
+        </w:tc>
+        <w:tc>
+          <w:tcPr>
+            <w:tcW w:w="3325" w:type="dxa"/>
+          </w:tcPr>
+          <w:p>
+            <w:r>
+              <w:t>Raw Cost*Quantity</w:t>
+            </w:r>
+          </w:p>
+        </w:tc>
+      </w:tr>
+    </w:tbl>
+    <w:p/>
+    <w:p>
+      <w:r>
+        <w:br w:type="page"/>
+      </w:r>
+    </w:p>
+    <w:p>
+      <w:proofErr w:type="spellStart"/>
+      <w:proofErr w:type="gramStart"/>
+      <w:r>
+        <w:lastRenderedPageBreak/>
+        <w:t>frmFrameCreate</w:t>
+      </w:r>
+      <w:proofErr w:type="spellEnd"/>
+      <w:proofErr w:type="gramEnd"/>
+    </w:p>
+    <w:tbl>
+      <w:tblPr>
+        <w:tblStyle w:val="TableGrid"/>
+        <w:tblW w:w="0" w:type="auto"/>
+        <w:tblLook w:val="04A0" w:firstRow="1" w:lastRow="0" w:firstColumn="1" w:lastColumn="0" w:noHBand="0" w:noVBand="1"/>
+      </w:tblPr>
+      <w:tblGrid>
+        <w:gridCol w:w="3116"/>
+        <w:gridCol w:w="2909"/>
+        <w:gridCol w:w="3325"/>
+      </w:tblGrid>
+      <w:tr>
+        <w:tc>
+          <w:tcPr>
+            <w:tcW w:w="3116" w:type="dxa"/>
+            <w:vMerge w:val="restart"/>
+          </w:tcPr>
+          <w:p>
+            <w:r>
+              <w:t>Select Supplies Used by Selected Frame</w:t>
+            </w:r>
+          </w:p>
+        </w:tc>
+        <w:tc>
+          <w:tcPr>
+            <w:tcW w:w="2909" w:type="dxa"/>
+          </w:tcPr>
+          <w:p>
+            <w:pPr>
+              <w:jc w:val="center"/>
+              <w:rPr>
+                <w:b/>
+              </w:rPr>
+            </w:pPr>
+            <w:r>
+              <w:rPr>
+                <w:b/>
+              </w:rPr>
+              <w:t>Column Name</w:t>
+            </w:r>
+          </w:p>
+        </w:tc>
+        <w:tc>
+          <w:tcPr>
+            <w:tcW w:w="3325" w:type="dxa"/>
+          </w:tcPr>
+          <w:p>
+            <w:pPr>
+              <w:jc w:val="center"/>
+              <w:rPr>
+                <w:b/>
+              </w:rPr>
+            </w:pPr>
+            <w:r>
+              <w:rPr>
+                <w:b/>
+              </w:rPr>
+              <w:t>Database or Equivalent</w:t>
+            </w:r>
+          </w:p>
+        </w:tc>
+      </w:tr>
+      <w:tr>
+        <w:tc>
+          <w:tcPr>
+            <w:tcW w:w="3116" w:type="dxa"/>
+            <w:vMerge/>
+          </w:tcPr>
+          <w:p/>
+        </w:tc>
+        <w:tc>
+          <w:tcPr>
+            <w:tcW w:w="2909" w:type="dxa"/>
+          </w:tcPr>
+          <w:p>
+            <w:r>
+              <w:t>Supply Name</w:t>
+            </w:r>
+          </w:p>
+        </w:tc>
+        <w:tc>
+          <w:tcPr>
+            <w:tcW w:w="3325" w:type="dxa"/>
+          </w:tcPr>
+          <w:p>
+            <w:proofErr w:type="spellStart"/>
+            <w:r>
+              <w:t>Supply_items</w:t>
+            </w:r>
+            <w:proofErr w:type="spellEnd"/>
+            <w:r>
+              <w:t xml:space="preserve"> - </w:t>
+            </w:r>
+            <w:proofErr w:type="spellStart"/>
+            <w:r>
+              <w:t>supplyName</w:t>
+            </w:r>
+            <w:proofErr w:type="spellEnd"/>
+          </w:p>
+        </w:tc>
+      </w:tr>
+      <w:tr>
+        <w:tc>
+          <w:tcPr>
+            <w:tcW w:w="3116" w:type="dxa"/>
+            <w:vMerge/>
+          </w:tcPr>
+          <w:p/>
+        </w:tc>
+        <w:tc>
+          <w:tcPr>
+            <w:tcW w:w="2909" w:type="dxa"/>
+          </w:tcPr>
+          <w:p>
+            <w:r>
+              <w:t>Supply Category</w:t>
+            </w:r>
+          </w:p>
+        </w:tc>
+        <w:tc>
+          <w:tcPr>
+            <w:tcW w:w="3325" w:type="dxa"/>
+          </w:tcPr>
+          <w:p>
+            <w:proofErr w:type="spellStart"/>
+            <w:r>
+              <w:t>Supply_category</w:t>
+            </w:r>
+            <w:proofErr w:type="spellEnd"/>
+            <w:r>
+              <w:t xml:space="preserve"> - </w:t>
+            </w:r>
+            <w:proofErr w:type="spellStart"/>
+            <w:r>
+              <w:t>categoryName</w:t>
+            </w:r>
+            <w:proofErr w:type="spellEnd"/>
+          </w:p>
+        </w:tc>
+      </w:tr>
+      <w:tr>
+        <w:tc>
+          <w:tcPr>
+            <w:tcW w:w="3116" w:type="dxa"/>
+            <w:vMerge/>
+          </w:tcPr>
+          <w:p/>
+        </w:tc>
+        <w:tc>
+          <w:tcPr>
+            <w:tcW w:w="2909" w:type="dxa"/>
+          </w:tcPr>
+          <w:p>
+            <w:r>
+              <w:t>Measurements</w:t>
+            </w:r>
+          </w:p>
+        </w:tc>
+        <w:tc>
+          <w:tcPr>
+            <w:tcW w:w="3325" w:type="dxa"/>
+          </w:tcPr>
+          <w:p>
+            <w:proofErr w:type="spellStart"/>
+            <w:r>
+              <w:t>Frame_materials</w:t>
+            </w:r>
+            <w:proofErr w:type="spellEnd"/>
+            <w:r>
+              <w:t xml:space="preserve"> – if(Area, </w:t>
+            </w:r>
+            <w:proofErr w:type="spellStart"/>
+            <w:r>
+              <w:t>concat</w:t>
+            </w:r>
+            <w:proofErr w:type="spellEnd"/>
+            <w:r>
+              <w:t>(</w:t>
+            </w:r>
+            <w:proofErr w:type="spellStart"/>
+            <w:r>
+              <w:t>measureADeduction</w:t>
+            </w:r>
+            <w:proofErr w:type="spellEnd"/>
+            <w:r>
+              <w:t>,’x’,</w:t>
+            </w:r>
+          </w:p>
+          <w:p>
+            <w:proofErr w:type="spellStart"/>
+            <w:r>
+              <w:t>measureBDeduction</w:t>
+            </w:r>
+            <w:proofErr w:type="spellEnd"/>
+            <w:r>
+              <w:t>))</w:t>
+            </w:r>
+          </w:p>
+          <w:p>
+            <w:r>
+              <w:t xml:space="preserve">else </w:t>
+            </w:r>
+            <w:proofErr w:type="spellStart"/>
+            <w:r>
+              <w:t>measureA</w:t>
+            </w:r>
+            <w:proofErr w:type="spellEnd"/>
+          </w:p>
+        </w:tc>
+      </w:tr>
+      <w:tr>
+        <w:tc>
+          <w:tcPr>
+            <w:tcW w:w="3116" w:type="dxa"/>
+            <w:vMerge/>
+          </w:tcPr>
+          <w:p/>
+        </w:tc>
+        <w:tc>
+          <w:tcPr>
+            <w:tcW w:w="2909" w:type="dxa"/>
+          </w:tcPr>
+          <w:p>
+            <w:r>
+              <w:t>Unit Measure</w:t>
+            </w:r>
+          </w:p>
+        </w:tc>
+        <w:tc>
+          <w:tcPr>
+            <w:tcW w:w="3325" w:type="dxa"/>
+          </w:tcPr>
+          <w:p>
+            <w:proofErr w:type="spellStart"/>
+            <w:r>
+              <w:t>Frame_materials</w:t>
+            </w:r>
+            <w:proofErr w:type="spellEnd"/>
+            <w:r>
+              <w:t xml:space="preserve"> - </w:t>
+            </w:r>
+            <w:proofErr w:type="spellStart"/>
+            <w:r>
+              <w:t>unitMeasure</w:t>
+            </w:r>
+            <w:proofErr w:type="spellEnd"/>
+          </w:p>
+        </w:tc>
+      </w:tr>
+      <w:tr>
+        <w:tc>
+          <w:tcPr>
+            <w:tcW w:w="3116" w:type="dxa"/>
+            <w:vMerge/>
+          </w:tcPr>
+          <w:p/>
+        </w:tc>
+        <w:tc>
+          <w:tcPr>
+            <w:tcW w:w="2909" w:type="dxa"/>
+          </w:tcPr>
+          <w:p>
+            <w:r>
+              <w:t>Price per Unit Measure</w:t>
+            </w:r>
+          </w:p>
+        </w:tc>
+        <w:tc>
+          <w:tcPr>
+            <w:tcW w:w="3325" w:type="dxa"/>
+          </w:tcPr>
+          <w:p>
+            <w:r>
+              <w:t>DOUBLE</w:t>
+            </w:r>
+          </w:p>
+          <w:p>
+            <w:pPr>
+              <w:rPr>
+                <w:b/>
+                <w:i/>
+              </w:rPr>
+            </w:pPr>
+            <w:r>
+              <w:rPr>
+                <w:b/>
+                <w:i/>
+              </w:rPr>
+              <w:t xml:space="preserve">Based on selected Unit Measure from </w:t>
+            </w:r>
+            <w:proofErr w:type="spellStart"/>
+            <w:r>
+              <w:rPr>
+                <w:b/>
+                <w:i/>
+              </w:rPr>
+              <w:t>frmFrameAddSupplies</w:t>
+            </w:r>
+            <w:proofErr w:type="spellEnd"/>
+            <w:r>
+              <w:rPr>
+                <w:b/>
+                <w:i/>
+              </w:rPr>
+              <w:t xml:space="preserve"> = convert through if statements</w:t>
+            </w:r>
+            <w:r>
+              <w:rPr>
+                <w:b/>
+                <w:i/>
+              </w:rPr>
+              <w:t>,</w:t>
+            </w:r>
+            <w:r>
+              <w:rPr>
+                <w:b/>
+                <w:i/>
+              </w:rPr>
+              <w:t xml:space="preserve"> if measurement is not the same as </w:t>
+            </w:r>
+            <w:proofErr w:type="spellStart"/>
+            <w:r>
+              <w:rPr>
+                <w:b/>
+                <w:i/>
+              </w:rPr>
+              <w:t>supply_items</w:t>
+            </w:r>
+            <w:proofErr w:type="spellEnd"/>
+            <w:r>
+              <w:rPr>
+                <w:b/>
+                <w:i/>
+              </w:rPr>
+              <w:t xml:space="preserve"> </w:t>
+            </w:r>
+            <w:proofErr w:type="spellStart"/>
+            <w:r>
+              <w:rPr>
+                <w:b/>
+                <w:i/>
+              </w:rPr>
+              <w:t>unitMeasure</w:t>
+            </w:r>
+            <w:proofErr w:type="spellEnd"/>
+            <w:r>
+              <w:rPr>
+                <w:b/>
+                <w:i/>
+              </w:rPr>
+              <w:t>. Must be lowest whole number unit measure which is 1.</w:t>
+            </w:r>
+          </w:p>
+          <w:p>
+            <w:r>
+              <w:t>Length {</w:t>
+            </w:r>
+          </w:p>
+          <w:p>
+            <w:r>
+              <w:t>Price/</w:t>
+            </w:r>
+            <w:r>
+              <w:t xml:space="preserve">Based on selected </w:t>
+            </w:r>
+            <w:r>
+              <w:t xml:space="preserve">Unit Measure = </w:t>
+            </w:r>
+            <w:proofErr w:type="spellStart"/>
+            <w:r>
+              <w:t>unitPurchasePrice</w:t>
+            </w:r>
+            <w:proofErr w:type="spellEnd"/>
+            <w:r>
+              <w:t>/</w:t>
+            </w:r>
+          </w:p>
+          <w:p>
+            <w:r>
+              <w:t xml:space="preserve">Based on selected Unit Measure from </w:t>
+            </w:r>
+            <w:proofErr w:type="spellStart"/>
+            <w:r>
+              <w:t>frmFrameAddSupplies</w:t>
+            </w:r>
+            <w:proofErr w:type="spellEnd"/>
+            <w:r>
+              <w:t xml:space="preserve"> Us</w:t>
+            </w:r>
+            <w:r>
+              <w:t>age</w:t>
+            </w:r>
+          </w:p>
+          <w:p>
+            <w:r>
+              <w:t>}</w:t>
+            </w:r>
+          </w:p>
+          <w:p>
+            <w:r>
+              <w:t>Area{</w:t>
+            </w:r>
+          </w:p>
+          <w:p>
+            <w:r>
+              <w:t>Get Area first (</w:t>
+            </w:r>
+            <w:proofErr w:type="spellStart"/>
+            <w:r>
+              <w:t>LxW</w:t>
+            </w:r>
+            <w:proofErr w:type="spellEnd"/>
+            <w:r>
+              <w:t>)</w:t>
+            </w:r>
+          </w:p>
+          <w:p>
+            <w:r>
+              <w:t>Area</w:t>
+            </w:r>
+            <w:r>
+              <w:rPr>
+                <w:vertAlign w:val="superscript"/>
+              </w:rPr>
+              <w:t>2</w:t>
+            </w:r>
+            <w:r>
+              <w:t>=</w:t>
+            </w:r>
+            <w:proofErr w:type="spellStart"/>
+            <w:r>
+              <w:t>measureA</w:t>
+            </w:r>
+            <w:proofErr w:type="spellEnd"/>
+            <w:r>
+              <w:t>*</w:t>
+            </w:r>
+            <w:proofErr w:type="spellStart"/>
+            <w:r>
+              <w:t>measureB</w:t>
+            </w:r>
+            <w:proofErr w:type="spellEnd"/>
+          </w:p>
+          <w:p/>
+          <w:p>
+            <w:r>
+              <w:t>Price/</w:t>
+            </w:r>
+            <w:r>
+              <w:t xml:space="preserve"> </w:t>
+            </w:r>
+            <w:r>
+              <w:t>Based on selected Unit Measure</w:t>
+            </w:r>
+            <w:r>
+              <w:t xml:space="preserve"> </w:t>
+            </w:r>
+            <w:r>
+              <w:t xml:space="preserve">= </w:t>
+            </w:r>
+            <w:proofErr w:type="spellStart"/>
+            <w:r>
+              <w:t>unitPurchasePrice</w:t>
+            </w:r>
+            <w:proofErr w:type="spellEnd"/>
+            <w:r>
+              <w:t>/</w:t>
+            </w:r>
+            <w:r>
+              <w:t xml:space="preserve"> </w:t>
+            </w:r>
+            <w:r>
+              <w:t xml:space="preserve">Based on selected Unit Measure from </w:t>
+            </w:r>
+            <w:proofErr w:type="spellStart"/>
+            <w:r>
+              <w:t>frmFrameAddSupplies</w:t>
+            </w:r>
+            <w:proofErr w:type="spellEnd"/>
+            <w:r>
+              <w:t xml:space="preserve"> Us</w:t>
+            </w:r>
+            <w:r>
+              <w:t>age</w:t>
+            </w:r>
+            <w:r>
+              <w:t xml:space="preserve"> </w:t>
+            </w:r>
+            <w:r>
+              <w:t>Area</w:t>
+            </w:r>
+            <w:r>
+              <w:rPr>
+                <w:vertAlign w:val="superscript"/>
+              </w:rPr>
+              <w:t>2</w:t>
+            </w:r>
+            <w:r>
+              <w:t>}</w:t>
+            </w:r>
+          </w:p>
+          <w:p/>
+          <w:p>
+            <w:r>
+              <w:t>Weight{</w:t>
+            </w:r>
+          </w:p>
+          <w:p>
+            <w:r>
+              <w:t>Price/</w:t>
+            </w:r>
+            <w:r>
+              <w:t xml:space="preserve"> </w:t>
+            </w:r>
+            <w:r>
+              <w:t>Based on selected Unit Measure</w:t>
+            </w:r>
+            <w:r>
+              <w:t xml:space="preserve"> </w:t>
+            </w:r>
+            <w:r>
+              <w:t xml:space="preserve">= </w:t>
+            </w:r>
+            <w:proofErr w:type="spellStart"/>
+            <w:r>
+              <w:t>unitPurchasePrice</w:t>
+            </w:r>
+            <w:proofErr w:type="spellEnd"/>
+            <w:r>
+              <w:t>/</w:t>
+            </w:r>
+          </w:p>
+          <w:p>
+            <w:r>
+              <w:t xml:space="preserve">Based on selected Unit Measure from </w:t>
+            </w:r>
+            <w:proofErr w:type="spellStart"/>
+            <w:r>
+              <w:t>frmFrameAddSupplies</w:t>
+            </w:r>
+            <w:proofErr w:type="spellEnd"/>
+            <w:r>
+              <w:t xml:space="preserve"> Us</w:t>
+            </w:r>
+            <w:r>
+              <w:t>age</w:t>
+            </w:r>
+          </w:p>
+          <w:p>
+            <w:r>
+              <w:t>}</w:t>
+            </w:r>
+          </w:p>
+          <w:p/>
+          <w:p>
+            <w:r>
+              <w:t>Whole{</w:t>
+            </w:r>
+          </w:p>
+          <w:p>
+            <w:r>
+              <w:t>Price/</w:t>
+            </w:r>
+            <w:r>
+              <w:t xml:space="preserve"> </w:t>
+            </w:r>
+            <w:r>
+              <w:t>Based on selected Unit Measure</w:t>
+            </w:r>
+            <w:r>
+              <w:t xml:space="preserve"> </w:t>
+            </w:r>
+            <w:r>
+              <w:t xml:space="preserve">= </w:t>
+            </w:r>
+            <w:proofErr w:type="spellStart"/>
+            <w:r>
+              <w:t>supply_items.unitPurchasePrice</w:t>
+            </w:r>
+            <w:proofErr w:type="spellEnd"/>
+            <w:r>
+              <w:t>}</w:t>
+            </w:r>
+          </w:p>
+          <w:p>
+            <w:r>
+              <w:t>Note:</w:t>
+            </w:r>
+          </w:p>
+          <w:p>
+            <w:proofErr w:type="spellStart"/>
+            <w:r>
+              <w:t>MeasureA</w:t>
+            </w:r>
+            <w:proofErr w:type="spellEnd"/>
+          </w:p>
+          <w:p>
+            <w:pPr>
+              <w:pStyle w:val="ListParagraph"/>
+              <w:numPr>
+                <w:ilvl w:val="0"/>
+                <w:numId w:val="1"/>
+              </w:numPr>
+            </w:pPr>
+            <w:proofErr w:type="spellStart"/>
+            <w:r>
+              <w:t>LengthMeasurement</w:t>
+            </w:r>
+            <w:proofErr w:type="spellEnd"/>
+          </w:p>
+          <w:p>
+            <w:pPr>
+              <w:pStyle w:val="ListParagraph"/>
+              <w:numPr>
+                <w:ilvl w:val="0"/>
+                <w:numId w:val="1"/>
+              </w:numPr>
+            </w:pPr>
+            <w:proofErr w:type="spellStart"/>
+            <w:r>
+              <w:lastRenderedPageBreak/>
+              <w:t>WeightMeasurement</w:t>
+            </w:r>
+            <w:proofErr w:type="spellEnd"/>
+          </w:p>
+          <w:p>
+            <w:pPr>
+              <w:pStyle w:val="ListParagraph"/>
+              <w:numPr>
+                <w:ilvl w:val="0"/>
+                <w:numId w:val="1"/>
+              </w:numPr>
+            </w:pPr>
+            <w:proofErr w:type="spellStart"/>
+            <w:r>
+              <w:t>TotalStockOutQuantity</w:t>
+            </w:r>
+            <w:proofErr w:type="spellEnd"/>
+            <w:r>
+              <w:t xml:space="preserve">(1 </w:t>
+            </w:r>
+            <w:proofErr w:type="spellStart"/>
+            <w:r>
+              <w:t>ang</w:t>
+            </w:r>
+            <w:proofErr w:type="spellEnd"/>
+            <w:r>
+              <w:t xml:space="preserve"> value </w:t>
+            </w:r>
+            <w:proofErr w:type="spellStart"/>
+            <w:r>
+              <w:t>nila</w:t>
+            </w:r>
+            <w:proofErr w:type="spellEnd"/>
+            <w:r>
+              <w:t xml:space="preserve"> and cannot use decimal)</w:t>
+            </w:r>
+          </w:p>
+          <w:p>
+            <w:pPr>
+              <w:pStyle w:val="ListParagraph"/>
+              <w:numPr>
+                <w:ilvl w:val="0"/>
+                <w:numId w:val="1"/>
+              </w:numPr>
+            </w:pPr>
+            <w:r>
+              <w:t>Whole pieces</w:t>
+            </w:r>
+          </w:p>
+          <w:p>
+            <w:proofErr w:type="spellStart"/>
+            <w:r>
+              <w:t>MeasureA</w:t>
+            </w:r>
+            <w:proofErr w:type="spellEnd"/>
+            <w:r>
+              <w:t>*</w:t>
+            </w:r>
+            <w:proofErr w:type="spellStart"/>
+            <w:r>
+              <w:t>MeasureB</w:t>
+            </w:r>
+            <w:proofErr w:type="spellEnd"/>
+          </w:p>
+          <w:p>
+            <w:r>
+              <w:t>Area</w:t>
+            </w:r>
+            <w:r>
+              <w:rPr>
+                <w:vertAlign w:val="superscript"/>
+              </w:rPr>
+              <w:t xml:space="preserve">2 </w:t>
+            </w:r>
+            <w:r>
+              <w:t>Measurement</w:t>
+            </w:r>
+          </w:p>
+        </w:tc>
+      </w:tr>
+      <w:tr>
+        <w:tc>
+          <w:tcPr>
+            <w:tcW w:w="3116" w:type="dxa"/>
+            <w:vMerge/>
+          </w:tcPr>
+          <w:p/>
+        </w:tc>
+        <w:tc>
+          <w:tcPr>
+            <w:tcW w:w="2909" w:type="dxa"/>
+          </w:tcPr>
+          <w:p>
+            <w:r>
+              <w:t>Raw Cost</w:t>
+            </w:r>
+          </w:p>
+        </w:tc>
+        <w:tc>
+          <w:tcPr>
+            <w:tcW w:w="3325" w:type="dxa"/>
+          </w:tcPr>
+          <w:p>
+            <w:r>
+              <w:t>Length {</w:t>
+            </w:r>
+          </w:p>
+          <w:p>
+            <w:r>
+              <w:t>Raw Cost</w:t>
+            </w:r>
+            <w:r>
+              <w:t xml:space="preserve"> </w:t>
+            </w:r>
+            <w:r>
+              <w:t xml:space="preserve">= </w:t>
+            </w:r>
+            <w:r>
+              <w:t>Price</w:t>
+            </w:r>
+            <w:r>
+              <w:t xml:space="preserve"> per </w:t>
+            </w:r>
+            <w:r>
+              <w:t>Unit Measure</w:t>
+            </w:r>
+            <w:r>
+              <w:t xml:space="preserve">*Length </w:t>
+            </w:r>
+            <w:r>
+              <w:t>Usage</w:t>
+            </w:r>
+          </w:p>
+          <w:p>
+            <w:r>
+              <w:t>}</w:t>
+            </w:r>
+          </w:p>
+          <w:p/>
+          <w:p>
+            <w:r>
+              <w:t>Area{</w:t>
+            </w:r>
+          </w:p>
+          <w:p>
+            <w:r>
+              <w:t>Get Area first (</w:t>
+            </w:r>
+            <w:proofErr w:type="spellStart"/>
+            <w:r>
+              <w:t>LxW</w:t>
+            </w:r>
+            <w:proofErr w:type="spellEnd"/>
+            <w:r>
+              <w:t>)</w:t>
+            </w:r>
+          </w:p>
+          <w:p>
+            <w:r>
+              <w:t>Area</w:t>
+            </w:r>
+            <w:r>
+              <w:rPr>
+                <w:vertAlign w:val="superscript"/>
+              </w:rPr>
+              <w:t>2</w:t>
+            </w:r>
+            <w:r>
+              <w:t>=</w:t>
+            </w:r>
+            <w:proofErr w:type="spellStart"/>
+            <w:r>
+              <w:t>measureA</w:t>
+            </w:r>
+            <w:proofErr w:type="spellEnd"/>
+            <w:r>
+              <w:t>*</w:t>
+            </w:r>
+            <w:proofErr w:type="spellStart"/>
+            <w:r>
+              <w:t>measureB</w:t>
+            </w:r>
+            <w:proofErr w:type="spellEnd"/>
+          </w:p>
+          <w:p/>
+          <w:p>
+            <w:r>
+              <w:t>Raw Cost</w:t>
+            </w:r>
+            <w:r>
+              <w:t xml:space="preserve"> </w:t>
+            </w:r>
+            <w:r>
+              <w:t xml:space="preserve">= </w:t>
+            </w:r>
+            <w:r>
+              <w:t>Price per Unit Measure*</w:t>
+            </w:r>
+            <w:r>
+              <w:t>Area</w:t>
+            </w:r>
+            <w:r>
+              <w:rPr>
+                <w:vertAlign w:val="superscript"/>
+              </w:rPr>
+              <w:t>2</w:t>
+            </w:r>
+            <w:r>
+              <w:rPr>
+                <w:vertAlign w:val="superscript"/>
+              </w:rPr>
+              <w:t xml:space="preserve"> </w:t>
+            </w:r>
+            <w:r>
+              <w:t>Usage</w:t>
+            </w:r>
+          </w:p>
+          <w:p>
+            <w:r>
+              <w:t>}</w:t>
+            </w:r>
+          </w:p>
+          <w:p/>
+          <w:p>
+            <w:r>
+              <w:t>Weight{</w:t>
+            </w:r>
+          </w:p>
+          <w:p>
+            <w:r>
+              <w:t>Raw Cost</w:t>
+            </w:r>
+            <w:r>
+              <w:t xml:space="preserve"> </w:t>
+            </w:r>
+            <w:r>
+              <w:t xml:space="preserve">= </w:t>
+            </w:r>
+            <w:r>
+              <w:t>Price per Unit Measure*</w:t>
+            </w:r>
+            <w:r>
+              <w:t>Weight</w:t>
+            </w:r>
+            <w:r>
+              <w:t xml:space="preserve"> </w:t>
+            </w:r>
+            <w:r>
+              <w:t>Usage</w:t>
+            </w:r>
+          </w:p>
+          <w:p>
+            <w:r>
+              <w:t>}</w:t>
+            </w:r>
+          </w:p>
+          <w:p/>
+          <w:p>
+            <w:r>
+              <w:t>Whole{</w:t>
+            </w:r>
+          </w:p>
+          <w:p>
+            <w:r>
+              <w:t>Raw Cost</w:t>
+            </w:r>
+            <w:r>
+              <w:t xml:space="preserve">  = </w:t>
+            </w:r>
+            <w:r>
+              <w:t>Price per Unit Measure*</w:t>
+            </w:r>
+            <w:r>
+              <w:t>Quantity</w:t>
+            </w:r>
+            <w:r>
+              <w:t xml:space="preserve"> </w:t>
+            </w:r>
+            <w:r>
+              <w:t>Usage</w:t>
+            </w:r>
+          </w:p>
+          <w:p>
+            <w:r>
+              <w:t>}</w:t>
+            </w:r>
+          </w:p>
+          <w:p>
+            <w:r>
+              <w:t>Note:</w:t>
+            </w:r>
+          </w:p>
+          <w:p>
+            <w:proofErr w:type="spellStart"/>
+            <w:r>
+              <w:t>MeasureA</w:t>
+            </w:r>
+            <w:proofErr w:type="spellEnd"/>
+          </w:p>
+          <w:p>
+            <w:pPr>
+              <w:pStyle w:val="ListParagraph"/>
+              <w:numPr>
+                <w:ilvl w:val="0"/>
+                <w:numId w:val="1"/>
+              </w:numPr>
+            </w:pPr>
+            <w:proofErr w:type="spellStart"/>
+            <w:r>
+              <w:t>LengthMeasurement</w:t>
+            </w:r>
+            <w:proofErr w:type="spellEnd"/>
+          </w:p>
+          <w:p>
+            <w:pPr>
+              <w:pStyle w:val="ListParagraph"/>
+              <w:numPr>
+                <w:ilvl w:val="0"/>
+                <w:numId w:val="1"/>
+              </w:numPr>
+            </w:pPr>
+            <w:proofErr w:type="spellStart"/>
+            <w:r>
+              <w:t>WeightMeasurement</w:t>
+            </w:r>
+            <w:proofErr w:type="spellEnd"/>
+          </w:p>
+          <w:p>
+            <w:pPr>
+              <w:pStyle w:val="ListParagraph"/>
+              <w:numPr>
+                <w:ilvl w:val="0"/>
+                <w:numId w:val="1"/>
+              </w:numPr>
+            </w:pPr>
+            <w:proofErr w:type="spellStart"/>
+            <w:r>
+              <w:t>TotalStockOutQuantity</w:t>
+            </w:r>
+            <w:proofErr w:type="spellEnd"/>
+            <w:r>
+              <w:t xml:space="preserve">(1 </w:t>
+            </w:r>
+            <w:proofErr w:type="spellStart"/>
+            <w:r>
+              <w:t>ang</w:t>
+            </w:r>
+            <w:proofErr w:type="spellEnd"/>
+            <w:r>
+              <w:t xml:space="preserve"> value </w:t>
+            </w:r>
+            <w:proofErr w:type="spellStart"/>
+            <w:r>
+              <w:t>nila</w:t>
+            </w:r>
+            <w:proofErr w:type="spellEnd"/>
+            <w:r>
+              <w:t xml:space="preserve"> and cannot use decimal)</w:t>
+            </w:r>
+          </w:p>
+          <w:p>
+            <w:proofErr w:type="spellStart"/>
+            <w:r>
+              <w:t>MeasureA</w:t>
+            </w:r>
+            <w:proofErr w:type="spellEnd"/>
+            <w:r>
+              <w:t>*</w:t>
+            </w:r>
+            <w:proofErr w:type="spellStart"/>
+            <w:r>
+              <w:t>MeasureB</w:t>
+            </w:r>
+            <w:proofErr w:type="spellEnd"/>
+          </w:p>
+          <w:p>
+            <w:pPr>
+              <w:pStyle w:val="ListParagraph"/>
+              <w:numPr>
+                <w:ilvl w:val="0"/>
+                <w:numId w:val="2"/>
+              </w:numPr>
+            </w:pPr>
+            <w:r>
+              <w:t>Area</w:t>
+            </w:r>
+            <w:r>
+              <w:rPr>
+                <w:vertAlign w:val="superscript"/>
+              </w:rPr>
+              <w:t xml:space="preserve">2 </w:t>
+            </w:r>
+            <w:r>
+              <w:t>Measurement</w:t>
+            </w:r>
+          </w:p>
+          <w:p/>
+        </w:tc>
+      </w:tr>
+    </w:tbl>
+    <w:p/>
+    <w:p>
+      <w:r>
+        <w:br w:type="page"/>
+      </w:r>
+    </w:p>
+    <w:p>
+      <w:proofErr w:type="spellStart"/>
+      <w:proofErr w:type="gramStart"/>
+      <w:r>
+        <w:lastRenderedPageBreak/>
+        <w:t>frmFrameEdit</w:t>
+      </w:r>
+      <w:proofErr w:type="spellEnd"/>
+      <w:proofErr w:type="gramEnd"/>
+    </w:p>
+    <w:tbl>
+      <w:tblPr>
+        <w:tblStyle w:val="TableGrid"/>
+        <w:tblW w:w="0" w:type="auto"/>
+        <w:tblLook w:val="04A0" w:firstRow="1" w:lastRow="0" w:firstColumn="1" w:lastColumn="0" w:noHBand="0" w:noVBand="1"/>
+      </w:tblPr>
+      <w:tblGrid>
+        <w:gridCol w:w="3116"/>
+        <w:gridCol w:w="2909"/>
+        <w:gridCol w:w="3325"/>
+      </w:tblGrid>
+      <w:tr>
+        <w:tc>
+          <w:tcPr>
+            <w:tcW w:w="3116" w:type="dxa"/>
+            <w:vMerge w:val="restart"/>
+          </w:tcPr>
+          <w:p>
+            <w:r>
+              <w:t>Select Supplies Used by Selected Frame</w:t>
+            </w:r>
+          </w:p>
+        </w:tc>
+        <w:tc>
+          <w:tcPr>
+            <w:tcW w:w="2909" w:type="dxa"/>
+          </w:tcPr>
+          <w:p>
+            <w:pPr>
+              <w:jc w:val="center"/>
+              <w:rPr>
+                <w:b/>
+              </w:rPr>
+            </w:pPr>
+            <w:r>
+              <w:rPr>
+                <w:b/>
+              </w:rPr>
+              <w:t>Column Name</w:t>
+            </w:r>
+          </w:p>
+        </w:tc>
+        <w:tc>
+          <w:tcPr>
+            <w:tcW w:w="3325" w:type="dxa"/>
+          </w:tcPr>
+          <w:p>
+            <w:pPr>
+              <w:jc w:val="center"/>
+              <w:rPr>
+                <w:b/>
+              </w:rPr>
+            </w:pPr>
+            <w:r>
+              <w:rPr>
+                <w:b/>
+              </w:rPr>
+              <w:t>Database or Equivalent</w:t>
+            </w:r>
+          </w:p>
+        </w:tc>
+      </w:tr>
+      <w:tr>
+        <w:tc>
+          <w:tcPr>
+            <w:tcW w:w="3116" w:type="dxa"/>
+            <w:vMerge/>
+          </w:tcPr>
+          <w:p/>
+        </w:tc>
+        <w:tc>
+          <w:tcPr>
+            <w:tcW w:w="2909" w:type="dxa"/>
+          </w:tcPr>
+          <w:p>
+            <w:r>
+              <w:t>Supply Name</w:t>
+            </w:r>
+          </w:p>
+        </w:tc>
+        <w:tc>
+          <w:tcPr>
+            <w:tcW w:w="3325" w:type="dxa"/>
+          </w:tcPr>
+          <w:p>
+            <w:proofErr w:type="spellStart"/>
+            <w:r>
+              <w:t>Supply_items</w:t>
+            </w:r>
+            <w:proofErr w:type="spellEnd"/>
+            <w:r>
+              <w:t xml:space="preserve"> - </w:t>
+            </w:r>
+            <w:proofErr w:type="spellStart"/>
+            <w:r>
+              <w:t>supplyName</w:t>
+            </w:r>
+            <w:proofErr w:type="spellEnd"/>
+          </w:p>
+        </w:tc>
+      </w:tr>
+      <w:tr>
+        <w:tc>
+          <w:tcPr>
+            <w:tcW w:w="3116" w:type="dxa"/>
+            <w:vMerge/>
+          </w:tcPr>
+          <w:p/>
+        </w:tc>
+        <w:tc>
+          <w:tcPr>
+            <w:tcW w:w="2909" w:type="dxa"/>
+          </w:tcPr>
+          <w:p>
+            <w:r>
+              <w:t>Supply Category</w:t>
+            </w:r>
+          </w:p>
+        </w:tc>
+        <w:tc>
+          <w:tcPr>
+            <w:tcW w:w="3325" w:type="dxa"/>
+          </w:tcPr>
+          <w:p>
+            <w:proofErr w:type="spellStart"/>
+            <w:r>
+              <w:t>Supply_category</w:t>
+            </w:r>
+            <w:proofErr w:type="spellEnd"/>
+            <w:r>
+              <w:t xml:space="preserve"> - </w:t>
+            </w:r>
+            <w:proofErr w:type="spellStart"/>
+            <w:r>
+              <w:t>categoryName</w:t>
+            </w:r>
+            <w:proofErr w:type="spellEnd"/>
+          </w:p>
+        </w:tc>
+      </w:tr>
+      <w:tr>
+        <w:tc>
+          <w:tcPr>
+            <w:tcW w:w="3116" w:type="dxa"/>
+            <w:vMerge/>
+          </w:tcPr>
+          <w:p/>
+        </w:tc>
+        <w:tc>
+          <w:tcPr>
+            <w:tcW w:w="2909" w:type="dxa"/>
+          </w:tcPr>
+          <w:p>
+            <w:r>
+              <w:t>Measurements</w:t>
+            </w:r>
+          </w:p>
+        </w:tc>
+        <w:tc>
+          <w:tcPr>
+            <w:tcW w:w="3325" w:type="dxa"/>
+          </w:tcPr>
+          <w:p>
+            <w:proofErr w:type="spellStart"/>
+            <w:r>
+              <w:t>Frame_materials</w:t>
+            </w:r>
+            <w:proofErr w:type="spellEnd"/>
+            <w:r>
+              <w:t xml:space="preserve"> – if(Area, </w:t>
+            </w:r>
+            <w:proofErr w:type="spellStart"/>
+            <w:r>
+              <w:t>concat</w:t>
+            </w:r>
+            <w:proofErr w:type="spellEnd"/>
+            <w:r>
+              <w:t>(</w:t>
+            </w:r>
+            <w:proofErr w:type="spellStart"/>
+            <w:r>
+              <w:t>measureADeduction</w:t>
+            </w:r>
+            <w:proofErr w:type="spellEnd"/>
+            <w:r>
+              <w:t>,’x’,</w:t>
+            </w:r>
+          </w:p>
+          <w:p>
+            <w:proofErr w:type="spellStart"/>
+            <w:r>
+              <w:t>measureBDeduction</w:t>
+            </w:r>
+            <w:proofErr w:type="spellEnd"/>
+            <w:r>
+              <w:t>))</w:t>
+            </w:r>
+          </w:p>
+          <w:p>
+            <w:r>
+              <w:t xml:space="preserve">else </w:t>
+            </w:r>
+            <w:proofErr w:type="spellStart"/>
+            <w:r>
+              <w:t>measureA</w:t>
+            </w:r>
+            <w:proofErr w:type="spellEnd"/>
+          </w:p>
+        </w:tc>
+      </w:tr>
+      <w:tr>
+        <w:tc>
+          <w:tcPr>
+            <w:tcW w:w="3116" w:type="dxa"/>
+            <w:vMerge/>
+          </w:tcPr>
+          <w:p/>
+        </w:tc>
+        <w:tc>
+          <w:tcPr>
+            <w:tcW w:w="2909" w:type="dxa"/>
+          </w:tcPr>
+          <w:p>
+            <w:r>
+              <w:t>Unit Measure</w:t>
+            </w:r>
+          </w:p>
+        </w:tc>
+        <w:tc>
+          <w:tcPr>
+            <w:tcW w:w="3325" w:type="dxa"/>
+          </w:tcPr>
+          <w:p>
+            <w:proofErr w:type="spellStart"/>
+            <w:r>
+              <w:t>Frame_materials</w:t>
+            </w:r>
+            <w:proofErr w:type="spellEnd"/>
+            <w:r>
+              <w:t xml:space="preserve"> - </w:t>
+            </w:r>
+            <w:proofErr w:type="spellStart"/>
+            <w:r>
+              <w:t>unitMeasure</w:t>
+            </w:r>
+            <w:proofErr w:type="spellEnd"/>
+          </w:p>
+        </w:tc>
+      </w:tr>
+      <w:tr>
+        <w:tc>
+          <w:tcPr>
+            <w:tcW w:w="3116" w:type="dxa"/>
+            <w:vMerge/>
+          </w:tcPr>
+          <w:p/>
+        </w:tc>
+        <w:tc>
+          <w:tcPr>
+            <w:tcW w:w="2909" w:type="dxa"/>
+          </w:tcPr>
+          <w:p>
+            <w:r>
+              <w:t>Price per Unit Measure</w:t>
+            </w:r>
+          </w:p>
+        </w:tc>
+        <w:tc>
+          <w:tcPr>
+            <w:tcW w:w="3325" w:type="dxa"/>
+          </w:tcPr>
+          <w:p>
+            <w:r>
+              <w:t xml:space="preserve">See </w:t>
+            </w:r>
+            <w:proofErr w:type="spellStart"/>
+            <w:r>
+              <w:t>FrmFrameCreate</w:t>
+            </w:r>
+            <w:proofErr w:type="spellEnd"/>
+          </w:p>
+        </w:tc>
+      </w:tr>
+      <w:tr>
+        <w:tc>
+          <w:tcPr>
+            <w:tcW w:w="3116" w:type="dxa"/>
+            <w:vMerge/>
+          </w:tcPr>
+          <w:p/>
+        </w:tc>
+        <w:tc>
+          <w:tcPr>
+            <w:tcW w:w="2909" w:type="dxa"/>
+          </w:tcPr>
+          <w:p>
+            <w:r>
+              <w:t>Raw Cost</w:t>
+            </w:r>
+          </w:p>
+        </w:tc>
+        <w:tc>
+          <w:tcPr>
+            <w:tcW w:w="3325" w:type="dxa"/>
+          </w:tcPr>
+          <w:p>
+            <w:r>
+              <w:t xml:space="preserve">See </w:t>
+            </w:r>
+            <w:proofErr w:type="spellStart"/>
+            <w:r>
+              <w:t>FrmFrameCreate</w:t>
+            </w:r>
+            <w:proofErr w:type="spellEnd"/>
+          </w:p>
+        </w:tc>
+      </w:tr>
+    </w:tbl>
+    <w:p/>
+    <w:p>
+      <w:proofErr w:type="spellStart"/>
+      <w:proofErr w:type="gramStart"/>
+      <w:r>
+        <w:t>frmFrameAddSuppliesUsed</w:t>
+      </w:r>
+      <w:proofErr w:type="spellEnd"/>
+      <w:proofErr w:type="gramEnd"/>
+    </w:p>
+    <w:tbl>
+      <w:tblPr>
+        <w:tblStyle w:val="TableGrid"/>
+        <w:tblW w:w="0" w:type="auto"/>
+        <w:tblLook w:val="04A0" w:firstRow="1" w:lastRow="0" w:firstColumn="1" w:lastColumn="0" w:noHBand="0" w:noVBand="1"/>
+      </w:tblPr>
+      <w:tblGrid>
+        <w:gridCol w:w="2977"/>
+        <w:gridCol w:w="3011"/>
+        <w:gridCol w:w="3362"/>
+      </w:tblGrid>
+      <w:tr>
+        <w:tc>
+          <w:tcPr>
+            <w:tcW w:w="3116" w:type="dxa"/>
+            <w:vMerge w:val="restart"/>
+          </w:tcPr>
+          <w:p>
+            <w:r>
+              <w:t>List of Supplies</w:t>
+            </w:r>
+          </w:p>
+        </w:tc>
+        <w:tc>
+          <w:tcPr>
+            <w:tcW w:w="3117" w:type="dxa"/>
+          </w:tcPr>
+          <w:p>
+            <w:pPr>
+              <w:jc w:val="center"/>
+              <w:rPr>
+                <w:b/>
+              </w:rPr>
+            </w:pPr>
+            <w:r>
+              <w:rPr>
+                <w:b/>
+              </w:rPr>
+              <w:t>Column Name</w:t>
+            </w:r>
+          </w:p>
+        </w:tc>
+        <w:tc>
+          <w:tcPr>
+            <w:tcW w:w="3117" w:type="dxa"/>
+          </w:tcPr>
+          <w:p>
+            <w:pPr>
+              <w:jc w:val="center"/>
+              <w:rPr>
+                <w:b/>
+              </w:rPr>
+            </w:pPr>
+            <w:r>
+              <w:rPr>
+                <w:b/>
+              </w:rPr>
+              <w:t>Database or Equivalent</w:t>
+            </w:r>
+          </w:p>
+        </w:tc>
+      </w:tr>
+      <w:tr>
+        <w:tc>
+          <w:tcPr>
+            <w:tcW w:w="3116" w:type="dxa"/>
+            <w:vMerge/>
+          </w:tcPr>
+          <w:p/>
+        </w:tc>
+        <w:tc>
+          <w:tcPr>
+            <w:tcW w:w="3117" w:type="dxa"/>
+          </w:tcPr>
+          <w:p>
+            <w:r>
+              <w:t>Supply Name</w:t>
+            </w:r>
+          </w:p>
+        </w:tc>
+        <w:tc>
+          <w:tcPr>
+            <w:tcW w:w="3117" w:type="dxa"/>
+          </w:tcPr>
+          <w:p>
+            <w:r>
+              <w:t xml:space="preserve">supplier - </w:t>
+            </w:r>
+            <w:proofErr w:type="spellStart"/>
+            <w:r>
+              <w:t>supplierName</w:t>
+            </w:r>
+            <w:proofErr w:type="spellEnd"/>
+          </w:p>
+        </w:tc>
+      </w:tr>
+      <w:tr>
+        <w:tc>
+          <w:tcPr>
+            <w:tcW w:w="3116" w:type="dxa"/>
+            <w:vMerge/>
+          </w:tcPr>
+          <w:p/>
+        </w:tc>
+        <w:tc>
+          <w:tcPr>
+            <w:tcW w:w="3117" w:type="dxa"/>
+          </w:tcPr>
+          <w:p>
+            <w:r>
+              <w:t>Supply Category</w:t>
+            </w:r>
+          </w:p>
+        </w:tc>
+        <w:tc>
+          <w:tcPr>
+            <w:tcW w:w="3117" w:type="dxa"/>
+          </w:tcPr>
+          <w:p>
+            <w:r>
+              <w:t xml:space="preserve">supplier - </w:t>
+            </w:r>
+            <w:proofErr w:type="spellStart"/>
+            <w:r>
+              <w:t>supplierDetails</w:t>
+            </w:r>
+            <w:proofErr w:type="spellEnd"/>
+          </w:p>
+        </w:tc>
+      </w:tr>
+      <w:tr>
+        <w:tc>
+          <w:tcPr>
+            <w:tcW w:w="3116" w:type="dxa"/>
+            <w:vMerge/>
+          </w:tcPr>
+          <w:p/>
+        </w:tc>
+        <w:tc>
+          <w:tcPr>
+            <w:tcW w:w="3117" w:type="dxa"/>
+          </w:tcPr>
+          <w:p>
+            <w:r>
+              <w:t>Measurement</w:t>
+            </w:r>
+          </w:p>
+        </w:tc>
+        <w:tc>
+          <w:tcPr>
+            <w:tcW w:w="3117" w:type="dxa"/>
+          </w:tcPr>
+          <w:p>
+            <w:proofErr w:type="spellStart"/>
+            <w:r>
+              <w:t>Supply_items</w:t>
+            </w:r>
+            <w:proofErr w:type="spellEnd"/>
+            <w:r>
+              <w:t xml:space="preserve"> – if Area{</w:t>
+            </w:r>
+            <w:proofErr w:type="spellStart"/>
+            <w:r>
+              <w:t>concat</w:t>
+            </w:r>
+            <w:proofErr w:type="spellEnd"/>
+            <w:r>
+              <w:t>(</w:t>
+            </w:r>
+            <w:proofErr w:type="spellStart"/>
+            <w:r>
+              <w:t>measureA,measureB</w:t>
+            </w:r>
+            <w:proofErr w:type="spellEnd"/>
+            <w:r>
+              <w:t>)}</w:t>
+            </w:r>
+          </w:p>
+          <w:p>
+            <w:r>
+              <w:t>Else</w:t>
+            </w:r>
+          </w:p>
+          <w:p>
+            <w:r>
+              <w:t>{</w:t>
+            </w:r>
+            <w:proofErr w:type="spellStart"/>
+            <w:r>
+              <w:t>measureA</w:t>
+            </w:r>
+            <w:proofErr w:type="spellEnd"/>
+            <w:r>
+              <w:t>}</w:t>
+            </w:r>
+          </w:p>
+        </w:tc>
+      </w:tr>
+    </w:tbl>
+    <w:p/>
+    <w:p>
+      <w:proofErr w:type="spellStart"/>
+      <w:proofErr w:type="gramStart"/>
+      <w:r>
+        <w:t>frmFrameEditSuppliesUsed</w:t>
+      </w:r>
+      <w:proofErr w:type="spellEnd"/>
+      <w:proofErr w:type="gramEnd"/>
+    </w:p>
+    <w:tbl>
+      <w:tblPr>
+        <w:tblStyle w:val="TableGrid"/>
+        <w:tblW w:w="0" w:type="auto"/>
+        <w:tblLook w:val="04A0" w:firstRow="1" w:lastRow="0" w:firstColumn="1" w:lastColumn="0" w:noHBand="0" w:noVBand="1"/>
+      </w:tblPr>
+      <w:tblGrid>
+        <w:gridCol w:w="2977"/>
+        <w:gridCol w:w="3011"/>
+        <w:gridCol w:w="3362"/>
+      </w:tblGrid>
+      <w:tr>
+        <w:tc>
+          <w:tcPr>
+            <w:tcW w:w="3116" w:type="dxa"/>
+            <w:vMerge w:val="restart"/>
+          </w:tcPr>
+          <w:p>
+            <w:r>
+              <w:t>List of Supplies</w:t>
+            </w:r>
+          </w:p>
+        </w:tc>
+        <w:tc>
+          <w:tcPr>
+            <w:tcW w:w="3117" w:type="dxa"/>
+          </w:tcPr>
+          <w:p>
+            <w:pPr>
+              <w:jc w:val="center"/>
+              <w:rPr>
+                <w:b/>
+              </w:rPr>
+            </w:pPr>
+            <w:r>
+              <w:rPr>
+                <w:b/>
+              </w:rPr>
+              <w:t>Column Name</w:t>
+            </w:r>
+          </w:p>
+        </w:tc>
+        <w:tc>
+          <w:tcPr>
+            <w:tcW w:w="3117" w:type="dxa"/>
+          </w:tcPr>
+          <w:p>
+            <w:pPr>
+              <w:jc w:val="center"/>
+              <w:rPr>
+                <w:b/>
+              </w:rPr>
+            </w:pPr>
+            <w:r>
+              <w:rPr>
+                <w:b/>
+              </w:rPr>
+              <w:t>Database or Equivalent</w:t>
+            </w:r>
+          </w:p>
+        </w:tc>
+      </w:tr>
+      <w:tr>
+        <w:tc>
+          <w:tcPr>
+            <w:tcW w:w="3116" w:type="dxa"/>
+            <w:vMerge/>
+          </w:tcPr>
+          <w:p/>
+        </w:tc>
+        <w:tc>
+          <w:tcPr>
+            <w:tcW w:w="3117" w:type="dxa"/>
+          </w:tcPr>
+          <w:p>
+            <w:r>
+              <w:t>Supply Name</w:t>
+            </w:r>
+          </w:p>
+        </w:tc>
+        <w:tc>
+          <w:tcPr>
+            <w:tcW w:w="3117" w:type="dxa"/>
+          </w:tcPr>
+          <w:p>
+            <w:r>
+              <w:t xml:space="preserve">supplier - </w:t>
+            </w:r>
+            <w:proofErr w:type="spellStart"/>
+            <w:r>
+              <w:t>supplierName</w:t>
+            </w:r>
+            <w:proofErr w:type="spellEnd"/>
+          </w:p>
+        </w:tc>
+      </w:tr>
+      <w:tr>
+        <w:tc>
+          <w:tcPr>
+            <w:tcW w:w="3116" w:type="dxa"/>
+            <w:vMerge/>
+          </w:tcPr>
+          <w:p/>
+        </w:tc>
+        <w:tc>
+          <w:tcPr>
+            <w:tcW w:w="3117" w:type="dxa"/>
+          </w:tcPr>
+          <w:p>
+            <w:r>
+              <w:t>Supply Category</w:t>
+            </w:r>
+          </w:p>
+        </w:tc>
+        <w:tc>
+          <w:tcPr>
+            <w:tcW w:w="3117" w:type="dxa"/>
+          </w:tcPr>
+          <w:p>
+            <w:r>
+              <w:t xml:space="preserve">supplier - </w:t>
+            </w:r>
+            <w:proofErr w:type="spellStart"/>
+            <w:r>
+              <w:t>supplierDetails</w:t>
+            </w:r>
+            <w:proofErr w:type="spellEnd"/>
+          </w:p>
+        </w:tc>
+      </w:tr>
+      <w:tr>
+        <w:tc>
+          <w:tcPr>
+            <w:tcW w:w="3116" w:type="dxa"/>
+            <w:vMerge/>
+          </w:tcPr>
+          <w:p/>
+        </w:tc>
+        <w:tc>
+          <w:tcPr>
+            <w:tcW w:w="3117" w:type="dxa"/>
+          </w:tcPr>
+          <w:p>
+            <w:r>
+              <w:t>Measurement</w:t>
+            </w:r>
+          </w:p>
+        </w:tc>
+        <w:tc>
+          <w:tcPr>
+            <w:tcW w:w="3117" w:type="dxa"/>
+          </w:tcPr>
+          <w:p>
+            <w:proofErr w:type="spellStart"/>
+            <w:r>
+              <w:t>Supply_items</w:t>
+            </w:r>
+            <w:proofErr w:type="spellEnd"/>
+            <w:r>
+              <w:t xml:space="preserve"> – if Area{</w:t>
+            </w:r>
+            <w:proofErr w:type="spellStart"/>
+            <w:r>
+              <w:t>concat</w:t>
+            </w:r>
+            <w:proofErr w:type="spellEnd"/>
+            <w:r>
+              <w:t>(</w:t>
+            </w:r>
+            <w:proofErr w:type="spellStart"/>
+            <w:r>
+              <w:t>measureA,measureB</w:t>
+            </w:r>
+            <w:proofErr w:type="spellEnd"/>
+            <w:r>
+              <w:t>)}</w:t>
+            </w:r>
+          </w:p>
+          <w:p>
+            <w:r>
+              <w:t>Else</w:t>
+            </w:r>
+          </w:p>
+          <w:p>
+            <w:r>
+              <w:t>{</w:t>
+            </w:r>
+            <w:proofErr w:type="spellStart"/>
+            <w:r>
+              <w:t>measureA</w:t>
+            </w:r>
+            <w:proofErr w:type="spellEnd"/>
+            <w:r>
+              <w:t>}</w:t>
+            </w:r>
+          </w:p>
+        </w:tc>
+      </w:tr>
+    </w:tbl>
+    <w:p/>
+    <w:p>
+      <w:proofErr w:type="spellStart"/>
+      <w:proofErr w:type="gramStart"/>
+      <w:r>
+        <w:t>frmFrameStockInAdd</w:t>
+      </w:r>
+      <w:proofErr w:type="spellEnd"/>
+      <w:proofErr w:type="gramEnd"/>
+    </w:p>
+    <w:tbl>
+      <w:tblPr>
+        <w:tblStyle w:val="TableGrid"/>
+        <w:tblW w:w="0" w:type="auto"/>
+        <w:tblLook w:val="04A0" w:firstRow="1" w:lastRow="0" w:firstColumn="1" w:lastColumn="0" w:noHBand="0" w:noVBand="1"/>
+      </w:tblPr>
+      <w:tblGrid>
+        <w:gridCol w:w="3116"/>
+        <w:gridCol w:w="3117"/>
+        <w:gridCol w:w="3117"/>
+      </w:tblGrid>
+      <w:tr>
+        <w:tc>
+          <w:tcPr>
+            <w:tcW w:w="3116" w:type="dxa"/>
+            <w:vMerge w:val="restart"/>
+          </w:tcPr>
+          <w:p>
+            <w:r>
+              <w:t>Stock In Record of Frame</w:t>
+            </w:r>
+          </w:p>
+        </w:tc>
+        <w:tc>
+          <w:tcPr>
+            <w:tcW w:w="3117" w:type="dxa"/>
+          </w:tcPr>
+          <w:p>
+            <w:pPr>
+              <w:jc w:val="center"/>
+              <w:rPr>
+                <w:b/>
+              </w:rPr>
+            </w:pPr>
+            <w:r>
+              <w:rPr>
+                <w:b/>
+              </w:rPr>
+              <w:t>Column Name</w:t>
+            </w:r>
+          </w:p>
+        </w:tc>
+        <w:tc>
+          <w:tcPr>
+            <w:tcW w:w="3117" w:type="dxa"/>
+          </w:tcPr>
+          <w:p>
+            <w:pPr>
+              <w:jc w:val="center"/>
+              <w:rPr>
+                <w:b/>
+              </w:rPr>
+            </w:pPr>
+            <w:r>
+              <w:rPr>
+                <w:b/>
+              </w:rPr>
+              <w:t>Database or Equivalent</w:t>
+            </w:r>
+          </w:p>
+        </w:tc>
+      </w:tr>
+      <w:tr>
+        <w:tc>
+          <w:tcPr>
+            <w:tcW w:w="3116" w:type="dxa"/>
+            <w:vMerge/>
+          </w:tcPr>
+          <w:p/>
+        </w:tc>
+        <w:tc>
+          <w:tcPr>
+            <w:tcW w:w="3117" w:type="dxa"/>
+          </w:tcPr>
+          <w:p>
+            <w:r>
+              <w:t>Date Stocked In</w:t>
+            </w:r>
+          </w:p>
+        </w:tc>
+        <w:tc>
+          <w:tcPr>
+            <w:tcW w:w="3117" w:type="dxa"/>
+          </w:tcPr>
+          <w:p>
+            <w:proofErr w:type="spellStart"/>
+            <w:r>
+              <w:t>FrameStock_In</w:t>
+            </w:r>
+            <w:proofErr w:type="spellEnd"/>
+            <w:r>
+              <w:t xml:space="preserve"> </w:t>
+            </w:r>
+            <w:r>
+              <w:t>–</w:t>
+            </w:r>
+            <w:r>
+              <w:t xml:space="preserve"> </w:t>
+            </w:r>
+            <w:proofErr w:type="spellStart"/>
+            <w:r>
+              <w:t>dateStockIn</w:t>
+            </w:r>
+            <w:proofErr w:type="spellEnd"/>
+          </w:p>
+        </w:tc>
+      </w:tr>
+      <w:tr>
+        <w:tc>
+          <w:tcPr>
+            <w:tcW w:w="3116" w:type="dxa"/>
+            <w:vMerge/>
+          </w:tcPr>
+          <w:p/>
+        </w:tc>
+        <w:tc>
+          <w:tcPr>
+            <w:tcW w:w="3117" w:type="dxa"/>
+          </w:tcPr>
+          <w:p>
+            <w:r>
+              <w:t>Stocked In Quantity</w:t>
+            </w:r>
+          </w:p>
+        </w:tc>
+        <w:tc>
+          <w:tcPr>
+            <w:tcW w:w="3117" w:type="dxa"/>
+          </w:tcPr>
+          <w:p>
+            <w:proofErr w:type="spellStart"/>
+            <w:r>
+              <w:t>FrameStock_In</w:t>
+            </w:r>
+            <w:proofErr w:type="spellEnd"/>
+            <w:r>
+              <w:t xml:space="preserve"> - </w:t>
+            </w:r>
+            <w:proofErr w:type="spellStart"/>
+            <w:r>
+              <w:t>stockInQuantity</w:t>
+            </w:r>
+            <w:proofErr w:type="spellEnd"/>
+          </w:p>
+        </w:tc>
+      </w:tr>
+      <w:tr>
+        <w:tc>
+          <w:tcPr>
+            <w:tcW w:w="3116" w:type="dxa"/>
+            <w:vMerge/>
+          </w:tcPr>
+          <w:p/>
+        </w:tc>
+        <w:tc>
+          <w:tcPr>
+            <w:tcW w:w="3117" w:type="dxa"/>
+          </w:tcPr>
+          <w:p>
+            <w:r>
+              <w:t>Date Modified</w:t>
+            </w:r>
+          </w:p>
+        </w:tc>
+        <w:tc>
+          <w:tcPr>
+            <w:tcW w:w="3117" w:type="dxa"/>
+          </w:tcPr>
+          <w:p>
+            <w:proofErr w:type="spellStart"/>
+            <w:r>
+              <w:t>FrameStock_In</w:t>
+            </w:r>
+            <w:proofErr w:type="spellEnd"/>
+            <w:r>
+              <w:t xml:space="preserve"> -</w:t>
+            </w:r>
+            <w:r>
+              <w:t xml:space="preserve"> </w:t>
+            </w:r>
+            <w:proofErr w:type="spellStart"/>
+            <w:r>
+              <w:t>dateModified</w:t>
+            </w:r>
+            <w:proofErr w:type="spellEnd"/>
+          </w:p>
+        </w:tc>
+      </w:tr>
+      <w:tr>
+        <w:tc>
+          <w:tcPr>
+            <w:tcW w:w="3116" w:type="dxa"/>
+            <w:vMerge/>
+          </w:tcPr>
+          <w:p/>
+        </w:tc>
+        <w:tc>
+          <w:tcPr>
+            <w:tcW w:w="3117" w:type="dxa"/>
+          </w:tcPr>
+          <w:p>
+            <w:r>
+              <w:t>Stocked in By</w:t>
+            </w:r>
+          </w:p>
+        </w:tc>
+        <w:tc>
+          <w:tcPr>
+            <w:tcW w:w="3117" w:type="dxa"/>
+          </w:tcPr>
+          <w:p>
+            <w:r>
+              <w:t xml:space="preserve">Employee </w:t>
+            </w:r>
+            <w:r>
+              <w:t>–</w:t>
+            </w:r>
+            <w:r>
+              <w:t xml:space="preserve"> </w:t>
+            </w:r>
+            <w:proofErr w:type="spellStart"/>
+            <w:r>
+              <w:t>concat</w:t>
+            </w:r>
+            <w:proofErr w:type="spellEnd"/>
+            <w:r>
+              <w:t>(</w:t>
+            </w:r>
+            <w:proofErr w:type="spellStart"/>
+            <w:r>
+              <w:t>lastname</w:t>
+            </w:r>
+            <w:proofErr w:type="spellEnd"/>
+            <w:r>
+              <w:t xml:space="preserve">, ‘, ’, </w:t>
+            </w:r>
+            <w:proofErr w:type="spellStart"/>
+            <w:r>
+              <w:t>firstname</w:t>
+            </w:r>
+            <w:proofErr w:type="spellEnd"/>
+            <w:r>
+              <w:t>)</w:t>
+            </w:r>
+          </w:p>
+        </w:tc>
+      </w:tr>
+      <w:tr>
+        <w:tc>
+          <w:tcPr>
+            <w:tcW w:w="3116" w:type="dxa"/>
+            <w:vMerge/>
+          </w:tcPr>
+          <w:p/>
+        </w:tc>
+        <w:tc>
+          <w:tcPr>
+            <w:tcW w:w="3117" w:type="dxa"/>
+          </w:tcPr>
+          <w:p>
+            <w:r>
+              <w:t>Cost of Stock In</w:t>
+            </w:r>
+            <w:bookmarkStart w:id="0" w:name="_GoBack"/>
+            <w:bookmarkEnd w:id="0"/>
+          </w:p>
+        </w:tc>
+        <w:tc>
+          <w:tcPr>
+            <w:tcW w:w="3117" w:type="dxa"/>
+          </w:tcPr>
+          <w:p>
+            <w:r>
+              <w:t xml:space="preserve">Raw Cost from </w:t>
+            </w:r>
+            <w:proofErr w:type="spellStart"/>
+            <w:r>
+              <w:t>FrmFrameCreate</w:t>
+            </w:r>
+            <w:proofErr w:type="spellEnd"/>
+            <w:r>
+              <w:t>*Stock</w:t>
+            </w:r>
+            <w:r>
+              <w:t>ed</w:t>
+            </w:r>
+            <w:r>
+              <w:t xml:space="preserve"> In Quantity</w:t>
+            </w:r>
+          </w:p>
+        </w:tc>
+      </w:tr>
+    </w:tbl>
+    <w:p/>
+    <w:p>
+      <w:proofErr w:type="spellStart"/>
+      <w:proofErr w:type="gramStart"/>
+      <w:r>
+        <w:lastRenderedPageBreak/>
+        <w:t>frmFrameStockIn</w:t>
+      </w:r>
+      <w:r>
+        <w:t>Update</w:t>
+      </w:r>
+      <w:proofErr w:type="spellEnd"/>
+      <w:proofErr w:type="gramEnd"/>
+    </w:p>
+    <w:p>
+      <w:r>
+        <w:t xml:space="preserve">Retrieve data from selected item in </w:t>
+      </w:r>
+      <w:proofErr w:type="spellStart"/>
+      <w:r>
+        <w:t>frmFrameStockInAdd</w:t>
+      </w:r>
+      <w:proofErr w:type="spellEnd"/>
+    </w:p>
+    <w:p>
+      <w:proofErr w:type="spellStart"/>
+      <w:proofErr w:type="gramStart"/>
+      <w:r>
+        <w:t>frmFrameArchivedList</w:t>
+      </w:r>
+      <w:proofErr w:type="spellEnd"/>
+      <w:proofErr w:type="gramEnd"/>
+    </w:p>
+    <w:tbl>
+      <w:tblPr>
+        <w:tblStyle w:val="TableGrid"/>
+        <w:tblW w:w="0" w:type="auto"/>
+        <w:tblLook w:val="04A0" w:firstRow="1" w:lastRow="0" w:firstColumn="1" w:lastColumn="0" w:noHBand="0" w:noVBand="1"/>
+      </w:tblPr>
+      <w:tblGrid>
+        <w:gridCol w:w="3116"/>
+        <w:gridCol w:w="3117"/>
+        <w:gridCol w:w="3117"/>
+      </w:tblGrid>
+      <w:tr>
+        <w:tc>
+          <w:tcPr>
+            <w:tcW w:w="3116" w:type="dxa"/>
+            <w:vMerge w:val="restart"/>
+          </w:tcPr>
+          <w:p>
+            <w:r>
+              <w:t>Archived Frame List</w:t>
+            </w:r>
+          </w:p>
+        </w:tc>
+        <w:tc>
+          <w:tcPr>
+            <w:tcW w:w="3117" w:type="dxa"/>
+          </w:tcPr>
+          <w:p>
+            <w:pPr>
+              <w:jc w:val="center"/>
+              <w:rPr>
+                <w:b/>
+              </w:rPr>
+            </w:pPr>
+            <w:r>
+              <w:rPr>
+                <w:b/>
+              </w:rPr>
+              <w:t>Column Name</w:t>
+            </w:r>
+          </w:p>
+        </w:tc>
+        <w:tc>
+          <w:tcPr>
+            <w:tcW w:w="3117" w:type="dxa"/>
+          </w:tcPr>
+          <w:p>
+            <w:pPr>
+              <w:jc w:val="center"/>
+              <w:rPr>
+                <w:b/>
+              </w:rPr>
+            </w:pPr>
+            <w:r>
+              <w:rPr>
+                <w:b/>
+              </w:rPr>
+              <w:t>Database or Equivalent</w:t>
+            </w:r>
+          </w:p>
+        </w:tc>
+      </w:tr>
+      <w:tr>
+        <w:tc>
+          <w:tcPr>
+            <w:tcW w:w="3116" w:type="dxa"/>
+            <w:vMerge/>
+          </w:tcPr>
+          <w:p/>
+        </w:tc>
+        <w:tc>
+          <w:tcPr>
+            <w:tcW w:w="3117" w:type="dxa"/>
+          </w:tcPr>
+          <w:p>
+            <w:r>
+              <w:t>Frame Name</w:t>
+            </w:r>
+          </w:p>
+        </w:tc>
+        <w:tc>
+          <w:tcPr>
+            <w:tcW w:w="3117" w:type="dxa"/>
+          </w:tcPr>
+          <w:p>
+            <w:proofErr w:type="spellStart"/>
+            <w:r>
+              <w:t>Frame_list</w:t>
+            </w:r>
+            <w:proofErr w:type="spellEnd"/>
+            <w:r>
+              <w:t xml:space="preserve"> - </w:t>
+            </w:r>
+            <w:proofErr w:type="spellStart"/>
+            <w:r>
+              <w:t>frameName</w:t>
+            </w:r>
+            <w:proofErr w:type="spellEnd"/>
+          </w:p>
+        </w:tc>
+      </w:tr>
+      <w:tr>
+        <w:tc>
+          <w:tcPr>
+            <w:tcW w:w="3116" w:type="dxa"/>
+            <w:vMerge/>
+          </w:tcPr>
+          <w:p/>
+        </w:tc>
+        <w:tc>
+          <w:tcPr>
+            <w:tcW w:w="3117" w:type="dxa"/>
+          </w:tcPr>
+          <w:p>
+            <w:r>
+              <w:t>Dimension</w:t>
+            </w:r>
+          </w:p>
+        </w:tc>
+        <w:tc>
+          <w:tcPr>
+            <w:tcW w:w="3117" w:type="dxa"/>
+          </w:tcPr>
+          <w:p>
+            <w:proofErr w:type="spellStart"/>
+            <w:r>
+              <w:t>Frame_list</w:t>
+            </w:r>
+            <w:proofErr w:type="spellEnd"/>
+            <w:r>
+              <w:t xml:space="preserve"> - </w:t>
+            </w:r>
+            <w:r>
+              <w:t>dimension</w:t>
+            </w:r>
+          </w:p>
+        </w:tc>
+      </w:tr>
+      <w:tr>
+        <w:tc>
+          <w:tcPr>
+            <w:tcW w:w="3116" w:type="dxa"/>
+            <w:vMerge/>
+          </w:tcPr>
+          <w:p/>
+        </w:tc>
+        <w:tc>
+          <w:tcPr>
+            <w:tcW w:w="3117" w:type="dxa"/>
+          </w:tcPr>
+          <w:p>
+            <w:r>
+              <w:t>Description</w:t>
+            </w:r>
+          </w:p>
+        </w:tc>
+        <w:tc>
+          <w:tcPr>
+            <w:tcW w:w="3117" w:type="dxa"/>
+          </w:tcPr>
+          <w:p>
+            <w:proofErr w:type="spellStart"/>
+            <w:r>
+              <w:t>Frame_list</w:t>
+            </w:r>
+            <w:proofErr w:type="spellEnd"/>
+            <w:r>
+              <w:t xml:space="preserve"> – </w:t>
+            </w:r>
+            <w:proofErr w:type="spellStart"/>
+            <w:r>
+              <w:t>frameDescription</w:t>
+            </w:r>
+            <w:proofErr w:type="spellEnd"/>
           </w:p>
         </w:tc>
       </w:tr>

</xml_diff>

<commit_message>
Added Package and Frame_List update
</commit_message>
<xml_diff>
--- a/formColumnsInventoryNew.docx
+++ b/formColumnsInventoryNew.docx
@@ -37,9 +37,13 @@
       </w:r>
     </w:p>
     <w:p>
+      <w:proofErr w:type="spellStart"/>
+      <w:proofErr w:type="gramStart"/>
       <w:r>
         <w:t>frmSupplier</w:t>
       </w:r>
+      <w:proofErr w:type="spellEnd"/>
+      <w:proofErr w:type="gramEnd"/>
     </w:p>
     <w:tbl>
       <w:tblPr>
@@ -127,8 +131,13 @@
           </w:tcPr>
           <w:p>
             <w:r>
-              <w:t>supplier - supplierName</w:t>
-            </w:r>
+              <w:t xml:space="preserve">supplier - </w:t>
+            </w:r>
+            <w:proofErr w:type="spellStart"/>
+            <w:r>
+              <w:t>supplierName</w:t>
+            </w:r>
+            <w:proofErr w:type="spellEnd"/>
           </w:p>
         </w:tc>
       </w:tr>
@@ -156,8 +165,13 @@
           </w:tcPr>
           <w:p>
             <w:r>
-              <w:t>supplier - supplierDetails</w:t>
-            </w:r>
+              <w:t xml:space="preserve">supplier - </w:t>
+            </w:r>
+            <w:proofErr w:type="spellStart"/>
+            <w:r>
+              <w:t>supplierDetails</w:t>
+            </w:r>
+            <w:proofErr w:type="spellEnd"/>
           </w:p>
         </w:tc>
       </w:tr>
@@ -185,8 +199,13 @@
           </w:tcPr>
           <w:p>
             <w:r>
-              <w:t>supplier - contactDetails</w:t>
-            </w:r>
+              <w:t xml:space="preserve">supplier - </w:t>
+            </w:r>
+            <w:proofErr w:type="spellStart"/>
+            <w:r>
+              <w:t>contactDetails</w:t>
+            </w:r>
+            <w:proofErr w:type="spellEnd"/>
           </w:p>
         </w:tc>
       </w:tr>
@@ -306,15 +325,19 @@
             <w:tcW w:w="3117" w:type="dxa"/>
           </w:tcPr>
           <w:p>
+            <w:proofErr w:type="spellStart"/>
             <w:r>
               <w:t>Supply_category</w:t>
             </w:r>
+            <w:proofErr w:type="spellEnd"/>
             <w:r>
               <w:t xml:space="preserve"> - </w:t>
             </w:r>
+            <w:proofErr w:type="spellStart"/>
             <w:r>
               <w:t>categoryName</w:t>
             </w:r>
+            <w:proofErr w:type="spellEnd"/>
           </w:p>
         </w:tc>
       </w:tr>
@@ -341,15 +364,19 @@
             <w:tcW w:w="3117" w:type="dxa"/>
           </w:tcPr>
           <w:p>
+            <w:proofErr w:type="spellStart"/>
             <w:r>
               <w:t>Supply_items</w:t>
             </w:r>
+            <w:proofErr w:type="spellEnd"/>
             <w:r>
               <w:t xml:space="preserve"> - </w:t>
             </w:r>
+            <w:proofErr w:type="spellStart"/>
             <w:r>
               <w:t>supplyName</w:t>
             </w:r>
+            <w:proofErr w:type="spellEnd"/>
           </w:p>
         </w:tc>
       </w:tr>
@@ -455,9 +482,19 @@
             <w:tcW w:w="3117" w:type="dxa"/>
           </w:tcPr>
           <w:p>
-            <w:r>
-              <w:t>Supply_category - categoryName</w:t>
-            </w:r>
+            <w:proofErr w:type="spellStart"/>
+            <w:r>
+              <w:t>Supply_category</w:t>
+            </w:r>
+            <w:proofErr w:type="spellEnd"/>
+            <w:r>
+              <w:t xml:space="preserve"> - </w:t>
+            </w:r>
+            <w:proofErr w:type="spellStart"/>
+            <w:r>
+              <w:t>categoryName</w:t>
+            </w:r>
+            <w:proofErr w:type="spellEnd"/>
           </w:p>
         </w:tc>
       </w:tr>
@@ -561,9 +598,19 @@
             <w:tcW w:w="3117" w:type="dxa"/>
           </w:tcPr>
           <w:p>
-            <w:r>
-              <w:t>Supply_items - supplyName</w:t>
-            </w:r>
+            <w:proofErr w:type="spellStart"/>
+            <w:r>
+              <w:t>Supply_items</w:t>
+            </w:r>
+            <w:proofErr w:type="spellEnd"/>
+            <w:r>
+              <w:t xml:space="preserve"> - </w:t>
+            </w:r>
+            <w:proofErr w:type="spellStart"/>
+            <w:r>
+              <w:t>supplyName</w:t>
+            </w:r>
+            <w:proofErr w:type="spellEnd"/>
           </w:p>
         </w:tc>
       </w:tr>
@@ -590,18 +637,32 @@
             <w:tcW w:w="3117" w:type="dxa"/>
           </w:tcPr>
           <w:p>
-            <w:r>
-              <w:t>Supply_items - supplyDescription</w:t>
-            </w:r>
+            <w:proofErr w:type="spellStart"/>
+            <w:r>
+              <w:t>Supply_items</w:t>
+            </w:r>
+            <w:proofErr w:type="spellEnd"/>
+            <w:r>
+              <w:t xml:space="preserve"> - </w:t>
+            </w:r>
+            <w:proofErr w:type="spellStart"/>
+            <w:r>
+              <w:t>supplyDescription</w:t>
+            </w:r>
+            <w:proofErr w:type="spellEnd"/>
           </w:p>
         </w:tc>
       </w:tr>
     </w:tbl>
     <w:p/>
     <w:p>
+      <w:proofErr w:type="spellStart"/>
+      <w:proofErr w:type="gramStart"/>
       <w:r>
         <w:t>frmAddSupplierItems</w:t>
       </w:r>
+      <w:proofErr w:type="spellEnd"/>
+      <w:proofErr w:type="gramEnd"/>
     </w:p>
     <w:tbl>
       <w:tblPr>
@@ -688,9 +749,19 @@
             <w:tcW w:w="3117" w:type="dxa"/>
           </w:tcPr>
           <w:p>
-            <w:r>
-              <w:t>Supply_category - categoryName</w:t>
-            </w:r>
+            <w:proofErr w:type="spellStart"/>
+            <w:r>
+              <w:t>Supply_category</w:t>
+            </w:r>
+            <w:proofErr w:type="spellEnd"/>
+            <w:r>
+              <w:t xml:space="preserve"> - </w:t>
+            </w:r>
+            <w:proofErr w:type="spellStart"/>
+            <w:r>
+              <w:t>categoryName</w:t>
+            </w:r>
+            <w:proofErr w:type="spellEnd"/>
           </w:p>
         </w:tc>
       </w:tr>
@@ -717,21 +788,35 @@
             <w:tcW w:w="3117" w:type="dxa"/>
           </w:tcPr>
           <w:p>
-            <w:r>
-              <w:t>Supply_items - supplyName</w:t>
-            </w:r>
+            <w:proofErr w:type="spellStart"/>
+            <w:r>
+              <w:t>Supply_items</w:t>
+            </w:r>
+            <w:proofErr w:type="spellEnd"/>
+            <w:r>
+              <w:t xml:space="preserve"> - </w:t>
+            </w:r>
+            <w:proofErr w:type="spellStart"/>
+            <w:r>
+              <w:t>supplyName</w:t>
+            </w:r>
+            <w:proofErr w:type="spellEnd"/>
           </w:p>
         </w:tc>
       </w:tr>
     </w:tbl>
     <w:p/>
     <w:p>
+      <w:proofErr w:type="spellStart"/>
+      <w:proofErr w:type="gramStart"/>
       <w:r>
         <w:t>frmAddSupply</w:t>
       </w:r>
       <w:r>
         <w:t>Category</w:t>
       </w:r>
+      <w:proofErr w:type="spellEnd"/>
+      <w:proofErr w:type="gramEnd"/>
     </w:p>
     <w:tbl>
       <w:tblPr>
@@ -818,9 +903,19 @@
             <w:tcW w:w="3117" w:type="dxa"/>
           </w:tcPr>
           <w:p>
-            <w:r>
-              <w:t>Supply_category - categoryName</w:t>
-            </w:r>
+            <w:proofErr w:type="spellStart"/>
+            <w:r>
+              <w:t>Supply_category</w:t>
+            </w:r>
+            <w:proofErr w:type="spellEnd"/>
+            <w:r>
+              <w:t xml:space="preserve"> - </w:t>
+            </w:r>
+            <w:proofErr w:type="spellStart"/>
+            <w:r>
+              <w:t>categoryName</w:t>
+            </w:r>
+            <w:proofErr w:type="spellEnd"/>
           </w:p>
         </w:tc>
       </w:tr>
@@ -847,9 +942,19 @@
             <w:tcW w:w="3117" w:type="dxa"/>
           </w:tcPr>
           <w:p>
-            <w:r>
-              <w:t>Supply_category - categoryName</w:t>
-            </w:r>
+            <w:proofErr w:type="spellStart"/>
+            <w:r>
+              <w:t>Supply_category</w:t>
+            </w:r>
+            <w:proofErr w:type="spellEnd"/>
+            <w:r>
+              <w:t xml:space="preserve"> - </w:t>
+            </w:r>
+            <w:proofErr w:type="spellStart"/>
+            <w:r>
+              <w:t>categoryName</w:t>
+            </w:r>
+            <w:proofErr w:type="spellEnd"/>
           </w:p>
         </w:tc>
       </w:tr>
@@ -876,9 +981,19 @@
             <w:tcW w:w="3117" w:type="dxa"/>
           </w:tcPr>
           <w:p>
-            <w:r>
-              <w:t>Supply_category - categoryName</w:t>
-            </w:r>
+            <w:proofErr w:type="spellStart"/>
+            <w:r>
+              <w:t>Supply_category</w:t>
+            </w:r>
+            <w:proofErr w:type="spellEnd"/>
+            <w:r>
+              <w:t xml:space="preserve"> - </w:t>
+            </w:r>
+            <w:proofErr w:type="spellStart"/>
+            <w:r>
+              <w:t>categoryName</w:t>
+            </w:r>
+            <w:proofErr w:type="spellEnd"/>
           </w:p>
         </w:tc>
       </w:tr>
@@ -886,9 +1001,13 @@
     <w:p/>
     <w:p/>
     <w:p>
+      <w:proofErr w:type="spellStart"/>
+      <w:proofErr w:type="gramStart"/>
       <w:r>
         <w:t>frmSupplyItems</w:t>
       </w:r>
+      <w:proofErr w:type="spellEnd"/>
+      <w:proofErr w:type="gramEnd"/>
     </w:p>
     <w:tbl>
       <w:tblPr>
@@ -975,9 +1094,19 @@
             <w:tcW w:w="3362" w:type="dxa"/>
           </w:tcPr>
           <w:p>
-            <w:r>
-              <w:t>Supply_items - supplyName</w:t>
-            </w:r>
+            <w:proofErr w:type="spellStart"/>
+            <w:r>
+              <w:t>Supply_items</w:t>
+            </w:r>
+            <w:proofErr w:type="spellEnd"/>
+            <w:r>
+              <w:t xml:space="preserve"> - </w:t>
+            </w:r>
+            <w:proofErr w:type="spellStart"/>
+            <w:r>
+              <w:t>supplyName</w:t>
+            </w:r>
+            <w:proofErr w:type="spellEnd"/>
           </w:p>
         </w:tc>
       </w:tr>
@@ -1004,9 +1133,19 @@
             <w:tcW w:w="3362" w:type="dxa"/>
           </w:tcPr>
           <w:p>
-            <w:r>
-              <w:t>Supply_category - categoryName</w:t>
-            </w:r>
+            <w:proofErr w:type="spellStart"/>
+            <w:r>
+              <w:t>Supply_category</w:t>
+            </w:r>
+            <w:proofErr w:type="spellEnd"/>
+            <w:r>
+              <w:t xml:space="preserve"> - </w:t>
+            </w:r>
+            <w:proofErr w:type="spellStart"/>
+            <w:r>
+              <w:t>categoryName</w:t>
+            </w:r>
+            <w:proofErr w:type="spellEnd"/>
           </w:p>
         </w:tc>
       </w:tr>
@@ -1033,9 +1172,19 @@
             <w:tcW w:w="3362" w:type="dxa"/>
           </w:tcPr>
           <w:p>
-            <w:r>
-              <w:t>Supply_items - supplyDescription</w:t>
-            </w:r>
+            <w:proofErr w:type="spellStart"/>
+            <w:r>
+              <w:t>Supply_items</w:t>
+            </w:r>
+            <w:proofErr w:type="spellEnd"/>
+            <w:r>
+              <w:t xml:space="preserve"> - </w:t>
+            </w:r>
+            <w:proofErr w:type="spellStart"/>
+            <w:r>
+              <w:t>supplyDescription</w:t>
+            </w:r>
+            <w:proofErr w:type="spellEnd"/>
           </w:p>
         </w:tc>
       </w:tr>
@@ -1062,8 +1211,29 @@
             <w:tcW w:w="3362" w:type="dxa"/>
           </w:tcPr>
           <w:p>
-            <w:r>
-              <w:t>Supply_items – if Area{concat(measureA,measureB)}</w:t>
+            <w:proofErr w:type="spellStart"/>
+            <w:r>
+              <w:t>Supply_items</w:t>
+            </w:r>
+            <w:proofErr w:type="spellEnd"/>
+            <w:r>
+              <w:t xml:space="preserve"> – if Area{</w:t>
+            </w:r>
+            <w:proofErr w:type="spellStart"/>
+            <w:r>
+              <w:t>concat</w:t>
+            </w:r>
+            <w:proofErr w:type="spellEnd"/>
+            <w:r>
+              <w:t>(</w:t>
+            </w:r>
+            <w:proofErr w:type="spellStart"/>
+            <w:r>
+              <w:t>measureA,measureB</w:t>
+            </w:r>
+            <w:proofErr w:type="spellEnd"/>
+            <w:r>
+              <w:t>)}</w:t>
             </w:r>
           </w:p>
           <w:p>
@@ -1073,7 +1243,15 @@
           </w:p>
           <w:p>
             <w:r>
-              <w:t>{measureA}</w:t>
+              <w:t>{</w:t>
+            </w:r>
+            <w:proofErr w:type="spellStart"/>
+            <w:r>
+              <w:t>measureA</w:t>
+            </w:r>
+            <w:proofErr w:type="spellEnd"/>
+            <w:r>
+              <w:t>}</w:t>
             </w:r>
           </w:p>
         </w:tc>
@@ -1101,9 +1279,19 @@
             <w:tcW w:w="3362" w:type="dxa"/>
           </w:tcPr>
           <w:p>
-            <w:r>
-              <w:t>Supply_items - unitMeasure</w:t>
-            </w:r>
+            <w:proofErr w:type="spellStart"/>
+            <w:r>
+              <w:t>Supply_items</w:t>
+            </w:r>
+            <w:proofErr w:type="spellEnd"/>
+            <w:r>
+              <w:t xml:space="preserve"> - </w:t>
+            </w:r>
+            <w:proofErr w:type="spellStart"/>
+            <w:r>
+              <w:t>unitMeasure</w:t>
+            </w:r>
+            <w:proofErr w:type="spellEnd"/>
           </w:p>
         </w:tc>
       </w:tr>
@@ -1130,9 +1318,19 @@
             <w:tcW w:w="3362" w:type="dxa"/>
           </w:tcPr>
           <w:p>
-            <w:r>
-              <w:t>Supply_items – unitPurchasePrice</w:t>
-            </w:r>
+            <w:proofErr w:type="spellStart"/>
+            <w:r>
+              <w:t>Supply_items</w:t>
+            </w:r>
+            <w:proofErr w:type="spellEnd"/>
+            <w:r>
+              <w:t xml:space="preserve"> – </w:t>
+            </w:r>
+            <w:proofErr w:type="spellStart"/>
+            <w:r>
+              <w:t>unitPurchasePrice</w:t>
+            </w:r>
+            <w:proofErr w:type="spellEnd"/>
           </w:p>
         </w:tc>
       </w:tr>
@@ -1165,10 +1363,45 @@
           </w:p>
           <w:p>
             <w:r>
-              <w:t>Total used Stock Out=StockOut measure from from frameMaterials+StockOut measure from jOrderDetails+StockOut measure from damage_materials</w:t>
-            </w:r>
-            <w:bookmarkStart w:id="0" w:name="_GoBack"/>
-            <w:bookmarkEnd w:id="0"/>
+              <w:t>Total used Stock Out=</w:t>
+            </w:r>
+            <w:proofErr w:type="spellStart"/>
+            <w:r>
+              <w:t>StockOut</w:t>
+            </w:r>
+            <w:proofErr w:type="spellEnd"/>
+            <w:r>
+              <w:t xml:space="preserve"> measure from </w:t>
+            </w:r>
+            <w:proofErr w:type="spellStart"/>
+            <w:r>
+              <w:t>from</w:t>
+            </w:r>
+            <w:proofErr w:type="spellEnd"/>
+            <w:r>
+              <w:t xml:space="preserve"> </w:t>
+            </w:r>
+            <w:proofErr w:type="spellStart"/>
+            <w:r>
+              <w:t>frameMaterials+StockOut</w:t>
+            </w:r>
+            <w:proofErr w:type="spellEnd"/>
+            <w:r>
+              <w:t xml:space="preserve"> measure from </w:t>
+            </w:r>
+            <w:proofErr w:type="spellStart"/>
+            <w:r>
+              <w:t>jOrderDetails+StockOut</w:t>
+            </w:r>
+            <w:proofErr w:type="spellEnd"/>
+            <w:r>
+              <w:t xml:space="preserve"> measure from </w:t>
+            </w:r>
+            <w:proofErr w:type="spellStart"/>
+            <w:r>
+              <w:t>damage_materials</w:t>
+            </w:r>
+            <w:proofErr w:type="spellEnd"/>
           </w:p>
           <w:p>
             <w:r>
@@ -1189,7 +1422,15 @@
               <w:t>[</w:t>
             </w:r>
             <w:r>
-              <w:t>Total StockIn Amount in Length</w:t>
+              <w:t xml:space="preserve">Total </w:t>
+            </w:r>
+            <w:proofErr w:type="spellStart"/>
+            <w:r>
+              <w:t>StockIn</w:t>
+            </w:r>
+            <w:proofErr w:type="spellEnd"/>
+            <w:r>
+              <w:t xml:space="preserve"> Amount in Length</w:t>
             </w:r>
             <w:r>
               <w:t>)]</w:t>
@@ -1201,7 +1442,15 @@
               <w:t>(</w:t>
             </w:r>
             <w:r>
-              <w:t>Total StockIn Quantity</w:t>
+              <w:t xml:space="preserve">Total </w:t>
+            </w:r>
+            <w:proofErr w:type="spellStart"/>
+            <w:r>
+              <w:t>StockIn</w:t>
+            </w:r>
+            <w:proofErr w:type="spellEnd"/>
+            <w:r>
+              <w:t xml:space="preserve"> Quantity</w:t>
             </w:r>
             <w:r>
               <w:t>)</w:t>
@@ -1219,7 +1468,15 @@
           </w:p>
           <w:p>
             <w:r>
-              <w:t>Get Area first (LxW)</w:t>
+              <w:t>Get Area first (</w:t>
+            </w:r>
+            <w:proofErr w:type="spellStart"/>
+            <w:r>
+              <w:t>LxW</w:t>
+            </w:r>
+            <w:proofErr w:type="spellEnd"/>
+            <w:r>
+              <w:t>)</w:t>
             </w:r>
           </w:p>
           <w:p>
@@ -1233,8 +1490,21 @@
               <w:t>2</w:t>
             </w:r>
             <w:r>
-              <w:t>=measureA*measureB</w:t>
-            </w:r>
+              <w:t>=</w:t>
+            </w:r>
+            <w:proofErr w:type="spellStart"/>
+            <w:r>
+              <w:t>measureA</w:t>
+            </w:r>
+            <w:proofErr w:type="spellEnd"/>
+            <w:r>
+              <w:t>*</w:t>
+            </w:r>
+            <w:proofErr w:type="spellStart"/>
+            <w:r>
+              <w:t>measureB</w:t>
+            </w:r>
+            <w:proofErr w:type="spellEnd"/>
           </w:p>
           <w:p/>
           <w:p>
@@ -1254,7 +1524,15 @@
               <w:t>2</w:t>
             </w:r>
             <w:r>
-              <w:t xml:space="preserve"> Stock Out/Total StockIn Amount in Area</w:t>
+              <w:t xml:space="preserve"> Stock Out/Total </w:t>
+            </w:r>
+            <w:proofErr w:type="spellStart"/>
+            <w:r>
+              <w:t>StockIn</w:t>
+            </w:r>
+            <w:proofErr w:type="spellEnd"/>
+            <w:r>
+              <w:t xml:space="preserve"> Amount in Area</w:t>
             </w:r>
             <w:r>
               <w:rPr>
@@ -1269,7 +1547,15 @@
               <w:t>*</w:t>
             </w:r>
             <w:r>
-              <w:t xml:space="preserve"> (Total StockIn Quantity)</w:t>
+              <w:t xml:space="preserve"> (Total </w:t>
+            </w:r>
+            <w:proofErr w:type="spellStart"/>
+            <w:r>
+              <w:t>StockIn</w:t>
+            </w:r>
+            <w:proofErr w:type="spellEnd"/>
+            <w:r>
+              <w:t xml:space="preserve"> Quantity)</w:t>
             </w:r>
           </w:p>
           <w:p>
@@ -1296,7 +1582,15 @@
               <w:t>[</w:t>
             </w:r>
             <w:r>
-              <w:t xml:space="preserve">Total StockIn Amount in </w:t>
+              <w:t xml:space="preserve">Total </w:t>
+            </w:r>
+            <w:proofErr w:type="spellStart"/>
+            <w:r>
+              <w:t>StockIn</w:t>
+            </w:r>
+            <w:proofErr w:type="spellEnd"/>
+            <w:r>
+              <w:t xml:space="preserve"> Amount in </w:t>
             </w:r>
             <w:r>
               <w:t>Weights]</w:t>
@@ -1305,7 +1599,15 @@
               <w:t>*</w:t>
             </w:r>
             <w:r>
-              <w:t xml:space="preserve"> (Total StockIn Quantity)</w:t>
+              <w:t xml:space="preserve"> (Total </w:t>
+            </w:r>
+            <w:proofErr w:type="spellStart"/>
+            <w:r>
+              <w:t>StockIn</w:t>
+            </w:r>
+            <w:proofErr w:type="spellEnd"/>
+            <w:r>
+              <w:t xml:space="preserve"> Quantity)</w:t>
             </w:r>
           </w:p>
           <w:p>
@@ -1331,13 +1633,29 @@
               <w:t xml:space="preserve">Volume </w:t>
             </w:r>
             <w:r>
-              <w:t xml:space="preserve">Stock Out/[Total StockIn Amount in </w:t>
+              <w:t xml:space="preserve">Stock Out/[Total </w:t>
+            </w:r>
+            <w:proofErr w:type="spellStart"/>
+            <w:r>
+              <w:t>StockIn</w:t>
+            </w:r>
+            <w:proofErr w:type="spellEnd"/>
+            <w:r>
+              <w:t xml:space="preserve"> Amount in </w:t>
             </w:r>
             <w:r>
               <w:t>Volume</w:t>
             </w:r>
             <w:r>
-              <w:t>)]* (Total StockIn Quantity)</w:t>
+              <w:t xml:space="preserve">)]* (Total </w:t>
+            </w:r>
+            <w:proofErr w:type="spellStart"/>
+            <w:r>
+              <w:t>StockIn</w:t>
+            </w:r>
+            <w:proofErr w:type="spellEnd"/>
+            <w:r>
+              <w:t xml:space="preserve"> Quantity)</w:t>
             </w:r>
           </w:p>
           <w:p>
@@ -1356,13 +1674,29 @@
               <w:t xml:space="preserve">Quantity Left = </w:t>
             </w:r>
             <w:r>
-              <w:t>Total StockIn Quantity-</w:t>
+              <w:t xml:space="preserve">Total </w:t>
+            </w:r>
+            <w:proofErr w:type="spellStart"/>
+            <w:r>
+              <w:t>StockIn</w:t>
+            </w:r>
+            <w:proofErr w:type="spellEnd"/>
+            <w:r>
+              <w:t xml:space="preserve"> Quantity-</w:t>
             </w:r>
             <w:r>
               <w:t>(</w:t>
             </w:r>
             <w:r>
-              <w:t>Total Stockout Quantity</w:t>
+              <w:t xml:space="preserve">Total </w:t>
+            </w:r>
+            <w:proofErr w:type="spellStart"/>
+            <w:r>
+              <w:t>Stockout</w:t>
+            </w:r>
+            <w:proofErr w:type="spellEnd"/>
+            <w:r>
+              <w:t xml:space="preserve"> Quantity</w:t>
             </w:r>
             <w:r>
               <w:t>)</w:t>
@@ -1380,13 +1714,36 @@
           </w:p>
           <w:p>
             <w:r>
-              <w:t>TOTAL STOCK OUT INCLUDES frame_materials, jOrderDetails, damaged_materials</w:t>
-            </w:r>
-          </w:p>
-          <w:p>
+              <w:t xml:space="preserve">TOTAL STOCK OUT INCLUDES </w:t>
+            </w:r>
+            <w:proofErr w:type="spellStart"/>
+            <w:r>
+              <w:t>frame_materials</w:t>
+            </w:r>
+            <w:proofErr w:type="spellEnd"/>
+            <w:r>
+              <w:t xml:space="preserve">, </w:t>
+            </w:r>
+            <w:proofErr w:type="spellStart"/>
+            <w:r>
+              <w:t>jOrderDetails</w:t>
+            </w:r>
+            <w:proofErr w:type="spellEnd"/>
+            <w:r>
+              <w:t xml:space="preserve">, </w:t>
+            </w:r>
+            <w:proofErr w:type="spellStart"/>
+            <w:r>
+              <w:t>damaged_materials</w:t>
+            </w:r>
+            <w:proofErr w:type="spellEnd"/>
+          </w:p>
+          <w:p>
+            <w:proofErr w:type="spellStart"/>
             <w:r>
               <w:t>MeasureA</w:t>
             </w:r>
+            <w:proofErr w:type="spellEnd"/>
           </w:p>
           <w:p>
             <w:pPr>
@@ -1396,9 +1753,11 @@
                 <w:numId w:val="1"/>
               </w:numPr>
             </w:pPr>
+            <w:proofErr w:type="spellStart"/>
             <w:r>
               <w:t>LengthMeasurement</w:t>
             </w:r>
+            <w:proofErr w:type="spellEnd"/>
           </w:p>
           <w:p>
             <w:pPr>
@@ -1408,9 +1767,11 @@
                 <w:numId w:val="1"/>
               </w:numPr>
             </w:pPr>
+            <w:proofErr w:type="spellStart"/>
             <w:r>
               <w:t>WeightMeasurement</w:t>
             </w:r>
+            <w:proofErr w:type="spellEnd"/>
           </w:p>
           <w:p>
             <w:pPr>
@@ -1420,8 +1781,29 @@
                 <w:numId w:val="1"/>
               </w:numPr>
             </w:pPr>
-            <w:r>
-              <w:t>TotalStockOutQuantity(1 ang value nila and cannot use decimal)</w:t>
+            <w:proofErr w:type="spellStart"/>
+            <w:r>
+              <w:t>TotalStockOutQuantity</w:t>
+            </w:r>
+            <w:proofErr w:type="spellEnd"/>
+            <w:r>
+              <w:t xml:space="preserve">(1 </w:t>
+            </w:r>
+            <w:proofErr w:type="spellStart"/>
+            <w:r>
+              <w:t>ang</w:t>
+            </w:r>
+            <w:proofErr w:type="spellEnd"/>
+            <w:r>
+              <w:t xml:space="preserve"> value </w:t>
+            </w:r>
+            <w:proofErr w:type="spellStart"/>
+            <w:r>
+              <w:t>nila</w:t>
+            </w:r>
+            <w:proofErr w:type="spellEnd"/>
+            <w:r>
+              <w:t xml:space="preserve"> and cannot use decimal)</w:t>
             </w:r>
           </w:p>
           <w:p>
@@ -1437,9 +1819,19 @@
             </w:r>
           </w:p>
           <w:p>
-            <w:r>
-              <w:t>MeasureA*MeasureB</w:t>
-            </w:r>
+            <w:proofErr w:type="spellStart"/>
+            <w:r>
+              <w:t>MeasureA</w:t>
+            </w:r>
+            <w:proofErr w:type="spellEnd"/>
+            <w:r>
+              <w:t>*</w:t>
+            </w:r>
+            <w:proofErr w:type="spellStart"/>
+            <w:r>
+              <w:t>MeasureB</w:t>
+            </w:r>
+            <w:proofErr w:type="spellEnd"/>
           </w:p>
           <w:p>
             <w:pPr>
@@ -1497,7 +1889,23 @@
           </w:p>
           <w:p>
             <w:r>
-              <w:t xml:space="preserve">Quantity Left = (LengthMeasurement* Total StockIn Quantity) </w:t>
+              <w:t>Quantity Left = (</w:t>
+            </w:r>
+            <w:proofErr w:type="spellStart"/>
+            <w:r>
+              <w:t>LengthMeasurement</w:t>
+            </w:r>
+            <w:proofErr w:type="spellEnd"/>
+            <w:r>
+              <w:t xml:space="preserve">* Total </w:t>
+            </w:r>
+            <w:proofErr w:type="spellStart"/>
+            <w:r>
+              <w:t>StockIn</w:t>
+            </w:r>
+            <w:proofErr w:type="spellEnd"/>
+            <w:r>
+              <w:t xml:space="preserve"> Quantity) </w:t>
             </w:r>
             <w:r>
               <w:t>–</w:t>
@@ -1509,8 +1917,13 @@
               <w:t>(</w:t>
             </w:r>
             <w:r>
-              <w:t>Total Lengths Used in StockOut</w:t>
-            </w:r>
+              <w:t xml:space="preserve">Total Lengths Used in </w:t>
+            </w:r>
+            <w:proofErr w:type="spellStart"/>
+            <w:r>
+              <w:t>StockOut</w:t>
+            </w:r>
+            <w:proofErr w:type="spellEnd"/>
             <w:r>
               <w:t>)</w:t>
             </w:r>
@@ -1527,7 +1940,15 @@
           </w:p>
           <w:p>
             <w:r>
-              <w:t>Get Area first (LxW)</w:t>
+              <w:t>Get Area first (</w:t>
+            </w:r>
+            <w:proofErr w:type="spellStart"/>
+            <w:r>
+              <w:t>LxW</w:t>
+            </w:r>
+            <w:proofErr w:type="spellEnd"/>
+            <w:r>
+              <w:t>)</w:t>
             </w:r>
           </w:p>
           <w:p>
@@ -1541,8 +1962,21 @@
               <w:t>2</w:t>
             </w:r>
             <w:r>
-              <w:t>=measureA*measureB</w:t>
-            </w:r>
+              <w:t>=</w:t>
+            </w:r>
+            <w:proofErr w:type="spellStart"/>
+            <w:r>
+              <w:t>measureA</w:t>
+            </w:r>
+            <w:proofErr w:type="spellEnd"/>
+            <w:r>
+              <w:t>*</w:t>
+            </w:r>
+            <w:proofErr w:type="spellStart"/>
+            <w:r>
+              <w:t>measureB</w:t>
+            </w:r>
+            <w:proofErr w:type="spellEnd"/>
           </w:p>
           <w:p/>
           <w:p>
@@ -1556,7 +1990,15 @@
               <w:t>2</w:t>
             </w:r>
             <w:r>
-              <w:t xml:space="preserve">Measurement* Total StockIn Quantity) </w:t>
+              <w:t xml:space="preserve">Measurement* Total </w:t>
+            </w:r>
+            <w:proofErr w:type="spellStart"/>
+            <w:r>
+              <w:t>StockIn</w:t>
+            </w:r>
+            <w:proofErr w:type="spellEnd"/>
+            <w:r>
+              <w:t xml:space="preserve"> Quantity) </w:t>
             </w:r>
             <w:r>
               <w:t>–</w:t>
@@ -1577,8 +2019,13 @@
               <w:t xml:space="preserve">2 </w:t>
             </w:r>
             <w:r>
-              <w:t>Used in StockOut</w:t>
-            </w:r>
+              <w:t xml:space="preserve">Used in </w:t>
+            </w:r>
+            <w:proofErr w:type="spellStart"/>
+            <w:r>
+              <w:t>StockOut</w:t>
+            </w:r>
+            <w:proofErr w:type="spellEnd"/>
             <w:r>
               <w:t>)</w:t>
             </w:r>
@@ -1598,7 +2045,15 @@
           </w:p>
           <w:p>
             <w:r>
-              <w:t xml:space="preserve">Quantity Left = (Weight Measurement* Total StockIn Quantity) </w:t>
+              <w:t xml:space="preserve">Quantity Left = (Weight Measurement* Total </w:t>
+            </w:r>
+            <w:proofErr w:type="spellStart"/>
+            <w:r>
+              <w:t>StockIn</w:t>
+            </w:r>
+            <w:proofErr w:type="spellEnd"/>
+            <w:r>
+              <w:t xml:space="preserve"> Quantity) </w:t>
             </w:r>
             <w:r>
               <w:t>–</w:t>
@@ -1610,8 +2065,13 @@
               <w:t>(</w:t>
             </w:r>
             <w:r>
-              <w:t>Total Weight Used in StockOut</w:t>
-            </w:r>
+              <w:t xml:space="preserve">Total Weight Used in </w:t>
+            </w:r>
+            <w:proofErr w:type="spellStart"/>
+            <w:r>
+              <w:t>StockOut</w:t>
+            </w:r>
+            <w:proofErr w:type="spellEnd"/>
             <w:r>
               <w:t>)</w:t>
             </w:r>
@@ -1632,7 +2092,23 @@
           </w:p>
           <w:p>
             <w:r>
-              <w:t>Quantity Left = (Volume Measurement* Total StockIn Quantity) – (Total Volume Used in StockOut)</w:t>
+              <w:t xml:space="preserve">Quantity Left = (Volume Measurement* Total </w:t>
+            </w:r>
+            <w:proofErr w:type="spellStart"/>
+            <w:r>
+              <w:t>StockIn</w:t>
+            </w:r>
+            <w:proofErr w:type="spellEnd"/>
+            <w:r>
+              <w:t xml:space="preserve"> Quantity) – (Total Volume Used in </w:t>
+            </w:r>
+            <w:proofErr w:type="spellStart"/>
+            <w:r>
+              <w:t>StockOut</w:t>
+            </w:r>
+            <w:proofErr w:type="spellEnd"/>
+            <w:r>
+              <w:t>)</w:t>
             </w:r>
           </w:p>
           <w:p>
@@ -1648,13 +2124,29 @@
           </w:p>
           <w:p>
             <w:r>
-              <w:t>Total StockIn Quantity-</w:t>
+              <w:t xml:space="preserve">Total </w:t>
+            </w:r>
+            <w:proofErr w:type="spellStart"/>
+            <w:r>
+              <w:t>StockIn</w:t>
+            </w:r>
+            <w:proofErr w:type="spellEnd"/>
+            <w:r>
+              <w:t xml:space="preserve"> Quantity-</w:t>
             </w:r>
             <w:r>
               <w:t>(</w:t>
             </w:r>
             <w:r>
-              <w:t>Total Stockout Quantity</w:t>
+              <w:t xml:space="preserve">Total </w:t>
+            </w:r>
+            <w:proofErr w:type="spellStart"/>
+            <w:r>
+              <w:t>Stockout</w:t>
+            </w:r>
+            <w:proofErr w:type="spellEnd"/>
+            <w:r>
+              <w:t xml:space="preserve"> Quantity</w:t>
             </w:r>
             <w:r>
               <w:t>)</w:t>
@@ -1672,14 +2164,37 @@
           </w:p>
           <w:p>
             <w:r>
-              <w:t>TOTAL STOCK OUT INCLUDES frame_materials, jOrderDetails, damaged_materials</w:t>
-            </w:r>
-          </w:p>
-          <w:p/>
-          <w:p>
+              <w:t xml:space="preserve">TOTAL STOCK OUT INCLUDES </w:t>
+            </w:r>
+            <w:proofErr w:type="spellStart"/>
+            <w:r>
+              <w:t>frame_materials</w:t>
+            </w:r>
+            <w:proofErr w:type="spellEnd"/>
+            <w:r>
+              <w:t xml:space="preserve">, </w:t>
+            </w:r>
+            <w:proofErr w:type="spellStart"/>
+            <w:r>
+              <w:t>jOrderDetails</w:t>
+            </w:r>
+            <w:proofErr w:type="spellEnd"/>
+            <w:r>
+              <w:t xml:space="preserve">, </w:t>
+            </w:r>
+            <w:proofErr w:type="spellStart"/>
+            <w:r>
+              <w:t>damaged_materials</w:t>
+            </w:r>
+            <w:proofErr w:type="spellEnd"/>
+          </w:p>
+          <w:p/>
+          <w:p>
+            <w:proofErr w:type="spellStart"/>
             <w:r>
               <w:t>MeasureA</w:t>
             </w:r>
+            <w:proofErr w:type="spellEnd"/>
           </w:p>
           <w:p>
             <w:pPr>
@@ -1689,9 +2204,11 @@
                 <w:numId w:val="1"/>
               </w:numPr>
             </w:pPr>
+            <w:proofErr w:type="spellStart"/>
             <w:r>
               <w:t>LengthMeasurement</w:t>
             </w:r>
+            <w:proofErr w:type="spellEnd"/>
           </w:p>
           <w:p>
             <w:pPr>
@@ -1701,9 +2218,11 @@
                 <w:numId w:val="1"/>
               </w:numPr>
             </w:pPr>
+            <w:proofErr w:type="spellStart"/>
             <w:r>
               <w:t>WeightMeasurement</w:t>
             </w:r>
+            <w:proofErr w:type="spellEnd"/>
           </w:p>
           <w:p>
             <w:pPr>
@@ -1713,14 +2232,45 @@
                 <w:numId w:val="1"/>
               </w:numPr>
             </w:pPr>
-            <w:r>
-              <w:t>TotalStockOutQuantity(1 ang value nila and cannot use decimal)</w:t>
-            </w:r>
-          </w:p>
-          <w:p>
-            <w:r>
-              <w:t>MeasureA*MeasureB</w:t>
-            </w:r>
+            <w:proofErr w:type="spellStart"/>
+            <w:r>
+              <w:t>TotalStockOutQuantity</w:t>
+            </w:r>
+            <w:proofErr w:type="spellEnd"/>
+            <w:r>
+              <w:t xml:space="preserve">(1 </w:t>
+            </w:r>
+            <w:proofErr w:type="spellStart"/>
+            <w:r>
+              <w:t>ang</w:t>
+            </w:r>
+            <w:proofErr w:type="spellEnd"/>
+            <w:r>
+              <w:t xml:space="preserve"> value </w:t>
+            </w:r>
+            <w:proofErr w:type="spellStart"/>
+            <w:r>
+              <w:t>nila</w:t>
+            </w:r>
+            <w:proofErr w:type="spellEnd"/>
+            <w:r>
+              <w:t xml:space="preserve"> and cannot use decimal)</w:t>
+            </w:r>
+          </w:p>
+          <w:p>
+            <w:proofErr w:type="spellStart"/>
+            <w:r>
+              <w:t>MeasureA</w:t>
+            </w:r>
+            <w:proofErr w:type="spellEnd"/>
+            <w:r>
+              <w:t>*</w:t>
+            </w:r>
+            <w:proofErr w:type="spellStart"/>
+            <w:r>
+              <w:t>MeasureB</w:t>
+            </w:r>
+            <w:proofErr w:type="spellEnd"/>
           </w:p>
           <w:p>
             <w:pPr>
@@ -1754,10 +2304,14 @@
       </w:r>
     </w:p>
     <w:p>
+      <w:proofErr w:type="spellStart"/>
+      <w:proofErr w:type="gramStart"/>
       <w:r>
         <w:lastRenderedPageBreak/>
         <w:t>frmSupplyStockIn</w:t>
       </w:r>
+      <w:proofErr w:type="spellEnd"/>
+      <w:proofErr w:type="gramEnd"/>
     </w:p>
     <w:tbl>
       <w:tblPr>
@@ -1845,8 +2399,13 @@
           </w:tcPr>
           <w:p>
             <w:r>
-              <w:t>supplier - supplierName</w:t>
-            </w:r>
+              <w:t xml:space="preserve">supplier - </w:t>
+            </w:r>
+            <w:proofErr w:type="spellStart"/>
+            <w:r>
+              <w:t>supplierName</w:t>
+            </w:r>
+            <w:proofErr w:type="spellEnd"/>
           </w:p>
         </w:tc>
       </w:tr>
@@ -1874,8 +2433,13 @@
           </w:tcPr>
           <w:p>
             <w:r>
-              <w:t>supplier - supplierDetails</w:t>
-            </w:r>
+              <w:t xml:space="preserve">supplier - </w:t>
+            </w:r>
+            <w:proofErr w:type="spellStart"/>
+            <w:r>
+              <w:t>supplierDetails</w:t>
+            </w:r>
+            <w:proofErr w:type="spellEnd"/>
           </w:p>
         </w:tc>
       </w:tr>
@@ -1995,9 +2559,19 @@
             <w:tcW w:w="3117" w:type="dxa"/>
           </w:tcPr>
           <w:p>
-            <w:r>
-              <w:t>Supply_details - supplyName</w:t>
-            </w:r>
+            <w:proofErr w:type="spellStart"/>
+            <w:r>
+              <w:t>Supply_details</w:t>
+            </w:r>
+            <w:proofErr w:type="spellEnd"/>
+            <w:r>
+              <w:t xml:space="preserve"> - </w:t>
+            </w:r>
+            <w:proofErr w:type="spellStart"/>
+            <w:r>
+              <w:t>supplyName</w:t>
+            </w:r>
+            <w:proofErr w:type="spellEnd"/>
           </w:p>
         </w:tc>
       </w:tr>
@@ -2025,8 +2599,13 @@
           </w:tcPr>
           <w:p>
             <w:r>
-              <w:t>Supplier - supplierName</w:t>
-            </w:r>
+              <w:t xml:space="preserve">Supplier - </w:t>
+            </w:r>
+            <w:proofErr w:type="spellStart"/>
+            <w:r>
+              <w:t>supplierName</w:t>
+            </w:r>
+            <w:proofErr w:type="spellEnd"/>
           </w:p>
         </w:tc>
       </w:tr>
@@ -2053,9 +2632,19 @@
             <w:tcW w:w="3117" w:type="dxa"/>
           </w:tcPr>
           <w:p>
-            <w:r>
-              <w:t>Supply_details – delivery_date</w:t>
-            </w:r>
+            <w:proofErr w:type="spellStart"/>
+            <w:r>
+              <w:t>Supply_details</w:t>
+            </w:r>
+            <w:proofErr w:type="spellEnd"/>
+            <w:r>
+              <w:t xml:space="preserve"> – </w:t>
+            </w:r>
+            <w:proofErr w:type="spellStart"/>
+            <w:r>
+              <w:t>delivery_date</w:t>
+            </w:r>
+            <w:proofErr w:type="spellEnd"/>
           </w:p>
         </w:tc>
       </w:tr>
@@ -2082,9 +2671,19 @@
             <w:tcW w:w="3117" w:type="dxa"/>
           </w:tcPr>
           <w:p>
-            <w:r>
-              <w:t>Supply_details – priceRawTotal</w:t>
-            </w:r>
+            <w:proofErr w:type="spellStart"/>
+            <w:r>
+              <w:t>Supply_details</w:t>
+            </w:r>
+            <w:proofErr w:type="spellEnd"/>
+            <w:r>
+              <w:t xml:space="preserve"> – </w:t>
+            </w:r>
+            <w:proofErr w:type="spellStart"/>
+            <w:r>
+              <w:t>priceRawTotal</w:t>
+            </w:r>
+            <w:proofErr w:type="spellEnd"/>
           </w:p>
         </w:tc>
       </w:tr>
@@ -2111,21 +2710,35 @@
             <w:tcW w:w="3117" w:type="dxa"/>
           </w:tcPr>
           <w:p>
-            <w:r>
-              <w:t>Supply_details - pricePurchaseTotal</w:t>
-            </w:r>
+            <w:proofErr w:type="spellStart"/>
+            <w:r>
+              <w:t>Supply_details</w:t>
+            </w:r>
+            <w:proofErr w:type="spellEnd"/>
+            <w:r>
+              <w:t xml:space="preserve"> - </w:t>
+            </w:r>
+            <w:proofErr w:type="spellStart"/>
+            <w:r>
+              <w:t>pricePurchaseTotal</w:t>
+            </w:r>
+            <w:proofErr w:type="spellEnd"/>
           </w:p>
         </w:tc>
       </w:tr>
     </w:tbl>
     <w:p/>
     <w:p>
+      <w:proofErr w:type="spellStart"/>
+      <w:proofErr w:type="gramStart"/>
       <w:r>
         <w:t>frm</w:t>
       </w:r>
       <w:r>
         <w:t>StockInSupplyEdit</w:t>
       </w:r>
+      <w:proofErr w:type="spellEnd"/>
+      <w:proofErr w:type="gramEnd"/>
     </w:p>
     <w:tbl>
       <w:tblPr>
@@ -2213,8 +2826,13 @@
           </w:tcPr>
           <w:p>
             <w:r>
-              <w:t>supplier - supplierName</w:t>
-            </w:r>
+              <w:t xml:space="preserve">supplier - </w:t>
+            </w:r>
+            <w:proofErr w:type="spellStart"/>
+            <w:r>
+              <w:t>supplierName</w:t>
+            </w:r>
+            <w:proofErr w:type="spellEnd"/>
           </w:p>
         </w:tc>
       </w:tr>
@@ -2242,8 +2860,13 @@
           </w:tcPr>
           <w:p>
             <w:r>
-              <w:t>supplier - supplierDetails</w:t>
-            </w:r>
+              <w:t xml:space="preserve">supplier - </w:t>
+            </w:r>
+            <w:proofErr w:type="spellStart"/>
+            <w:r>
+              <w:t>supplierDetails</w:t>
+            </w:r>
+            <w:proofErr w:type="spellEnd"/>
           </w:p>
         </w:tc>
       </w:tr>
@@ -2284,10 +2907,14 @@
       </w:r>
     </w:p>
     <w:p>
+      <w:proofErr w:type="spellStart"/>
+      <w:proofErr w:type="gramStart"/>
       <w:r>
         <w:lastRenderedPageBreak/>
         <w:t>frmSupplyDamage</w:t>
       </w:r>
+      <w:proofErr w:type="spellEnd"/>
+      <w:proofErr w:type="gramEnd"/>
     </w:p>
     <w:tbl>
       <w:tblPr>
@@ -2375,8 +3002,13 @@
           </w:tcPr>
           <w:p>
             <w:r>
-              <w:t>supplier - supplierName</w:t>
-            </w:r>
+              <w:t xml:space="preserve">supplier - </w:t>
+            </w:r>
+            <w:proofErr w:type="spellStart"/>
+            <w:r>
+              <w:t>supplierName</w:t>
+            </w:r>
+            <w:proofErr w:type="spellEnd"/>
           </w:p>
         </w:tc>
       </w:tr>
@@ -2404,8 +3036,13 @@
           </w:tcPr>
           <w:p>
             <w:r>
-              <w:t>supplier - supplierDetails</w:t>
-            </w:r>
+              <w:t xml:space="preserve">supplier - </w:t>
+            </w:r>
+            <w:proofErr w:type="spellStart"/>
+            <w:r>
+              <w:t>supplierDetails</w:t>
+            </w:r>
+            <w:proofErr w:type="spellEnd"/>
           </w:p>
         </w:tc>
       </w:tr>
@@ -2432,8 +3069,37 @@
             <w:tcW w:w="3622" w:type="dxa"/>
           </w:tcPr>
           <w:p>
-            <w:r>
-              <w:t>Damaged_materials – if Area{concat(measureA,’x’,measureB)}</w:t>
+            <w:proofErr w:type="spellStart"/>
+            <w:r>
+              <w:t>Damaged_materials</w:t>
+            </w:r>
+            <w:proofErr w:type="spellEnd"/>
+            <w:r>
+              <w:t xml:space="preserve"> – if Area{</w:t>
+            </w:r>
+            <w:proofErr w:type="spellStart"/>
+            <w:r>
+              <w:t>concat</w:t>
+            </w:r>
+            <w:proofErr w:type="spellEnd"/>
+            <w:r>
+              <w:t>(</w:t>
+            </w:r>
+            <w:proofErr w:type="spellStart"/>
+            <w:r>
+              <w:t>measureA</w:t>
+            </w:r>
+            <w:proofErr w:type="spellEnd"/>
+            <w:r>
+              <w:t>,’x’,</w:t>
+            </w:r>
+            <w:proofErr w:type="spellStart"/>
+            <w:r>
+              <w:t>measureB</w:t>
+            </w:r>
+            <w:proofErr w:type="spellEnd"/>
+            <w:r>
+              <w:t>)}</w:t>
             </w:r>
           </w:p>
           <w:p>
@@ -2443,7 +3109,15 @@
           </w:p>
           <w:p>
             <w:r>
-              <w:t>{measureA}</w:t>
+              <w:t>{</w:t>
+            </w:r>
+            <w:proofErr w:type="spellStart"/>
+            <w:r>
+              <w:t>measureA</w:t>
+            </w:r>
+            <w:proofErr w:type="spellEnd"/>
+            <w:r>
+              <w:t>}</w:t>
             </w:r>
           </w:p>
         </w:tc>
@@ -2471,8 +3145,13 @@
             <w:tcW w:w="3622" w:type="dxa"/>
           </w:tcPr>
           <w:p>
-            <w:r>
-              <w:t>Damaged_materials – unit measure</w:t>
+            <w:proofErr w:type="spellStart"/>
+            <w:r>
+              <w:t>Damaged_materials</w:t>
+            </w:r>
+            <w:proofErr w:type="spellEnd"/>
+            <w:r>
+              <w:t xml:space="preserve"> – unit measure</w:t>
             </w:r>
           </w:p>
         </w:tc>
@@ -2500,9 +3179,19 @@
             <w:tcW w:w="3622" w:type="dxa"/>
           </w:tcPr>
           <w:p>
-            <w:r>
-              <w:t>Damaged_materials – totalQuantityStockedOut</w:t>
-            </w:r>
+            <w:proofErr w:type="spellStart"/>
+            <w:r>
+              <w:t>Damaged_materials</w:t>
+            </w:r>
+            <w:proofErr w:type="spellEnd"/>
+            <w:r>
+              <w:t xml:space="preserve"> – </w:t>
+            </w:r>
+            <w:proofErr w:type="spellStart"/>
+            <w:r>
+              <w:t>totalQuantityStockedOut</w:t>
+            </w:r>
+            <w:proofErr w:type="spellEnd"/>
           </w:p>
           <w:p/>
         </w:tc>
@@ -2530,9 +3219,19 @@
             <w:tcW w:w="3622" w:type="dxa"/>
           </w:tcPr>
           <w:p>
-            <w:r>
-              <w:t>Damaged_materials – date_created</w:t>
-            </w:r>
+            <w:proofErr w:type="spellStart"/>
+            <w:r>
+              <w:t>Damaged_materials</w:t>
+            </w:r>
+            <w:proofErr w:type="spellEnd"/>
+            <w:r>
+              <w:t xml:space="preserve"> – </w:t>
+            </w:r>
+            <w:proofErr w:type="spellStart"/>
+            <w:r>
+              <w:t>date_created</w:t>
+            </w:r>
+            <w:proofErr w:type="spellEnd"/>
           </w:p>
         </w:tc>
       </w:tr>
@@ -2559,9 +3258,19 @@
             <w:tcW w:w="3622" w:type="dxa"/>
           </w:tcPr>
           <w:p>
-            <w:r>
-              <w:t>Damaged_materials – date_modified</w:t>
-            </w:r>
+            <w:proofErr w:type="spellStart"/>
+            <w:r>
+              <w:t>Damaged_materials</w:t>
+            </w:r>
+            <w:proofErr w:type="spellEnd"/>
+            <w:r>
+              <w:t xml:space="preserve"> – </w:t>
+            </w:r>
+            <w:proofErr w:type="spellStart"/>
+            <w:r>
+              <w:t>date_modified</w:t>
+            </w:r>
+            <w:proofErr w:type="spellEnd"/>
           </w:p>
         </w:tc>
       </w:tr>
@@ -2589,7 +3298,15 @@
           </w:tcPr>
           <w:p>
             <w:r>
-              <w:t>Purchase Unit Cost from frame_list*Stocked Out Quantity</w:t>
+              <w:t xml:space="preserve">Purchase Unit Cost from </w:t>
+            </w:r>
+            <w:proofErr w:type="spellStart"/>
+            <w:r>
+              <w:t>frame_list</w:t>
+            </w:r>
+            <w:proofErr w:type="spellEnd"/>
+            <w:r>
+              <w:t>*Stocked Out Quantity</w:t>
             </w:r>
           </w:p>
         </w:tc>
@@ -2651,13 +3368,26 @@
         <w:t xml:space="preserve">1-(Total Lengths </w:t>
       </w:r>
       <w:r>
-        <w:t>damaged StockOut</w:t>
-      </w:r>
+        <w:t xml:space="preserve">damaged </w:t>
+      </w:r>
+      <w:proofErr w:type="spellStart"/>
+      <w:r>
+        <w:t>StockOut</w:t>
+      </w:r>
+      <w:proofErr w:type="spellEnd"/>
       <w:r>
         <w:t>/</w:t>
       </w:r>
       <w:r>
-        <w:t>Total StockIn Amount in Length)]</w:t>
+        <w:t xml:space="preserve">Total </w:t>
+      </w:r>
+      <w:proofErr w:type="spellStart"/>
+      <w:r>
+        <w:t>StockIn</w:t>
+      </w:r>
+      <w:proofErr w:type="spellEnd"/>
+      <w:r>
+        <w:t xml:space="preserve"> Amount in Length)]</w:t>
       </w:r>
       <w:r>
         <w:t>*</w:t>
@@ -2684,16 +3414,26 @@
       <w:pPr>
         <w:spacing w:after="0"/>
       </w:pPr>
+      <w:proofErr w:type="gramStart"/>
       <w:r>
         <w:t>Area{</w:t>
       </w:r>
+      <w:proofErr w:type="gramEnd"/>
     </w:p>
     <w:p>
       <w:pPr>
         <w:spacing w:after="0"/>
       </w:pPr>
       <w:r>
-        <w:t>Get Area first (LxW)</w:t>
+        <w:t>Get Area first (</w:t>
+      </w:r>
+      <w:proofErr w:type="spellStart"/>
+      <w:r>
+        <w:t>LxW</w:t>
+      </w:r>
+      <w:proofErr w:type="spellEnd"/>
+      <w:r>
+        <w:t>)</w:t>
       </w:r>
     </w:p>
     <w:p>
@@ -2710,8 +3450,21 @@
         <w:t>2</w:t>
       </w:r>
       <w:r>
-        <w:t>=measureA*measureB</w:t>
-      </w:r>
+        <w:t>=</w:t>
+      </w:r>
+      <w:proofErr w:type="spellStart"/>
+      <w:r>
+        <w:t>measureA</w:t>
+      </w:r>
+      <w:proofErr w:type="spellEnd"/>
+      <w:r>
+        <w:t>*</w:t>
+      </w:r>
+      <w:proofErr w:type="spellStart"/>
+      <w:r>
+        <w:t>measureB</w:t>
+      </w:r>
+      <w:proofErr w:type="spellEnd"/>
     </w:p>
     <w:p>
       <w:pPr>
@@ -2753,7 +3506,15 @@
         <w:t xml:space="preserve">damaged </w:t>
       </w:r>
       <w:r>
-        <w:t>Stock Out/Total StockIn Amount in Area</w:t>
+        <w:t xml:space="preserve">Stock Out/Total </w:t>
+      </w:r>
+      <w:proofErr w:type="spellStart"/>
+      <w:r>
+        <w:t>StockIn</w:t>
+      </w:r>
+      <w:proofErr w:type="spellEnd"/>
+      <w:r>
+        <w:t xml:space="preserve"> Amount in Area</w:t>
       </w:r>
       <w:r>
         <w:rPr>
@@ -2792,9 +3553,11 @@
       <w:pPr>
         <w:spacing w:after="0"/>
       </w:pPr>
+      <w:proofErr w:type="gramStart"/>
       <w:r>
         <w:t>Weight{</w:t>
       </w:r>
+      <w:proofErr w:type="gramEnd"/>
     </w:p>
     <w:p>
       <w:pPr>
@@ -2819,7 +3582,15 @@
         <w:t xml:space="preserve">damaged </w:t>
       </w:r>
       <w:r>
-        <w:t>Stock Out/Total StockIn Amount in Length)</w:t>
+        <w:t xml:space="preserve">Stock Out/Total </w:t>
+      </w:r>
+      <w:proofErr w:type="spellStart"/>
+      <w:r>
+        <w:t>StockIn</w:t>
+      </w:r>
+      <w:proofErr w:type="spellEnd"/>
+      <w:r>
+        <w:t xml:space="preserve"> Amount in Length)</w:t>
       </w:r>
       <w:r>
         <w:t>]</w:t>
@@ -2846,9 +3617,11 @@
       <w:pPr>
         <w:spacing w:after="0"/>
       </w:pPr>
+      <w:proofErr w:type="gramStart"/>
       <w:r>
         <w:t>Whole{</w:t>
       </w:r>
+      <w:proofErr w:type="gramEnd"/>
     </w:p>
     <w:p>
       <w:pPr>
@@ -2860,8 +3633,13 @@
       <w:r>
         <w:t xml:space="preserve">damaged </w:t>
       </w:r>
-      <w:r>
-        <w:t>Stockout Quantity</w:t>
+      <w:proofErr w:type="spellStart"/>
+      <w:r>
+        <w:t>Stockout</w:t>
+      </w:r>
+      <w:proofErr w:type="spellEnd"/>
+      <w:r>
+        <w:t xml:space="preserve"> Quantity</w:t>
       </w:r>
     </w:p>
     <w:p>
@@ -2884,9 +3662,11 @@
       <w:pPr>
         <w:spacing w:after="0"/>
       </w:pPr>
+      <w:proofErr w:type="spellStart"/>
       <w:r>
         <w:t>MeasureA</w:t>
       </w:r>
+      <w:proofErr w:type="spellEnd"/>
     </w:p>
     <w:p>
       <w:pPr>
@@ -2897,9 +3677,11 @@
         </w:numPr>
         <w:spacing w:after="0"/>
       </w:pPr>
+      <w:proofErr w:type="spellStart"/>
       <w:r>
         <w:t>LengthMeasurement</w:t>
       </w:r>
+      <w:proofErr w:type="spellEnd"/>
     </w:p>
     <w:p>
       <w:pPr>
@@ -2910,9 +3692,11 @@
         </w:numPr>
         <w:spacing w:after="0"/>
       </w:pPr>
+      <w:proofErr w:type="spellStart"/>
       <w:r>
         <w:t>WeightMeasurement</w:t>
       </w:r>
+      <w:proofErr w:type="spellEnd"/>
     </w:p>
     <w:p>
       <w:pPr>
@@ -2923,8 +3707,29 @@
         </w:numPr>
         <w:spacing w:after="0"/>
       </w:pPr>
-      <w:r>
-        <w:t>TotalStockOutQuantity(1 ang value nila and cannot use decimal)</w:t>
+      <w:proofErr w:type="spellStart"/>
+      <w:r>
+        <w:t>TotalStockOutQuantity</w:t>
+      </w:r>
+      <w:proofErr w:type="spellEnd"/>
+      <w:r>
+        <w:t xml:space="preserve">(1 </w:t>
+      </w:r>
+      <w:proofErr w:type="spellStart"/>
+      <w:r>
+        <w:t>ang</w:t>
+      </w:r>
+      <w:proofErr w:type="spellEnd"/>
+      <w:r>
+        <w:t xml:space="preserve"> value </w:t>
+      </w:r>
+      <w:proofErr w:type="spellStart"/>
+      <w:r>
+        <w:t>nila</w:t>
+      </w:r>
+      <w:proofErr w:type="spellEnd"/>
+      <w:r>
+        <w:t xml:space="preserve"> and cannot use decimal)</w:t>
       </w:r>
     </w:p>
     <w:p>
@@ -2944,9 +3749,19 @@
       <w:pPr>
         <w:spacing w:after="0"/>
       </w:pPr>
-      <w:r>
-        <w:t>MeasureA*MeasureB</w:t>
-      </w:r>
+      <w:proofErr w:type="spellStart"/>
+      <w:r>
+        <w:t>MeasureA</w:t>
+      </w:r>
+      <w:proofErr w:type="spellEnd"/>
+      <w:r>
+        <w:t>*</w:t>
+      </w:r>
+      <w:proofErr w:type="spellStart"/>
+      <w:r>
+        <w:t>MeasureB</w:t>
+      </w:r>
+      <w:proofErr w:type="spellEnd"/>
     </w:p>
     <w:p>
       <w:pPr>
@@ -2994,9 +3809,13 @@
       </w:r>
     </w:p>
     <w:p>
+      <w:proofErr w:type="spellStart"/>
+      <w:proofErr w:type="gramStart"/>
       <w:r>
         <w:t>frmFrameList</w:t>
       </w:r>
+      <w:proofErr w:type="spellEnd"/>
+      <w:proofErr w:type="gramEnd"/>
     </w:p>
     <w:tbl>
       <w:tblPr>
@@ -3083,9 +3902,19 @@
             <w:tcW w:w="3117" w:type="dxa"/>
           </w:tcPr>
           <w:p>
-            <w:r>
-              <w:t>Frame_list - frameName</w:t>
-            </w:r>
+            <w:proofErr w:type="spellStart"/>
+            <w:r>
+              <w:t>Frame_list</w:t>
+            </w:r>
+            <w:proofErr w:type="spellEnd"/>
+            <w:r>
+              <w:t xml:space="preserve"> - </w:t>
+            </w:r>
+            <w:proofErr w:type="spellStart"/>
+            <w:r>
+              <w:t>frameName</w:t>
+            </w:r>
+            <w:proofErr w:type="spellEnd"/>
           </w:p>
         </w:tc>
       </w:tr>
@@ -3112,8 +3941,13 @@
             <w:tcW w:w="3117" w:type="dxa"/>
           </w:tcPr>
           <w:p>
-            <w:r>
-              <w:t>Frame_list - dimension</w:t>
+            <w:proofErr w:type="spellStart"/>
+            <w:r>
+              <w:t>Frame_list</w:t>
+            </w:r>
+            <w:proofErr w:type="spellEnd"/>
+            <w:r>
+              <w:t xml:space="preserve"> - dimension</w:t>
             </w:r>
           </w:p>
         </w:tc>
@@ -3141,9 +3975,19 @@
             <w:tcW w:w="3117" w:type="dxa"/>
           </w:tcPr>
           <w:p>
-            <w:r>
-              <w:t>Frame_list – frameDescription</w:t>
-            </w:r>
+            <w:proofErr w:type="spellStart"/>
+            <w:r>
+              <w:t>Frame_list</w:t>
+            </w:r>
+            <w:proofErr w:type="spellEnd"/>
+            <w:r>
+              <w:t xml:space="preserve"> – </w:t>
+            </w:r>
+            <w:proofErr w:type="spellStart"/>
+            <w:r>
+              <w:t>frameDescription</w:t>
+            </w:r>
+            <w:proofErr w:type="spellEnd"/>
           </w:p>
         </w:tc>
       </w:tr>
@@ -3171,7 +4015,23 @@
           </w:tcPr>
           <w:p>
             <w:r>
-              <w:t>Quantity Left = Total of frameStock_In Quantity – Total of sOrder_Details Quantity</w:t>
+              <w:t xml:space="preserve">Quantity Left = Total of </w:t>
+            </w:r>
+            <w:proofErr w:type="spellStart"/>
+            <w:r>
+              <w:t>frameStock_In</w:t>
+            </w:r>
+            <w:proofErr w:type="spellEnd"/>
+            <w:r>
+              <w:t xml:space="preserve"> Quantity – Total of </w:t>
+            </w:r>
+            <w:proofErr w:type="spellStart"/>
+            <w:r>
+              <w:t>sOrder_Details</w:t>
+            </w:r>
+            <w:proofErr w:type="spellEnd"/>
+            <w:r>
+              <w:t xml:space="preserve"> Quantity</w:t>
             </w:r>
           </w:p>
         </w:tc>
@@ -3199,8 +4059,47 @@
             <w:tcW w:w="3117" w:type="dxa"/>
           </w:tcPr>
           <w:p>
-            <w:r>
-              <w:t>Frame_list – unitSalesPrice</w:t>
+            <w:proofErr w:type="spellStart"/>
+            <w:r>
+              <w:t>Frame_list</w:t>
+            </w:r>
+            <w:proofErr w:type="spellEnd"/>
+            <w:r>
+              <w:t xml:space="preserve"> – </w:t>
+            </w:r>
+            <w:proofErr w:type="spellStart"/>
+            <w:r>
+              <w:t>unitSalesPrice</w:t>
+            </w:r>
+            <w:proofErr w:type="spellEnd"/>
+          </w:p>
+        </w:tc>
+      </w:tr>
+      <w:tr>
+        <w:tc>
+          <w:tcPr>
+            <w:tcW w:w="3116" w:type="dxa"/>
+            <w:vMerge/>
+          </w:tcPr>
+          <w:p/>
+        </w:tc>
+        <w:tc>
+          <w:tcPr>
+            <w:tcW w:w="3117" w:type="dxa"/>
+          </w:tcPr>
+          <w:p>
+            <w:r>
+              <w:t>Total Raw Cost based on Quantity Left</w:t>
+            </w:r>
+          </w:p>
+        </w:tc>
+        <w:tc>
+          <w:tcPr>
+            <w:tcW w:w="3117" w:type="dxa"/>
+          </w:tcPr>
+          <w:p>
+            <w:r>
+              <w:t>Total Raw Cost*Quantity</w:t>
             </w:r>
           </w:p>
         </w:tc>
@@ -3292,9 +4191,19 @@
             <w:tcW w:w="3325" w:type="dxa"/>
           </w:tcPr>
           <w:p>
-            <w:r>
-              <w:t>Supply_items - supplyName</w:t>
-            </w:r>
+            <w:proofErr w:type="spellStart"/>
+            <w:r>
+              <w:t>Supply_items</w:t>
+            </w:r>
+            <w:proofErr w:type="spellEnd"/>
+            <w:r>
+              <w:t xml:space="preserve"> - </w:t>
+            </w:r>
+            <w:proofErr w:type="spellStart"/>
+            <w:r>
+              <w:t>supplyName</w:t>
+            </w:r>
+            <w:proofErr w:type="spellEnd"/>
           </w:p>
         </w:tc>
       </w:tr>
@@ -3321,9 +4230,19 @@
             <w:tcW w:w="3325" w:type="dxa"/>
           </w:tcPr>
           <w:p>
-            <w:r>
-              <w:t>Supply_category - categoryName</w:t>
-            </w:r>
+            <w:proofErr w:type="spellStart"/>
+            <w:r>
+              <w:t>Supply_category</w:t>
+            </w:r>
+            <w:proofErr w:type="spellEnd"/>
+            <w:r>
+              <w:t xml:space="preserve"> - </w:t>
+            </w:r>
+            <w:proofErr w:type="spellStart"/>
+            <w:r>
+              <w:t>categoryName</w:t>
+            </w:r>
+            <w:proofErr w:type="spellEnd"/>
           </w:p>
         </w:tc>
       </w:tr>
@@ -3341,8 +4260,10 @@
           </w:tcPr>
           <w:p>
             <w:r>
-              <w:t>Measurements</w:t>
-            </w:r>
+              <w:t>Usage</w:t>
+            </w:r>
+            <w:bookmarkStart w:id="0" w:name="_GoBack"/>
+            <w:bookmarkEnd w:id="0"/>
           </w:p>
         </w:tc>
         <w:tc>
@@ -3350,19 +4271,50 @@
             <w:tcW w:w="3325" w:type="dxa"/>
           </w:tcPr>
           <w:p>
-            <w:r>
-              <w:t>Frame_materials – if(Area, concat(measureADeduction,’x’,</w:t>
-            </w:r>
-          </w:p>
-          <w:p>
-            <w:r>
-              <w:t>measureBDeduction))</w:t>
-            </w:r>
-          </w:p>
-          <w:p>
-            <w:r>
-              <w:t>else measureA</w:t>
-            </w:r>
+            <w:proofErr w:type="spellStart"/>
+            <w:r>
+              <w:t>Frame_materials</w:t>
+            </w:r>
+            <w:proofErr w:type="spellEnd"/>
+            <w:r>
+              <w:t xml:space="preserve"> – if(Area, </w:t>
+            </w:r>
+            <w:proofErr w:type="spellStart"/>
+            <w:r>
+              <w:t>concat</w:t>
+            </w:r>
+            <w:proofErr w:type="spellEnd"/>
+            <w:r>
+              <w:t>(</w:t>
+            </w:r>
+            <w:proofErr w:type="spellStart"/>
+            <w:r>
+              <w:t>measureADeduction</w:t>
+            </w:r>
+            <w:proofErr w:type="spellEnd"/>
+            <w:r>
+              <w:t>,’x’,</w:t>
+            </w:r>
+          </w:p>
+          <w:p>
+            <w:proofErr w:type="spellStart"/>
+            <w:r>
+              <w:t>measureBDeduction</w:t>
+            </w:r>
+            <w:proofErr w:type="spellEnd"/>
+            <w:r>
+              <w:t>))</w:t>
+            </w:r>
+          </w:p>
+          <w:p>
+            <w:r>
+              <w:t xml:space="preserve">else </w:t>
+            </w:r>
+            <w:proofErr w:type="spellStart"/>
+            <w:r>
+              <w:t>measureA</w:t>
+            </w:r>
+            <w:proofErr w:type="spellEnd"/>
           </w:p>
         </w:tc>
       </w:tr>
@@ -3389,9 +4341,19 @@
             <w:tcW w:w="3325" w:type="dxa"/>
           </w:tcPr>
           <w:p>
-            <w:r>
-              <w:t>Frame_materials - unitMeasure</w:t>
-            </w:r>
+            <w:proofErr w:type="spellStart"/>
+            <w:r>
+              <w:t>Frame_materials</w:t>
+            </w:r>
+            <w:proofErr w:type="spellEnd"/>
+            <w:r>
+              <w:t xml:space="preserve"> - </w:t>
+            </w:r>
+            <w:proofErr w:type="spellStart"/>
+            <w:r>
+              <w:t>unitMeasure</w:t>
+            </w:r>
+            <w:proofErr w:type="spellEnd"/>
           </w:p>
         </w:tc>
       </w:tr>
@@ -3429,12 +4391,14 @@
               </w:rPr>
               <w:t xml:space="preserve">See </w:t>
             </w:r>
+            <w:proofErr w:type="spellStart"/>
             <w:r>
               <w:rPr>
                 <w:i/>
               </w:rPr>
               <w:t>FrmFrameCreate</w:t>
             </w:r>
+            <w:proofErr w:type="spellEnd"/>
           </w:p>
         </w:tc>
       </w:tr>
@@ -3472,12 +4436,14 @@
               </w:rPr>
               <w:t xml:space="preserve">See </w:t>
             </w:r>
+            <w:proofErr w:type="spellStart"/>
             <w:r>
               <w:rPr>
                 <w:i/>
               </w:rPr>
               <w:t>FrmFrameCreate</w:t>
             </w:r>
+            <w:proofErr w:type="spellEnd"/>
           </w:p>
         </w:tc>
       </w:tr>
@@ -3493,21 +4459,13 @@
           <w:tcPr>
             <w:tcW w:w="2909" w:type="dxa"/>
           </w:tcPr>
-          <w:p>
-            <w:r>
-              <w:t>Total Raw Cost based on Quantity Left</w:t>
-            </w:r>
-          </w:p>
+          <w:p/>
         </w:tc>
         <w:tc>
           <w:tcPr>
             <w:tcW w:w="3325" w:type="dxa"/>
           </w:tcPr>
-          <w:p>
-            <w:r>
-              <w:t>Raw Cost*Quantity</w:t>
-            </w:r>
-          </w:p>
+          <w:p/>
         </w:tc>
       </w:tr>
     </w:tbl>
@@ -3518,10 +4476,14 @@
       </w:r>
     </w:p>
     <w:p>
+      <w:proofErr w:type="spellStart"/>
+      <w:proofErr w:type="gramStart"/>
       <w:r>
         <w:lastRenderedPageBreak/>
         <w:t>frmFrameCreate</w:t>
       </w:r>
+      <w:proofErr w:type="spellEnd"/>
+      <w:proofErr w:type="gramEnd"/>
     </w:p>
     <w:tbl>
       <w:tblPr>
@@ -3608,9 +4570,19 @@
             <w:tcW w:w="3325" w:type="dxa"/>
           </w:tcPr>
           <w:p>
-            <w:r>
-              <w:t>Supply_items - supplyName</w:t>
-            </w:r>
+            <w:proofErr w:type="spellStart"/>
+            <w:r>
+              <w:t>Supply_items</w:t>
+            </w:r>
+            <w:proofErr w:type="spellEnd"/>
+            <w:r>
+              <w:t xml:space="preserve"> - </w:t>
+            </w:r>
+            <w:proofErr w:type="spellStart"/>
+            <w:r>
+              <w:t>supplyName</w:t>
+            </w:r>
+            <w:proofErr w:type="spellEnd"/>
           </w:p>
         </w:tc>
       </w:tr>
@@ -3637,9 +4609,19 @@
             <w:tcW w:w="3325" w:type="dxa"/>
           </w:tcPr>
           <w:p>
-            <w:r>
-              <w:t>Supply_category - categoryName</w:t>
-            </w:r>
+            <w:proofErr w:type="spellStart"/>
+            <w:r>
+              <w:t>Supply_category</w:t>
+            </w:r>
+            <w:proofErr w:type="spellEnd"/>
+            <w:r>
+              <w:t xml:space="preserve"> - </w:t>
+            </w:r>
+            <w:proofErr w:type="spellStart"/>
+            <w:r>
+              <w:t>categoryName</w:t>
+            </w:r>
+            <w:proofErr w:type="spellEnd"/>
           </w:p>
         </w:tc>
       </w:tr>
@@ -3666,19 +4648,50 @@
             <w:tcW w:w="3325" w:type="dxa"/>
           </w:tcPr>
           <w:p>
-            <w:r>
-              <w:t>Frame_materials – if(Area, concat(measureADeduction,’x’,</w:t>
-            </w:r>
-          </w:p>
-          <w:p>
-            <w:r>
-              <w:t>measureBDeduction))</w:t>
-            </w:r>
-          </w:p>
-          <w:p>
-            <w:r>
-              <w:t>else measureA</w:t>
-            </w:r>
+            <w:proofErr w:type="spellStart"/>
+            <w:r>
+              <w:t>Frame_materials</w:t>
+            </w:r>
+            <w:proofErr w:type="spellEnd"/>
+            <w:r>
+              <w:t xml:space="preserve"> – if(Area, </w:t>
+            </w:r>
+            <w:proofErr w:type="spellStart"/>
+            <w:r>
+              <w:t>concat</w:t>
+            </w:r>
+            <w:proofErr w:type="spellEnd"/>
+            <w:r>
+              <w:t>(</w:t>
+            </w:r>
+            <w:proofErr w:type="spellStart"/>
+            <w:r>
+              <w:t>measureADeduction</w:t>
+            </w:r>
+            <w:proofErr w:type="spellEnd"/>
+            <w:r>
+              <w:t>,’x’,</w:t>
+            </w:r>
+          </w:p>
+          <w:p>
+            <w:proofErr w:type="spellStart"/>
+            <w:r>
+              <w:t>measureBDeduction</w:t>
+            </w:r>
+            <w:proofErr w:type="spellEnd"/>
+            <w:r>
+              <w:t>))</w:t>
+            </w:r>
+          </w:p>
+          <w:p>
+            <w:r>
+              <w:t xml:space="preserve">else </w:t>
+            </w:r>
+            <w:proofErr w:type="spellStart"/>
+            <w:r>
+              <w:t>measureA</w:t>
+            </w:r>
+            <w:proofErr w:type="spellEnd"/>
           </w:p>
         </w:tc>
       </w:tr>
@@ -3705,9 +4718,19 @@
             <w:tcW w:w="3325" w:type="dxa"/>
           </w:tcPr>
           <w:p>
-            <w:r>
-              <w:t>Frame_materials - unitMeasure</w:t>
-            </w:r>
+            <w:proofErr w:type="spellStart"/>
+            <w:r>
+              <w:t>Frame_materials</w:t>
+            </w:r>
+            <w:proofErr w:type="spellEnd"/>
+            <w:r>
+              <w:t xml:space="preserve"> - </w:t>
+            </w:r>
+            <w:proofErr w:type="spellStart"/>
+            <w:r>
+              <w:t>unitMeasure</w:t>
+            </w:r>
+            <w:proofErr w:type="spellEnd"/>
           </w:p>
         </w:tc>
       </w:tr>
@@ -3750,13 +4773,22 @@
                 <w:b/>
                 <w:i/>
               </w:rPr>
-              <w:t>Based on selected Unit Measure from frmFrameAddSupplies</w:t>
-            </w:r>
+              <w:t xml:space="preserve">Based on selected Unit Measure from </w:t>
+            </w:r>
+            <w:proofErr w:type="spellStart"/>
             <w:r>
               <w:rPr>
                 <w:b/>
                 <w:i/>
               </w:rPr>
+              <w:t>frmFrameAddSupplies</w:t>
+            </w:r>
+            <w:proofErr w:type="spellEnd"/>
+            <w:r>
+              <w:rPr>
+                <w:b/>
+                <w:i/>
+              </w:rPr>
               <w:t xml:space="preserve"> = convert through if statements</w:t>
             </w:r>
             <w:r>
@@ -3771,13 +4803,38 @@
                 <w:b/>
                 <w:i/>
               </w:rPr>
-              <w:t xml:space="preserve"> if measurement is not the same as supply_items unitMeasure</w:t>
-            </w:r>
+              <w:t xml:space="preserve"> if measurement is not the same as </w:t>
+            </w:r>
+            <w:proofErr w:type="spellStart"/>
             <w:r>
               <w:rPr>
                 <w:b/>
                 <w:i/>
               </w:rPr>
+              <w:t>supply_items</w:t>
+            </w:r>
+            <w:proofErr w:type="spellEnd"/>
+            <w:r>
+              <w:rPr>
+                <w:b/>
+                <w:i/>
+              </w:rPr>
+              <w:t xml:space="preserve"> </w:t>
+            </w:r>
+            <w:proofErr w:type="spellStart"/>
+            <w:r>
+              <w:rPr>
+                <w:b/>
+                <w:i/>
+              </w:rPr>
+              <w:t>unitMeasure</w:t>
+            </w:r>
+            <w:proofErr w:type="spellEnd"/>
+            <w:r>
+              <w:rPr>
+                <w:b/>
+                <w:i/>
+              </w:rPr>
               <w:t>. Must be lowest whole number unit measure which is 1.</w:t>
             </w:r>
           </w:p>
@@ -3796,13 +4853,26 @@
             <w:r>
               <w:t xml:space="preserve">Unit Measure = </w:t>
             </w:r>
-            <w:r>
-              <w:t>unitPurchasePrice/</w:t>
-            </w:r>
-          </w:p>
-          <w:p>
-            <w:r>
-              <w:t>Based on selected Unit Measure from frmFrameAddSupplies Us</w:t>
+            <w:proofErr w:type="spellStart"/>
+            <w:r>
+              <w:t>unitPurchasePrice</w:t>
+            </w:r>
+            <w:proofErr w:type="spellEnd"/>
+            <w:r>
+              <w:t>/</w:t>
+            </w:r>
+          </w:p>
+          <w:p>
+            <w:r>
+              <w:t xml:space="preserve">Based on selected Unit Measure from </w:t>
+            </w:r>
+            <w:proofErr w:type="spellStart"/>
+            <w:r>
+              <w:t>frmFrameAddSupplies</w:t>
+            </w:r>
+            <w:proofErr w:type="spellEnd"/>
+            <w:r>
+              <w:t xml:space="preserve"> Us</w:t>
             </w:r>
             <w:r>
               <w:t>age</w:t>
@@ -3820,7 +4890,15 @@
           </w:p>
           <w:p>
             <w:r>
-              <w:t>Get Area first (LxW)</w:t>
+              <w:t>Get Area first (</w:t>
+            </w:r>
+            <w:proofErr w:type="spellStart"/>
+            <w:r>
+              <w:t>LxW</w:t>
+            </w:r>
+            <w:proofErr w:type="spellEnd"/>
+            <w:r>
+              <w:t>)</w:t>
             </w:r>
           </w:p>
           <w:p>
@@ -3834,8 +4912,21 @@
               <w:t>2</w:t>
             </w:r>
             <w:r>
-              <w:t>=measureA*measureB</w:t>
-            </w:r>
+              <w:t>=</w:t>
+            </w:r>
+            <w:proofErr w:type="spellStart"/>
+            <w:r>
+              <w:t>measureA</w:t>
+            </w:r>
+            <w:proofErr w:type="spellEnd"/>
+            <w:r>
+              <w:t>*</w:t>
+            </w:r>
+            <w:proofErr w:type="spellStart"/>
+            <w:r>
+              <w:t>measureB</w:t>
+            </w:r>
+            <w:proofErr w:type="spellEnd"/>
           </w:p>
           <w:p/>
           <w:p>
@@ -3846,10 +4937,26 @@
               <w:t xml:space="preserve"> Based on selected Unit Measure </w:t>
             </w:r>
             <w:r>
-              <w:t>= unitPurchasePrice/</w:t>
-            </w:r>
-            <w:r>
-              <w:t xml:space="preserve"> Based on selected Unit Measure from frmFrameAddSupplies Us</w:t>
+              <w:t xml:space="preserve">= </w:t>
+            </w:r>
+            <w:proofErr w:type="spellStart"/>
+            <w:r>
+              <w:t>unitPurchasePrice</w:t>
+            </w:r>
+            <w:proofErr w:type="spellEnd"/>
+            <w:r>
+              <w:t>/</w:t>
+            </w:r>
+            <w:r>
+              <w:t xml:space="preserve"> Based on selected Unit Measure from </w:t>
+            </w:r>
+            <w:proofErr w:type="spellStart"/>
+            <w:r>
+              <w:t>frmFrameAddSupplies</w:t>
+            </w:r>
+            <w:proofErr w:type="spellEnd"/>
+            <w:r>
+              <w:t xml:space="preserve"> Us</w:t>
             </w:r>
             <w:r>
               <w:t>age</w:t>
@@ -3881,12 +4988,28 @@
               <w:t xml:space="preserve"> Based on selected Unit Measure </w:t>
             </w:r>
             <w:r>
-              <w:t>= unitPurchasePrice/</w:t>
-            </w:r>
-          </w:p>
-          <w:p>
-            <w:r>
-              <w:t>Based on selected Unit Measure from frmFrameAddSupplies Us</w:t>
+              <w:t xml:space="preserve">= </w:t>
+            </w:r>
+            <w:proofErr w:type="spellStart"/>
+            <w:r>
+              <w:t>unitPurchasePrice</w:t>
+            </w:r>
+            <w:proofErr w:type="spellEnd"/>
+            <w:r>
+              <w:t>/</w:t>
+            </w:r>
+          </w:p>
+          <w:p>
+            <w:r>
+              <w:t xml:space="preserve">Based on selected Unit Measure from </w:t>
+            </w:r>
+            <w:proofErr w:type="spellStart"/>
+            <w:r>
+              <w:t>frmFrameAddSupplies</w:t>
+            </w:r>
+            <w:proofErr w:type="spellEnd"/>
+            <w:r>
+              <w:t xml:space="preserve"> Us</w:t>
             </w:r>
             <w:r>
               <w:t>age</w:t>
@@ -3913,9 +5036,11 @@
             <w:r>
               <w:t xml:space="preserve">= </w:t>
             </w:r>
+            <w:proofErr w:type="spellStart"/>
             <w:r>
               <w:t>supply_items.unitPurchasePrice</w:t>
             </w:r>
+            <w:proofErr w:type="spellEnd"/>
             <w:r>
               <w:t>}</w:t>
             </w:r>
@@ -3926,9 +5051,11 @@
             </w:r>
           </w:p>
           <w:p>
+            <w:proofErr w:type="spellStart"/>
             <w:r>
               <w:t>MeasureA</w:t>
             </w:r>
+            <w:proofErr w:type="spellEnd"/>
           </w:p>
           <w:p>
             <w:pPr>
@@ -3938,9 +5065,11 @@
                 <w:numId w:val="1"/>
               </w:numPr>
             </w:pPr>
+            <w:proofErr w:type="spellStart"/>
             <w:r>
               <w:t>LengthMeasurement</w:t>
             </w:r>
+            <w:proofErr w:type="spellEnd"/>
           </w:p>
           <w:p>
             <w:pPr>
@@ -3950,10 +5079,12 @@
                 <w:numId w:val="1"/>
               </w:numPr>
             </w:pPr>
+            <w:proofErr w:type="spellStart"/>
             <w:r>
               <w:lastRenderedPageBreak/>
               <w:t>WeightMeasurement</w:t>
             </w:r>
+            <w:proofErr w:type="spellEnd"/>
           </w:p>
           <w:p>
             <w:pPr>
@@ -3963,8 +5094,29 @@
                 <w:numId w:val="1"/>
               </w:numPr>
             </w:pPr>
-            <w:r>
-              <w:t>TotalStockOutQuantity(1 ang value nila and cannot use decimal)</w:t>
+            <w:proofErr w:type="spellStart"/>
+            <w:r>
+              <w:t>TotalStockOutQuantity</w:t>
+            </w:r>
+            <w:proofErr w:type="spellEnd"/>
+            <w:r>
+              <w:t xml:space="preserve">(1 </w:t>
+            </w:r>
+            <w:proofErr w:type="spellStart"/>
+            <w:r>
+              <w:t>ang</w:t>
+            </w:r>
+            <w:proofErr w:type="spellEnd"/>
+            <w:r>
+              <w:t xml:space="preserve"> value </w:t>
+            </w:r>
+            <w:proofErr w:type="spellStart"/>
+            <w:r>
+              <w:t>nila</w:t>
+            </w:r>
+            <w:proofErr w:type="spellEnd"/>
+            <w:r>
+              <w:t xml:space="preserve"> and cannot use decimal)</w:t>
             </w:r>
           </w:p>
           <w:p>
@@ -3980,9 +5132,19 @@
             </w:r>
           </w:p>
           <w:p>
-            <w:r>
-              <w:t>MeasureA*MeasureB</w:t>
-            </w:r>
+            <w:proofErr w:type="spellStart"/>
+            <w:r>
+              <w:t>MeasureA</w:t>
+            </w:r>
+            <w:proofErr w:type="spellEnd"/>
+            <w:r>
+              <w:t>*</w:t>
+            </w:r>
+            <w:proofErr w:type="spellStart"/>
+            <w:r>
+              <w:t>MeasureB</w:t>
+            </w:r>
+            <w:proofErr w:type="spellEnd"/>
           </w:p>
           <w:p>
             <w:r>
@@ -4063,7 +5225,15 @@
           </w:p>
           <w:p>
             <w:r>
-              <w:t>Get Area first (LxW)</w:t>
+              <w:t>Get Area first (</w:t>
+            </w:r>
+            <w:proofErr w:type="spellStart"/>
+            <w:r>
+              <w:t>LxW</w:t>
+            </w:r>
+            <w:proofErr w:type="spellEnd"/>
+            <w:r>
+              <w:t>)</w:t>
             </w:r>
           </w:p>
           <w:p>
@@ -4077,8 +5247,21 @@
               <w:t>2</w:t>
             </w:r>
             <w:r>
-              <w:t>=measureA*measureB</w:t>
-            </w:r>
+              <w:t>=</w:t>
+            </w:r>
+            <w:proofErr w:type="spellStart"/>
+            <w:r>
+              <w:t>measureA</w:t>
+            </w:r>
+            <w:proofErr w:type="spellEnd"/>
+            <w:r>
+              <w:t>*</w:t>
+            </w:r>
+            <w:proofErr w:type="spellStart"/>
+            <w:r>
+              <w:t>measureB</w:t>
+            </w:r>
+            <w:proofErr w:type="spellEnd"/>
           </w:p>
           <w:p/>
           <w:p>
@@ -4171,9 +5354,11 @@
             </w:r>
           </w:p>
           <w:p>
+            <w:proofErr w:type="spellStart"/>
             <w:r>
               <w:t>MeasureA</w:t>
             </w:r>
+            <w:proofErr w:type="spellEnd"/>
           </w:p>
           <w:p>
             <w:pPr>
@@ -4183,9 +5368,11 @@
                 <w:numId w:val="1"/>
               </w:numPr>
             </w:pPr>
+            <w:proofErr w:type="spellStart"/>
             <w:r>
               <w:t>LengthMeasurement</w:t>
             </w:r>
+            <w:proofErr w:type="spellEnd"/>
           </w:p>
           <w:p>
             <w:pPr>
@@ -4195,9 +5382,11 @@
                 <w:numId w:val="1"/>
               </w:numPr>
             </w:pPr>
+            <w:proofErr w:type="spellStart"/>
             <w:r>
               <w:t>WeightMeasurement</w:t>
             </w:r>
+            <w:proofErr w:type="spellEnd"/>
           </w:p>
           <w:p>
             <w:pPr>
@@ -4207,14 +5396,45 @@
                 <w:numId w:val="1"/>
               </w:numPr>
             </w:pPr>
-            <w:r>
-              <w:t>TotalStockOutQuantity(1 ang value nila and cannot use decimal)</w:t>
-            </w:r>
-          </w:p>
-          <w:p>
-            <w:r>
-              <w:t>MeasureA*MeasureB</w:t>
-            </w:r>
+            <w:proofErr w:type="spellStart"/>
+            <w:r>
+              <w:t>TotalStockOutQuantity</w:t>
+            </w:r>
+            <w:proofErr w:type="spellEnd"/>
+            <w:r>
+              <w:t xml:space="preserve">(1 </w:t>
+            </w:r>
+            <w:proofErr w:type="spellStart"/>
+            <w:r>
+              <w:t>ang</w:t>
+            </w:r>
+            <w:proofErr w:type="spellEnd"/>
+            <w:r>
+              <w:t xml:space="preserve"> value </w:t>
+            </w:r>
+            <w:proofErr w:type="spellStart"/>
+            <w:r>
+              <w:t>nila</w:t>
+            </w:r>
+            <w:proofErr w:type="spellEnd"/>
+            <w:r>
+              <w:t xml:space="preserve"> and cannot use decimal)</w:t>
+            </w:r>
+          </w:p>
+          <w:p>
+            <w:proofErr w:type="spellStart"/>
+            <w:r>
+              <w:t>MeasureA</w:t>
+            </w:r>
+            <w:proofErr w:type="spellEnd"/>
+            <w:r>
+              <w:t>*</w:t>
+            </w:r>
+            <w:proofErr w:type="spellStart"/>
+            <w:r>
+              <w:t>MeasureB</w:t>
+            </w:r>
+            <w:proofErr w:type="spellEnd"/>
           </w:p>
           <w:p>
             <w:pPr>
@@ -4241,17 +5461,32 @@
         </w:tc>
       </w:tr>
     </w:tbl>
-    <w:p/>
     <w:p>
-      <w:r>
-        <w:br w:type="page"/>
+      <w:proofErr w:type="spellStart"/>
+      <w:proofErr w:type="gramStart"/>
+      <w:r>
+        <w:t>frmFrameCreate</w:t>
+      </w:r>
+      <w:proofErr w:type="spellEnd"/>
+      <w:proofErr w:type="gramEnd"/>
+      <w:r>
+        <w:t xml:space="preserve"> Total Raw Cost of a Single Unit +=Raw Cost</w:t>
       </w:r>
     </w:p>
     <w:p>
       <w:r>
+        <w:br w:type="page"/>
+      </w:r>
+    </w:p>
+    <w:p>
+      <w:proofErr w:type="spellStart"/>
+      <w:proofErr w:type="gramStart"/>
+      <w:r>
         <w:lastRenderedPageBreak/>
         <w:t>frmFrameEdit</w:t>
       </w:r>
+      <w:proofErr w:type="spellEnd"/>
+      <w:proofErr w:type="gramEnd"/>
     </w:p>
     <w:tbl>
       <w:tblPr>
@@ -4338,9 +5573,19 @@
             <w:tcW w:w="3325" w:type="dxa"/>
           </w:tcPr>
           <w:p>
-            <w:r>
-              <w:t>Supply_items - supplyName</w:t>
-            </w:r>
+            <w:proofErr w:type="spellStart"/>
+            <w:r>
+              <w:t>Supply_items</w:t>
+            </w:r>
+            <w:proofErr w:type="spellEnd"/>
+            <w:r>
+              <w:t xml:space="preserve"> - </w:t>
+            </w:r>
+            <w:proofErr w:type="spellStart"/>
+            <w:r>
+              <w:t>supplyName</w:t>
+            </w:r>
+            <w:proofErr w:type="spellEnd"/>
           </w:p>
         </w:tc>
       </w:tr>
@@ -4367,9 +5612,19 @@
             <w:tcW w:w="3325" w:type="dxa"/>
           </w:tcPr>
           <w:p>
-            <w:r>
-              <w:t>Supply_category - categoryName</w:t>
-            </w:r>
+            <w:proofErr w:type="spellStart"/>
+            <w:r>
+              <w:t>Supply_category</w:t>
+            </w:r>
+            <w:proofErr w:type="spellEnd"/>
+            <w:r>
+              <w:t xml:space="preserve"> - </w:t>
+            </w:r>
+            <w:proofErr w:type="spellStart"/>
+            <w:r>
+              <w:t>categoryName</w:t>
+            </w:r>
+            <w:proofErr w:type="spellEnd"/>
           </w:p>
         </w:tc>
       </w:tr>
@@ -4396,19 +5651,50 @@
             <w:tcW w:w="3325" w:type="dxa"/>
           </w:tcPr>
           <w:p>
-            <w:r>
-              <w:t>Frame_materials – if(Area, concat(measureADeduction,’x’,</w:t>
-            </w:r>
-          </w:p>
-          <w:p>
-            <w:r>
-              <w:t>measureBDeduction))</w:t>
-            </w:r>
-          </w:p>
-          <w:p>
-            <w:r>
-              <w:t>else measureA</w:t>
-            </w:r>
+            <w:proofErr w:type="spellStart"/>
+            <w:r>
+              <w:t>Frame_materials</w:t>
+            </w:r>
+            <w:proofErr w:type="spellEnd"/>
+            <w:r>
+              <w:t xml:space="preserve"> – if(Area, </w:t>
+            </w:r>
+            <w:proofErr w:type="spellStart"/>
+            <w:r>
+              <w:t>concat</w:t>
+            </w:r>
+            <w:proofErr w:type="spellEnd"/>
+            <w:r>
+              <w:t>(</w:t>
+            </w:r>
+            <w:proofErr w:type="spellStart"/>
+            <w:r>
+              <w:t>measureADeduction</w:t>
+            </w:r>
+            <w:proofErr w:type="spellEnd"/>
+            <w:r>
+              <w:t>,’x’,</w:t>
+            </w:r>
+          </w:p>
+          <w:p>
+            <w:proofErr w:type="spellStart"/>
+            <w:r>
+              <w:t>measureBDeduction</w:t>
+            </w:r>
+            <w:proofErr w:type="spellEnd"/>
+            <w:r>
+              <w:t>))</w:t>
+            </w:r>
+          </w:p>
+          <w:p>
+            <w:r>
+              <w:t xml:space="preserve">else </w:t>
+            </w:r>
+            <w:proofErr w:type="spellStart"/>
+            <w:r>
+              <w:t>measureA</w:t>
+            </w:r>
+            <w:proofErr w:type="spellEnd"/>
           </w:p>
         </w:tc>
       </w:tr>
@@ -4435,9 +5721,19 @@
             <w:tcW w:w="3325" w:type="dxa"/>
           </w:tcPr>
           <w:p>
-            <w:r>
-              <w:t>Frame_materials - unitMeasure</w:t>
-            </w:r>
+            <w:proofErr w:type="spellStart"/>
+            <w:r>
+              <w:t>Frame_materials</w:t>
+            </w:r>
+            <w:proofErr w:type="spellEnd"/>
+            <w:r>
+              <w:t xml:space="preserve"> - </w:t>
+            </w:r>
+            <w:proofErr w:type="spellStart"/>
+            <w:r>
+              <w:t>unitMeasure</w:t>
+            </w:r>
+            <w:proofErr w:type="spellEnd"/>
           </w:p>
         </w:tc>
       </w:tr>
@@ -4467,9 +5763,11 @@
             <w:r>
               <w:t xml:space="preserve">See </w:t>
             </w:r>
+            <w:proofErr w:type="spellStart"/>
             <w:r>
               <w:t>FrmFrameCreate</w:t>
             </w:r>
+            <w:proofErr w:type="spellEnd"/>
           </w:p>
         </w:tc>
       </w:tr>
@@ -4499,18 +5797,24 @@
             <w:r>
               <w:t xml:space="preserve">See </w:t>
             </w:r>
+            <w:proofErr w:type="spellStart"/>
             <w:r>
               <w:t>FrmFrameCreate</w:t>
             </w:r>
+            <w:proofErr w:type="spellEnd"/>
           </w:p>
         </w:tc>
       </w:tr>
     </w:tbl>
     <w:p/>
     <w:p>
+      <w:proofErr w:type="spellStart"/>
+      <w:proofErr w:type="gramStart"/>
       <w:r>
         <w:t>frmFrameAddSuppliesUsed</w:t>
       </w:r>
+      <w:proofErr w:type="spellEnd"/>
+      <w:proofErr w:type="gramEnd"/>
     </w:p>
     <w:tbl>
       <w:tblPr>
@@ -4598,8 +5902,13 @@
           </w:tcPr>
           <w:p>
             <w:r>
-              <w:t>supplier - supplierName</w:t>
-            </w:r>
+              <w:t xml:space="preserve">supplier - </w:t>
+            </w:r>
+            <w:proofErr w:type="spellStart"/>
+            <w:r>
+              <w:t>supplierName</w:t>
+            </w:r>
+            <w:proofErr w:type="spellEnd"/>
           </w:p>
         </w:tc>
       </w:tr>
@@ -4627,8 +5936,13 @@
           </w:tcPr>
           <w:p>
             <w:r>
-              <w:t>supplier - supplierDetails</w:t>
-            </w:r>
+              <w:t xml:space="preserve">supplier - </w:t>
+            </w:r>
+            <w:proofErr w:type="spellStart"/>
+            <w:r>
+              <w:t>supplierDetails</w:t>
+            </w:r>
+            <w:proofErr w:type="spellEnd"/>
           </w:p>
         </w:tc>
       </w:tr>
@@ -4655,8 +5969,29 @@
             <w:tcW w:w="3117" w:type="dxa"/>
           </w:tcPr>
           <w:p>
-            <w:r>
-              <w:t>Supply_items – if Area{concat(measureA,measureB)}</w:t>
+            <w:proofErr w:type="spellStart"/>
+            <w:r>
+              <w:t>Supply_items</w:t>
+            </w:r>
+            <w:proofErr w:type="spellEnd"/>
+            <w:r>
+              <w:t xml:space="preserve"> – if Area{</w:t>
+            </w:r>
+            <w:proofErr w:type="spellStart"/>
+            <w:r>
+              <w:t>concat</w:t>
+            </w:r>
+            <w:proofErr w:type="spellEnd"/>
+            <w:r>
+              <w:t>(</w:t>
+            </w:r>
+            <w:proofErr w:type="spellStart"/>
+            <w:r>
+              <w:t>measureA,measureB</w:t>
+            </w:r>
+            <w:proofErr w:type="spellEnd"/>
+            <w:r>
+              <w:t>)}</w:t>
             </w:r>
           </w:p>
           <w:p>
@@ -4666,7 +6001,15 @@
           </w:p>
           <w:p>
             <w:r>
-              <w:t>{measureA}</w:t>
+              <w:t>{</w:t>
+            </w:r>
+            <w:proofErr w:type="spellStart"/>
+            <w:r>
+              <w:t>measureA</w:t>
+            </w:r>
+            <w:proofErr w:type="spellEnd"/>
+            <w:r>
+              <w:t>}</w:t>
             </w:r>
           </w:p>
         </w:tc>
@@ -4674,9 +6017,13 @@
     </w:tbl>
     <w:p/>
     <w:p>
+      <w:proofErr w:type="spellStart"/>
+      <w:proofErr w:type="gramStart"/>
       <w:r>
         <w:t>frmFrameEditSuppliesUsed</w:t>
       </w:r>
+      <w:proofErr w:type="spellEnd"/>
+      <w:proofErr w:type="gramEnd"/>
     </w:p>
     <w:tbl>
       <w:tblPr>
@@ -4764,8 +6111,13 @@
           </w:tcPr>
           <w:p>
             <w:r>
-              <w:t>supplier - supplierName</w:t>
-            </w:r>
+              <w:t xml:space="preserve">supplier - </w:t>
+            </w:r>
+            <w:proofErr w:type="spellStart"/>
+            <w:r>
+              <w:t>supplierName</w:t>
+            </w:r>
+            <w:proofErr w:type="spellEnd"/>
           </w:p>
         </w:tc>
       </w:tr>
@@ -4793,8 +6145,13 @@
           </w:tcPr>
           <w:p>
             <w:r>
-              <w:t>supplier - supplierDetails</w:t>
-            </w:r>
+              <w:t xml:space="preserve">supplier - </w:t>
+            </w:r>
+            <w:proofErr w:type="spellStart"/>
+            <w:r>
+              <w:t>supplierDetails</w:t>
+            </w:r>
+            <w:proofErr w:type="spellEnd"/>
           </w:p>
         </w:tc>
       </w:tr>
@@ -4821,8 +6178,29 @@
             <w:tcW w:w="3117" w:type="dxa"/>
           </w:tcPr>
           <w:p>
-            <w:r>
-              <w:t>Supply_items – if Area{concat(measureA,measureB)}</w:t>
+            <w:proofErr w:type="spellStart"/>
+            <w:r>
+              <w:t>Supply_items</w:t>
+            </w:r>
+            <w:proofErr w:type="spellEnd"/>
+            <w:r>
+              <w:t xml:space="preserve"> – if Area{</w:t>
+            </w:r>
+            <w:proofErr w:type="spellStart"/>
+            <w:r>
+              <w:t>concat</w:t>
+            </w:r>
+            <w:proofErr w:type="spellEnd"/>
+            <w:r>
+              <w:t>(</w:t>
+            </w:r>
+            <w:proofErr w:type="spellStart"/>
+            <w:r>
+              <w:t>measureA,measureB</w:t>
+            </w:r>
+            <w:proofErr w:type="spellEnd"/>
+            <w:r>
+              <w:t>)}</w:t>
             </w:r>
           </w:p>
           <w:p>
@@ -4832,7 +6210,15 @@
           </w:p>
           <w:p>
             <w:r>
-              <w:t>{measureA}</w:t>
+              <w:t>{</w:t>
+            </w:r>
+            <w:proofErr w:type="spellStart"/>
+            <w:r>
+              <w:t>measureA</w:t>
+            </w:r>
+            <w:proofErr w:type="spellEnd"/>
+            <w:r>
+              <w:t>}</w:t>
             </w:r>
           </w:p>
         </w:tc>
@@ -4840,9 +6226,13 @@
     </w:tbl>
     <w:p/>
     <w:p>
+      <w:proofErr w:type="spellStart"/>
+      <w:proofErr w:type="gramStart"/>
       <w:r>
         <w:t>frmFrameStockInAdd</w:t>
       </w:r>
+      <w:proofErr w:type="spellEnd"/>
+      <w:proofErr w:type="gramEnd"/>
     </w:p>
     <w:tbl>
       <w:tblPr>
@@ -4929,9 +6319,11 @@
             <w:tcW w:w="3117" w:type="dxa"/>
           </w:tcPr>
           <w:p>
+            <w:proofErr w:type="spellStart"/>
             <w:r>
               <w:t>FrameStock_In</w:t>
             </w:r>
+            <w:proofErr w:type="spellEnd"/>
             <w:r>
               <w:t xml:space="preserve"> </w:t>
             </w:r>
@@ -4941,9 +6333,11 @@
             <w:r>
               <w:t xml:space="preserve"> </w:t>
             </w:r>
+            <w:proofErr w:type="spellStart"/>
             <w:r>
               <w:t>dateStockIn</w:t>
             </w:r>
+            <w:proofErr w:type="spellEnd"/>
           </w:p>
         </w:tc>
       </w:tr>
@@ -4970,15 +6364,19 @@
             <w:tcW w:w="3117" w:type="dxa"/>
           </w:tcPr>
           <w:p>
+            <w:proofErr w:type="spellStart"/>
             <w:r>
               <w:t>FrameStock_In</w:t>
             </w:r>
+            <w:proofErr w:type="spellEnd"/>
             <w:r>
               <w:t xml:space="preserve"> - </w:t>
             </w:r>
+            <w:proofErr w:type="spellStart"/>
             <w:r>
               <w:t>stockInQuantity</w:t>
             </w:r>
+            <w:proofErr w:type="spellEnd"/>
           </w:p>
         </w:tc>
       </w:tr>
@@ -5005,9 +6403,19 @@
             <w:tcW w:w="3117" w:type="dxa"/>
           </w:tcPr>
           <w:p>
-            <w:r>
-              <w:t>FrameStock_In - dateModified</w:t>
-            </w:r>
+            <w:proofErr w:type="spellStart"/>
+            <w:r>
+              <w:t>FrameStock_In</w:t>
+            </w:r>
+            <w:proofErr w:type="spellEnd"/>
+            <w:r>
+              <w:t xml:space="preserve"> - </w:t>
+            </w:r>
+            <w:proofErr w:type="spellStart"/>
+            <w:r>
+              <w:t>dateModified</w:t>
+            </w:r>
+            <w:proofErr w:type="spellEnd"/>
           </w:p>
         </w:tc>
       </w:tr>
@@ -5043,8 +6451,29 @@
             <w:r>
               <w:t xml:space="preserve"> </w:t>
             </w:r>
-            <w:r>
-              <w:t>concat(lastname, ‘, ’, firstname)</w:t>
+            <w:proofErr w:type="spellStart"/>
+            <w:r>
+              <w:t>concat</w:t>
+            </w:r>
+            <w:proofErr w:type="spellEnd"/>
+            <w:r>
+              <w:t>(</w:t>
+            </w:r>
+            <w:proofErr w:type="spellStart"/>
+            <w:r>
+              <w:t>lastname</w:t>
+            </w:r>
+            <w:proofErr w:type="spellEnd"/>
+            <w:r>
+              <w:t xml:space="preserve">, ‘, ’, </w:t>
+            </w:r>
+            <w:proofErr w:type="spellStart"/>
+            <w:r>
+              <w:t>firstname</w:t>
+            </w:r>
+            <w:proofErr w:type="spellEnd"/>
+            <w:r>
+              <w:t>)</w:t>
             </w:r>
           </w:p>
         </w:tc>
@@ -5073,7 +6502,15 @@
           </w:tcPr>
           <w:p>
             <w:r>
-              <w:t>Raw Cost from FrmFrameCreate*Stock</w:t>
+              <w:t xml:space="preserve">Raw Cost from </w:t>
+            </w:r>
+            <w:proofErr w:type="spellStart"/>
+            <w:r>
+              <w:t>FrmFrameCreate</w:t>
+            </w:r>
+            <w:proofErr w:type="spellEnd"/>
+            <w:r>
+              <w:t>*Stock</w:t>
             </w:r>
             <w:r>
               <w:t>ed</w:t>
@@ -5087,20 +6524,33 @@
     </w:tbl>
     <w:p/>
     <w:p>
+      <w:proofErr w:type="spellStart"/>
+      <w:proofErr w:type="gramStart"/>
       <w:r>
         <w:lastRenderedPageBreak/>
         <w:t>frmFrameStockInUpdate</w:t>
       </w:r>
+      <w:proofErr w:type="spellEnd"/>
+      <w:proofErr w:type="gramEnd"/>
     </w:p>
     <w:p>
       <w:r>
-        <w:t>Retrieve data from selected item in frmFrameStockInAdd</w:t>
-      </w:r>
+        <w:t xml:space="preserve">Retrieve data from selected item in </w:t>
+      </w:r>
+      <w:proofErr w:type="spellStart"/>
+      <w:r>
+        <w:t>frmFrameStockInAdd</w:t>
+      </w:r>
+      <w:proofErr w:type="spellEnd"/>
     </w:p>
     <w:p>
+      <w:proofErr w:type="spellStart"/>
+      <w:proofErr w:type="gramStart"/>
       <w:r>
         <w:t>frmFrameStockInAdd</w:t>
       </w:r>
+      <w:proofErr w:type="spellEnd"/>
+      <w:proofErr w:type="gramEnd"/>
     </w:p>
     <w:tbl>
       <w:tblPr>
@@ -5187,9 +6637,19 @@
             <w:tcW w:w="3117" w:type="dxa"/>
           </w:tcPr>
           <w:p>
-            <w:r>
-              <w:t>FrameStock_In – dateStockIn</w:t>
-            </w:r>
+            <w:proofErr w:type="spellStart"/>
+            <w:r>
+              <w:t>FrameStock_In</w:t>
+            </w:r>
+            <w:proofErr w:type="spellEnd"/>
+            <w:r>
+              <w:t xml:space="preserve"> – </w:t>
+            </w:r>
+            <w:proofErr w:type="spellStart"/>
+            <w:r>
+              <w:t>dateStockIn</w:t>
+            </w:r>
+            <w:proofErr w:type="spellEnd"/>
           </w:p>
         </w:tc>
       </w:tr>
@@ -5216,9 +6676,19 @@
             <w:tcW w:w="3117" w:type="dxa"/>
           </w:tcPr>
           <w:p>
-            <w:r>
-              <w:t>FrameStock_In - stockInQuantity</w:t>
-            </w:r>
+            <w:proofErr w:type="spellStart"/>
+            <w:r>
+              <w:t>FrameStock_In</w:t>
+            </w:r>
+            <w:proofErr w:type="spellEnd"/>
+            <w:r>
+              <w:t xml:space="preserve"> - </w:t>
+            </w:r>
+            <w:proofErr w:type="spellStart"/>
+            <w:r>
+              <w:t>stockInQuantity</w:t>
+            </w:r>
+            <w:proofErr w:type="spellEnd"/>
           </w:p>
         </w:tc>
       </w:tr>
@@ -5245,9 +6715,19 @@
             <w:tcW w:w="3117" w:type="dxa"/>
           </w:tcPr>
           <w:p>
-            <w:r>
-              <w:t>FrameStock_In - dateModified</w:t>
-            </w:r>
+            <w:proofErr w:type="spellStart"/>
+            <w:r>
+              <w:t>FrameStock_In</w:t>
+            </w:r>
+            <w:proofErr w:type="spellEnd"/>
+            <w:r>
+              <w:t xml:space="preserve"> - </w:t>
+            </w:r>
+            <w:proofErr w:type="spellStart"/>
+            <w:r>
+              <w:t>dateModified</w:t>
+            </w:r>
+            <w:proofErr w:type="spellEnd"/>
           </w:p>
         </w:tc>
       </w:tr>
@@ -5275,7 +6755,31 @@
           </w:tcPr>
           <w:p>
             <w:r>
-              <w:t>Employee – concat(lastname, ‘, ’, firstname)</w:t>
+              <w:t xml:space="preserve">Employee – </w:t>
+            </w:r>
+            <w:proofErr w:type="spellStart"/>
+            <w:r>
+              <w:t>concat</w:t>
+            </w:r>
+            <w:proofErr w:type="spellEnd"/>
+            <w:r>
+              <w:t>(</w:t>
+            </w:r>
+            <w:proofErr w:type="spellStart"/>
+            <w:r>
+              <w:t>lastname</w:t>
+            </w:r>
+            <w:proofErr w:type="spellEnd"/>
+            <w:r>
+              <w:t xml:space="preserve">, ‘, ’, </w:t>
+            </w:r>
+            <w:proofErr w:type="spellStart"/>
+            <w:r>
+              <w:t>firstname</w:t>
+            </w:r>
+            <w:proofErr w:type="spellEnd"/>
+            <w:r>
+              <w:t>)</w:t>
             </w:r>
           </w:p>
         </w:tc>
@@ -5304,7 +6808,15 @@
           </w:tcPr>
           <w:p>
             <w:r>
-              <w:t>Raw Cost from FrmFrameCreate*Stocked In Quantity</w:t>
+              <w:t xml:space="preserve">Raw Cost from </w:t>
+            </w:r>
+            <w:proofErr w:type="spellStart"/>
+            <w:r>
+              <w:t>FrmFrameCreate</w:t>
+            </w:r>
+            <w:proofErr w:type="spellEnd"/>
+            <w:r>
+              <w:t>*Stocked In Quantity</w:t>
             </w:r>
           </w:p>
         </w:tc>
@@ -5312,9 +6824,13 @@
     </w:tbl>
     <w:p/>
     <w:p>
+      <w:proofErr w:type="spellStart"/>
+      <w:proofErr w:type="gramStart"/>
       <w:r>
         <w:t>frmFrameDamageItems</w:t>
       </w:r>
+      <w:proofErr w:type="spellEnd"/>
+      <w:proofErr w:type="gramEnd"/>
     </w:p>
     <w:tbl>
       <w:tblPr>
@@ -5401,9 +6917,19 @@
             <w:tcW w:w="3117" w:type="dxa"/>
           </w:tcPr>
           <w:p>
-            <w:r>
-              <w:t>FrameStock_In – dateStockIn</w:t>
-            </w:r>
+            <w:proofErr w:type="spellStart"/>
+            <w:r>
+              <w:t>FrameStock_In</w:t>
+            </w:r>
+            <w:proofErr w:type="spellEnd"/>
+            <w:r>
+              <w:t xml:space="preserve"> – </w:t>
+            </w:r>
+            <w:proofErr w:type="spellStart"/>
+            <w:r>
+              <w:t>dateStockIn</w:t>
+            </w:r>
+            <w:proofErr w:type="spellEnd"/>
           </w:p>
         </w:tc>
       </w:tr>
@@ -5436,9 +6962,19 @@
             <w:tcW w:w="3117" w:type="dxa"/>
           </w:tcPr>
           <w:p>
-            <w:r>
-              <w:t>FrameStock_In - stockInQuantity</w:t>
-            </w:r>
+            <w:proofErr w:type="spellStart"/>
+            <w:r>
+              <w:t>FrameStock_In</w:t>
+            </w:r>
+            <w:proofErr w:type="spellEnd"/>
+            <w:r>
+              <w:t xml:space="preserve"> - </w:t>
+            </w:r>
+            <w:proofErr w:type="spellStart"/>
+            <w:r>
+              <w:t>stockInQuantity</w:t>
+            </w:r>
+            <w:proofErr w:type="spellEnd"/>
           </w:p>
         </w:tc>
       </w:tr>
@@ -5465,9 +7001,19 @@
             <w:tcW w:w="3117" w:type="dxa"/>
           </w:tcPr>
           <w:p>
-            <w:r>
-              <w:t>FrameStock_In - dateModified</w:t>
-            </w:r>
+            <w:proofErr w:type="spellStart"/>
+            <w:r>
+              <w:t>FrameStock_In</w:t>
+            </w:r>
+            <w:proofErr w:type="spellEnd"/>
+            <w:r>
+              <w:t xml:space="preserve"> - </w:t>
+            </w:r>
+            <w:proofErr w:type="spellStart"/>
+            <w:r>
+              <w:t>dateModified</w:t>
+            </w:r>
+            <w:proofErr w:type="spellEnd"/>
           </w:p>
         </w:tc>
       </w:tr>
@@ -5500,9 +7046,11 @@
             <w:r>
               <w:t xml:space="preserve"> Cost from </w:t>
             </w:r>
+            <w:proofErr w:type="spellStart"/>
             <w:r>
               <w:t>frame_list</w:t>
             </w:r>
+            <w:proofErr w:type="spellEnd"/>
             <w:r>
               <w:t xml:space="preserve">*Stocked </w:t>
             </w:r>
@@ -5518,9 +7066,13 @@
     </w:tbl>
     <w:p/>
     <w:p>
+      <w:proofErr w:type="spellStart"/>
+      <w:proofErr w:type="gramStart"/>
       <w:r>
         <w:t>frmFrameArchivedList</w:t>
       </w:r>
+      <w:proofErr w:type="spellEnd"/>
+      <w:proofErr w:type="gramEnd"/>
     </w:p>
     <w:tbl>
       <w:tblPr>
@@ -5607,9 +7159,19 @@
             <w:tcW w:w="3117" w:type="dxa"/>
           </w:tcPr>
           <w:p>
-            <w:r>
-              <w:t>Frame_list - frameName</w:t>
-            </w:r>
+            <w:proofErr w:type="spellStart"/>
+            <w:r>
+              <w:t>Frame_list</w:t>
+            </w:r>
+            <w:proofErr w:type="spellEnd"/>
+            <w:r>
+              <w:t xml:space="preserve"> - </w:t>
+            </w:r>
+            <w:proofErr w:type="spellStart"/>
+            <w:r>
+              <w:t>frameName</w:t>
+            </w:r>
+            <w:proofErr w:type="spellEnd"/>
           </w:p>
         </w:tc>
       </w:tr>
@@ -5636,8 +7198,13 @@
             <w:tcW w:w="3117" w:type="dxa"/>
           </w:tcPr>
           <w:p>
-            <w:r>
-              <w:t xml:space="preserve">Frame_list - </w:t>
+            <w:proofErr w:type="spellStart"/>
+            <w:r>
+              <w:t>Frame_list</w:t>
+            </w:r>
+            <w:proofErr w:type="spellEnd"/>
+            <w:r>
+              <w:t xml:space="preserve"> - </w:t>
             </w:r>
             <w:r>
               <w:t>dimension</w:t>
@@ -5668,12 +7235,19 @@
             <w:tcW w:w="3117" w:type="dxa"/>
           </w:tcPr>
           <w:p>
-            <w:r>
-              <w:t xml:space="preserve">Frame_list – </w:t>
-            </w:r>
+            <w:proofErr w:type="spellStart"/>
+            <w:r>
+              <w:t>Frame_list</w:t>
+            </w:r>
+            <w:proofErr w:type="spellEnd"/>
+            <w:r>
+              <w:t xml:space="preserve"> – </w:t>
+            </w:r>
+            <w:proofErr w:type="spellStart"/>
             <w:r>
               <w:t>frameDescription</w:t>
             </w:r>
+            <w:proofErr w:type="spellEnd"/>
           </w:p>
         </w:tc>
       </w:tr>

</xml_diff>